<commit_message>
Complementos de caso de uso.
Se agregaron los casos de uso extendidos con narrativa y casos de uso
extendidos. también se agregó la entrevista realizada por parte del
equipo hacia el maestro Juan Carlos.
</commit_message>
<xml_diff>
--- a/Proyecto Requerimientos.docx
+++ b/Proyecto Requerimientos.docx
@@ -3,6 +3,87 @@
 <w:document xmlns:wpc="http://schemas.microsoft.com/office/word/2010/wordprocessingCanvas" xmlns:mc="http://schemas.openxmlformats.org/markup-compatibility/2006" xmlns:o="urn:schemas-microsoft-com:office:office" xmlns:r="http://schemas.openxmlformats.org/officeDocument/2006/relationships" xmlns:m="http://schemas.openxmlformats.org/officeDocument/2006/math" xmlns:v="urn:schemas-microsoft-com:vml" xmlns:wp14="http://schemas.microsoft.com/office/word/2010/wordprocessingDrawing" xmlns:wp="http://schemas.openxmlformats.org/drawingml/2006/wordprocessingDrawing" xmlns:w10="urn:schemas-microsoft-com:office:word" xmlns:w="http://schemas.openxmlformats.org/wordprocessingml/2006/main" xmlns:w14="http://schemas.microsoft.com/office/word/2010/wordml" xmlns:w15="http://schemas.microsoft.com/office/word/2012/wordml" xmlns:wpg="http://schemas.microsoft.com/office/word/2010/wordprocessingGroup" xmlns:wpi="http://schemas.microsoft.com/office/word/2010/wordprocessingInk" xmlns:wne="http://schemas.microsoft.com/office/word/2006/wordml" xmlns:wps="http://schemas.microsoft.com/office/word/2010/wordprocessingShape" mc:Ignorable="w14 w15 wp14">
   <w:body>
     <w:p>
+      <w:r>
+        <w:t>1: ¿Cómo verifican que el estudiante es apto para el SS?</w:t>
+      </w:r>
+    </w:p>
+    <w:p>
+      <w:r>
+        <w:t>De acuerdo a los estatutos se necesita acreditar cierta cantidad de EE para poder presentar SS.</w:t>
+      </w:r>
+    </w:p>
+    <w:p>
+      <w:r>
+        <w:t>2: ¿Tiene algún sistema para el registro?</w:t>
+      </w:r>
+    </w:p>
+    <w:p>
+      <w:r>
+        <w:t>No, todo es manual.</w:t>
+      </w:r>
+    </w:p>
+    <w:p>
+      <w:r>
+        <w:t>3: ¿Qué procesos llevan a cabo para dar por concluido el SS?</w:t>
+      </w:r>
+    </w:p>
+    <w:p>
+      <w:r>
+        <w:t xml:space="preserve">Lo que marca el estatuto, 480 </w:t>
+      </w:r>
+      <w:proofErr w:type="spellStart"/>
+      <w:r>
+        <w:t>hrs</w:t>
+      </w:r>
+      <w:proofErr w:type="spellEnd"/>
+      <w:r>
+        <w:t>. 6 meses, 6 reportes, al final deben escribir en una memoria lo que aprendieron y deben de presentar una carta para liberación del SS.</w:t>
+      </w:r>
+    </w:p>
+    <w:p>
+      <w:r>
+        <w:t>4: Nos daría un aproximado de la realización del SS desde que se organizan los papeles</w:t>
+      </w:r>
+      <w:proofErr w:type="gramStart"/>
+      <w:r>
+        <w:t>?</w:t>
+      </w:r>
+      <w:proofErr w:type="gramEnd"/>
+    </w:p>
+    <w:p>
+      <w:r>
+        <w:t>Cerca de 1 mes y medio.</w:t>
+      </w:r>
+    </w:p>
+    <w:p>
+      <w:r>
+        <w:t>5: ¿De qué manera se ayuda al alumno?</w:t>
+      </w:r>
+    </w:p>
+    <w:p>
+      <w:r>
+        <w:t xml:space="preserve">Existe un maestro para los alumnos de SS, el </w:t>
+      </w:r>
+      <w:proofErr w:type="spellStart"/>
+      <w:r>
+        <w:t>cuál</w:t>
+      </w:r>
+      <w:proofErr w:type="spellEnd"/>
+      <w:r>
+        <w:t xml:space="preserve"> tiene la responsabilidad de verificar que el alumno va bien y entregue en forma sus reportes.</w:t>
+      </w:r>
+    </w:p>
+    <w:p>
+      <w:r>
+        <w:t>6: ¿Cuántos alumnos se asignan a cada maestro?</w:t>
+      </w:r>
+    </w:p>
+    <w:p>
+      <w:r>
+        <w:t>Es muy variado, existen maestros que tienen 30 y otros que tienen 10, todo depende de las inscripciones.</w:t>
+      </w:r>
+    </w:p>
+    <w:p>
       <w:pPr>
         <w:jc w:val="center"/>
         <w:rPr>
@@ -17,8 +98,9 @@
           <w:sz w:val="36"/>
           <w:lang w:eastAsia="es-MX"/>
         </w:rPr>
+        <w:lastRenderedPageBreak/>
         <w:drawing>
-          <wp:anchor distT="0" distB="0" distL="114300" distR="114300" simplePos="0" relativeHeight="251658240" behindDoc="1" locked="0" layoutInCell="1" allowOverlap="1" wp14:anchorId="1C8EF3A9" wp14:editId="33265BE2">
+          <wp:anchor distT="0" distB="0" distL="114300" distR="114300" simplePos="0" relativeHeight="251658240" behindDoc="1" locked="0" layoutInCell="1" allowOverlap="1" wp14:anchorId="646EC18C" wp14:editId="08041298">
             <wp:simplePos x="0" y="0"/>
             <wp:positionH relativeFrom="margin">
               <wp:align>center</wp:align>
@@ -1066,6 +1148,421 @@
         </w:rPr>
         <w:t xml:space="preserve"> El sistema validará las fechas, en caso de que la fecha sea antes o después del plazo de tiempo de registro de la bitácora, el botón “Registrar bitácora” estará desactivado. Si el sistema está en mantenimiento, no se podrá registrar ninguna bitácora en el sistema.</w:t>
       </w:r>
+      <w:r>
+        <w:rPr>
+          <w:rFonts w:ascii="Tahoma" w:hAnsi="Tahoma" w:cs="Tahoma"/>
+        </w:rPr>
+        <w:br/>
+      </w:r>
+    </w:p>
+    <w:p>
+      <w:pPr>
+        <w:rPr>
+          <w:rFonts w:ascii="Tahoma" w:hAnsi="Tahoma" w:cs="Tahoma"/>
+          <w:u w:val="single"/>
+        </w:rPr>
+      </w:pPr>
+      <w:r>
+        <w:rPr>
+          <w:rFonts w:ascii="Tahoma" w:hAnsi="Tahoma" w:cs="Tahoma"/>
+          <w:b/>
+        </w:rPr>
+        <w:t>Caso de uso 4</w:t>
+      </w:r>
+      <w:r>
+        <w:rPr>
+          <w:rFonts w:ascii="Tahoma" w:hAnsi="Tahoma" w:cs="Tahoma"/>
+          <w:b/>
+        </w:rPr>
+        <w:t>:</w:t>
+      </w:r>
+      <w:r>
+        <w:rPr>
+          <w:rFonts w:ascii="Tahoma" w:hAnsi="Tahoma" w:cs="Tahoma"/>
+        </w:rPr>
+        <w:t xml:space="preserve"> </w:t>
+      </w:r>
+      <w:r>
+        <w:rPr>
+          <w:rFonts w:ascii="Tahoma" w:hAnsi="Tahoma" w:cs="Tahoma"/>
+          <w:u w:val="single"/>
+        </w:rPr>
+        <w:t>Consultar actividades.</w:t>
+      </w:r>
+    </w:p>
+    <w:p>
+      <w:pPr>
+        <w:rPr>
+          <w:rFonts w:ascii="Tahoma" w:hAnsi="Tahoma" w:cs="Tahoma"/>
+        </w:rPr>
+      </w:pPr>
+      <w:r>
+        <w:rPr>
+          <w:rFonts w:ascii="Tahoma" w:hAnsi="Tahoma" w:cs="Tahoma"/>
+          <w:b/>
+        </w:rPr>
+        <w:t>Objetivo:</w:t>
+      </w:r>
+      <w:r>
+        <w:rPr>
+          <w:rFonts w:ascii="Tahoma" w:hAnsi="Tahoma" w:cs="Tahoma"/>
+        </w:rPr>
+        <w:t xml:space="preserve"> El alumno verá las actividades que tiene asignadas.</w:t>
+      </w:r>
+    </w:p>
+    <w:p>
+      <w:pPr>
+        <w:rPr>
+          <w:rFonts w:ascii="Tahoma" w:hAnsi="Tahoma" w:cs="Tahoma"/>
+        </w:rPr>
+      </w:pPr>
+      <w:r>
+        <w:rPr>
+          <w:rFonts w:ascii="Tahoma" w:hAnsi="Tahoma" w:cs="Tahoma"/>
+          <w:b/>
+        </w:rPr>
+        <w:t>Pre-condición:</w:t>
+      </w:r>
+      <w:r>
+        <w:rPr>
+          <w:rFonts w:ascii="Tahoma" w:hAnsi="Tahoma" w:cs="Tahoma"/>
+        </w:rPr>
+        <w:t xml:space="preserve"> Alumno, Maestro y responsable deberán tener iniciada su sesión. </w:t>
+      </w:r>
+    </w:p>
+    <w:p>
+      <w:pPr>
+        <w:rPr>
+          <w:rFonts w:ascii="Tahoma" w:hAnsi="Tahoma" w:cs="Tahoma"/>
+          <w:b/>
+        </w:rPr>
+      </w:pPr>
+      <w:r>
+        <w:rPr>
+          <w:rFonts w:ascii="Tahoma" w:hAnsi="Tahoma" w:cs="Tahoma"/>
+          <w:b/>
+        </w:rPr>
+        <w:t>Actor(es):</w:t>
+      </w:r>
+    </w:p>
+    <w:p>
+      <w:pPr>
+        <w:rPr>
+          <w:rFonts w:ascii="Tahoma" w:hAnsi="Tahoma" w:cs="Tahoma"/>
+        </w:rPr>
+      </w:pPr>
+      <w:r>
+        <w:rPr>
+          <w:rFonts w:ascii="Tahoma" w:hAnsi="Tahoma" w:cs="Tahoma"/>
+          <w:b/>
+        </w:rPr>
+        <w:t>Alumno</w:t>
+      </w:r>
+      <w:r>
+        <w:rPr>
+          <w:rFonts w:ascii="Tahoma" w:hAnsi="Tahoma" w:cs="Tahoma"/>
+          <w:b/>
+        </w:rPr>
+        <w:t xml:space="preserve"> y sistema</w:t>
+      </w:r>
+      <w:r>
+        <w:rPr>
+          <w:rFonts w:ascii="Tahoma" w:hAnsi="Tahoma" w:cs="Tahoma"/>
+          <w:b/>
+        </w:rPr>
+        <w:t>:</w:t>
+      </w:r>
+      <w:r>
+        <w:rPr>
+          <w:rFonts w:ascii="Tahoma" w:hAnsi="Tahoma" w:cs="Tahoma"/>
+        </w:rPr>
+        <w:t xml:space="preserve"> El alumno deberá seleccionar el botón de “Consultar Actividades”. Cuando dicho botón es seleccionado, se  direccionará al usuario hacia su pantalla de “Consultar Actividades”. En esta pantalla aparecen las actividades próximas, las actividades actuales y las actividades que ya han sido entregadas. El alumno puede seleccionar una actividad, si la actividad ya fue realizada, mostrará la retroalimentación y comentarios de dicha actividad y estará subrayada de color gris. Las actividades actuales (que se deben realizar en la fecha actual) estarán subrayadas de color verde y al seleccionarlas se abrirá una ventana nueva con indicaciones acerca de la actividad. Las actividades futuras estarán subrayadas de color azul y al seleccionarlas se abrirá una ventana que diga el nombre de la actividad, pero no mostrará las indicaciones de qué se debe de hacer.</w:t>
+      </w:r>
+    </w:p>
+    <w:p>
+      <w:pPr>
+        <w:rPr>
+          <w:rFonts w:ascii="Tahoma" w:hAnsi="Tahoma" w:cs="Tahoma"/>
+        </w:rPr>
+      </w:pPr>
+      <w:r>
+        <w:rPr>
+          <w:rFonts w:ascii="Tahoma" w:hAnsi="Tahoma" w:cs="Tahoma"/>
+          <w:b/>
+        </w:rPr>
+        <w:t>Maestro</w:t>
+      </w:r>
+      <w:r>
+        <w:rPr>
+          <w:rFonts w:ascii="Tahoma" w:hAnsi="Tahoma" w:cs="Tahoma"/>
+          <w:b/>
+        </w:rPr>
+        <w:t xml:space="preserve"> y sistema</w:t>
+      </w:r>
+      <w:r>
+        <w:rPr>
+          <w:rFonts w:ascii="Tahoma" w:hAnsi="Tahoma" w:cs="Tahoma"/>
+          <w:b/>
+        </w:rPr>
+        <w:t>:</w:t>
+      </w:r>
+      <w:r>
+        <w:rPr>
+          <w:rFonts w:ascii="Tahoma" w:hAnsi="Tahoma" w:cs="Tahoma"/>
+        </w:rPr>
+        <w:t xml:space="preserve"> El maestro deberá seleccionar  el botón “Consultar Actividades”. Cuando el botón es seleccionado, se direccionará al usuario hacia su pantalla “Consultar actividades”. En esta pantalla se desplegarán los alumnos que tiene asignado el maestro. El maestro</w:t>
+      </w:r>
+      <w:r>
+        <w:rPr>
+          <w:rFonts w:ascii="Tahoma" w:hAnsi="Tahoma" w:cs="Tahoma"/>
+        </w:rPr>
+        <w:t xml:space="preserve"> deberá seleccionar el nombre d</w:t>
+      </w:r>
+      <w:r>
+        <w:rPr>
+          <w:rFonts w:ascii="Tahoma" w:hAnsi="Tahoma" w:cs="Tahoma"/>
+        </w:rPr>
+        <w:t xml:space="preserve">el alumno que él quiera consultar. Al seleccionar un nombre se abrirá una nueva ventana, esta ventana muestra Todas las actividades que se han encargado en forma de rectángulo, en la esquina superior derecha aparecerá en letras verdes y mayúsculas la palabra “ACTIVIDAD REALIZADA” y en el caso </w:t>
+      </w:r>
+      <w:r>
+        <w:rPr>
+          <w:rFonts w:ascii="Tahoma" w:hAnsi="Tahoma" w:cs="Tahoma"/>
+        </w:rPr>
+        <w:lastRenderedPageBreak/>
+        <w:t>contrario, si el alumno no realizó la actividad en la esquina superior derecha aparecerá en letras rojas y en mayúsculas la palabra “ACTIVIDAD NO REALIZADA”.</w:t>
+      </w:r>
+    </w:p>
+    <w:p>
+      <w:pPr>
+        <w:rPr>
+          <w:rFonts w:ascii="Tahoma" w:hAnsi="Tahoma" w:cs="Tahoma"/>
+        </w:rPr>
+      </w:pPr>
+      <w:r>
+        <w:rPr>
+          <w:rFonts w:ascii="Tahoma" w:hAnsi="Tahoma" w:cs="Tahoma"/>
+          <w:b/>
+        </w:rPr>
+        <w:t>Responsable</w:t>
+      </w:r>
+      <w:r>
+        <w:rPr>
+          <w:rFonts w:ascii="Tahoma" w:hAnsi="Tahoma" w:cs="Tahoma"/>
+          <w:b/>
+        </w:rPr>
+        <w:t xml:space="preserve"> y sistema</w:t>
+      </w:r>
+      <w:r>
+        <w:rPr>
+          <w:rFonts w:ascii="Tahoma" w:hAnsi="Tahoma" w:cs="Tahoma"/>
+          <w:b/>
+        </w:rPr>
+        <w:t>:</w:t>
+      </w:r>
+      <w:r>
+        <w:rPr>
+          <w:rFonts w:ascii="Tahoma" w:hAnsi="Tahoma" w:cs="Tahoma"/>
+        </w:rPr>
+        <w:t xml:space="preserve"> El responsable deberá seleccionar el  botón “Consultar Actividades”. Cuando el botón es seleccionado, se direccionará al usuario hacia su pantalla “Consultar Actividades”. En esta pantalla se desplegará una lista de asignados (Alumnos). El Responsable deberá seleccionar a un asignado, al hacerlo, se mostrará la lista de actividades que el asignado ha realizado. El responsable seleccionará una actividad, esto lo direccionará a una pantalla, esta nueva pantalla  mostrará si el asignado ha realizado la actividad, el responsable lo podrá comprobar y marcar la actividad como “ACTIVIDAD REALIZADA” o “ACTIVIDAD NO REALIZADA”.</w:t>
+      </w:r>
+    </w:p>
+    <w:p>
+      <w:pPr>
+        <w:rPr>
+          <w:rFonts w:ascii="Tahoma" w:hAnsi="Tahoma" w:cs="Tahoma"/>
+        </w:rPr>
+      </w:pPr>
+      <w:r>
+        <w:rPr>
+          <w:rFonts w:ascii="Tahoma" w:hAnsi="Tahoma" w:cs="Tahoma"/>
+          <w:b/>
+        </w:rPr>
+        <w:t xml:space="preserve">Extensión: </w:t>
+      </w:r>
+      <w:r>
+        <w:rPr>
+          <w:rFonts w:ascii="Tahoma" w:hAnsi="Tahoma" w:cs="Tahoma"/>
+        </w:rPr>
+        <w:t xml:space="preserve">En caso de que el sistema esté en mantenimiento, no se podrá consultar ninguna actividad. </w:t>
+      </w:r>
+    </w:p>
+    <w:p>
+      <w:pPr>
+        <w:rPr>
+          <w:rFonts w:ascii="Tahoma" w:hAnsi="Tahoma" w:cs="Tahoma"/>
+        </w:rPr>
+      </w:pPr>
+      <w:r>
+        <w:rPr>
+          <w:rFonts w:ascii="Tahoma" w:hAnsi="Tahoma" w:cs="Tahoma"/>
+        </w:rPr>
+        <w:tab/>
+      </w:r>
+    </w:p>
+    <w:p>
+      <w:pPr>
+        <w:rPr>
+          <w:rFonts w:ascii="Tahoma" w:hAnsi="Tahoma" w:cs="Tahoma"/>
+        </w:rPr>
+      </w:pPr>
+    </w:p>
+    <w:p>
+      <w:pPr>
+        <w:rPr>
+          <w:rFonts w:ascii="Tahoma" w:hAnsi="Tahoma" w:cs="Tahoma"/>
+        </w:rPr>
+      </w:pPr>
+      <w:r>
+        <w:rPr>
+          <w:rFonts w:ascii="Tahoma" w:hAnsi="Tahoma" w:cs="Tahoma"/>
+          <w:b/>
+        </w:rPr>
+        <w:t>Caso de uso 5</w:t>
+      </w:r>
+      <w:r>
+        <w:rPr>
+          <w:rFonts w:ascii="Tahoma" w:hAnsi="Tahoma" w:cs="Tahoma"/>
+          <w:b/>
+        </w:rPr>
+        <w:t>:</w:t>
+      </w:r>
+      <w:r>
+        <w:rPr>
+          <w:rFonts w:ascii="Tahoma" w:hAnsi="Tahoma" w:cs="Tahoma"/>
+          <w:b/>
+        </w:rPr>
+        <w:t xml:space="preserve"> </w:t>
+      </w:r>
+      <w:r>
+        <w:rPr>
+          <w:rFonts w:ascii="Tahoma" w:hAnsi="Tahoma" w:cs="Tahoma"/>
+          <w:u w:val="single"/>
+        </w:rPr>
+        <w:t>Imprimir bitácoras.</w:t>
+      </w:r>
+      <w:r>
+        <w:rPr>
+          <w:rFonts w:ascii="Tahoma" w:hAnsi="Tahoma" w:cs="Tahoma"/>
+        </w:rPr>
+        <w:t xml:space="preserve"> </w:t>
+      </w:r>
+    </w:p>
+    <w:p>
+      <w:pPr>
+        <w:rPr>
+          <w:rFonts w:ascii="Tahoma" w:hAnsi="Tahoma" w:cs="Tahoma"/>
+        </w:rPr>
+      </w:pPr>
+      <w:r>
+        <w:rPr>
+          <w:rFonts w:ascii="Tahoma" w:hAnsi="Tahoma" w:cs="Tahoma"/>
+          <w:b/>
+        </w:rPr>
+        <w:t xml:space="preserve">Objetivo: </w:t>
+      </w:r>
+      <w:r>
+        <w:rPr>
+          <w:rFonts w:ascii="Tahoma" w:hAnsi="Tahoma" w:cs="Tahoma"/>
+        </w:rPr>
+        <w:t>El alumno podrá imprimir sus bitácoras para que estas sean firmadas y selladas.</w:t>
+      </w:r>
+    </w:p>
+    <w:p>
+      <w:pPr>
+        <w:rPr>
+          <w:rFonts w:ascii="Tahoma" w:hAnsi="Tahoma" w:cs="Tahoma"/>
+        </w:rPr>
+      </w:pPr>
+      <w:r>
+        <w:rPr>
+          <w:rFonts w:ascii="Tahoma" w:hAnsi="Tahoma" w:cs="Tahoma"/>
+          <w:b/>
+        </w:rPr>
+        <w:t>Pre-condición:</w:t>
+      </w:r>
+      <w:r>
+        <w:rPr>
+          <w:rFonts w:ascii="Tahoma" w:hAnsi="Tahoma" w:cs="Tahoma"/>
+        </w:rPr>
+        <w:t xml:space="preserve"> El alumno deberá tener su sesión iniciada y encontrarse en la ventana “Registrar bitácoras”.</w:t>
+      </w:r>
+    </w:p>
+    <w:p>
+      <w:pPr>
+        <w:rPr>
+          <w:rFonts w:ascii="Tahoma" w:hAnsi="Tahoma" w:cs="Tahoma"/>
+          <w:b/>
+        </w:rPr>
+      </w:pPr>
+      <w:r>
+        <w:rPr>
+          <w:rFonts w:ascii="Tahoma" w:hAnsi="Tahoma" w:cs="Tahoma"/>
+          <w:b/>
+        </w:rPr>
+        <w:t>Actor(es):</w:t>
+      </w:r>
+    </w:p>
+    <w:p>
+      <w:pPr>
+        <w:rPr>
+          <w:rFonts w:ascii="Tahoma" w:hAnsi="Tahoma" w:cs="Tahoma"/>
+        </w:rPr>
+      </w:pPr>
+      <w:r>
+        <w:rPr>
+          <w:rFonts w:ascii="Tahoma" w:hAnsi="Tahoma" w:cs="Tahoma"/>
+          <w:b/>
+        </w:rPr>
+        <w:t>Alumno:</w:t>
+      </w:r>
+      <w:r>
+        <w:rPr>
+          <w:rFonts w:ascii="Tahoma" w:hAnsi="Tahoma" w:cs="Tahoma"/>
+        </w:rPr>
+        <w:t xml:space="preserve"> En la ventana donde se registran y aparecen todas las bitácoras, aparecerá un botón llamado “Imprimir Bitácoras”. Al seleccionar este botón  se abrirá una ventana con la lista de bitácoras, el alumno deberá seleccionar la bitácora que desea imprimir. </w:t>
+      </w:r>
+    </w:p>
+    <w:p>
+      <w:pPr>
+        <w:jc w:val="both"/>
+        <w:rPr>
+          <w:rFonts w:ascii="Tahoma" w:hAnsi="Tahoma" w:cs="Tahoma"/>
+        </w:rPr>
+      </w:pPr>
+      <w:r>
+        <w:rPr>
+          <w:rFonts w:ascii="Tahoma" w:hAnsi="Tahoma" w:cs="Tahoma"/>
+          <w:b/>
+        </w:rPr>
+        <w:t>Sistema:</w:t>
+      </w:r>
+      <w:r>
+        <w:rPr>
+          <w:rFonts w:ascii="Tahoma" w:hAnsi="Tahoma" w:cs="Tahoma"/>
+        </w:rPr>
+        <w:t xml:space="preserve"> El sistema se encontrará esperando a que el usuario seleccione el botón “Imprimir bitácoras” para mostrar la ventana donde se selecciona la bitácora que se imprimirá en la impresora del usuario,  al seleccionar la bitácora se abrirá una ventana nueva con la vista previa de la bitácora que se imprimirá, si el usuario selecciona “Aceptar” se imprimirá la bitácora y en caso de que le usuario seleccione “Cancelar” para regresar a la lista de bitácoras.</w:t>
+      </w:r>
+    </w:p>
+    <w:p>
+      <w:pPr>
+        <w:jc w:val="both"/>
+        <w:rPr>
+          <w:rFonts w:ascii="Tahoma" w:hAnsi="Tahoma" w:cs="Tahoma"/>
+        </w:rPr>
+      </w:pPr>
+      <w:r>
+        <w:rPr>
+          <w:rFonts w:ascii="Tahoma" w:hAnsi="Tahoma" w:cs="Tahoma"/>
+          <w:b/>
+        </w:rPr>
+        <w:t>Extensión:</w:t>
+      </w:r>
+      <w:r>
+        <w:rPr>
+          <w:rFonts w:ascii="Tahoma" w:hAnsi="Tahoma" w:cs="Tahoma"/>
+        </w:rPr>
+        <w:t xml:space="preserve"> Si el sistema se encuentra en mantenimiento, el usuario no podrá imprimir ninguna bitácora.</w:t>
+      </w:r>
     </w:p>
     <w:p>
       <w:pPr>
@@ -1123,12 +1620,6 @@
         <w:gridCol w:w="7377"/>
       </w:tblGrid>
       <w:tr>
-        <w:tblPrEx>
-          <w:tblCellMar>
-            <w:top w:w="0" w:type="dxa"/>
-            <w:bottom w:w="0" w:type="dxa"/>
-          </w:tblCellMar>
-        </w:tblPrEx>
         <w:trPr>
           <w:cantSplit/>
           <w:trHeight w:val="283"/>
@@ -1176,12 +1667,6 @@
         </w:tc>
       </w:tr>
       <w:tr>
-        <w:tblPrEx>
-          <w:tblCellMar>
-            <w:top w:w="0" w:type="dxa"/>
-            <w:bottom w:w="0" w:type="dxa"/>
-          </w:tblCellMar>
-        </w:tblPrEx>
         <w:trPr>
           <w:cantSplit/>
         </w:trPr>
@@ -1222,24 +1707,12 @@
               <w:rPr>
                 <w:rFonts w:ascii="Arial" w:hAnsi="Arial" w:cs="Arial"/>
               </w:rPr>
-              <w:t>Versió</w:t>
-            </w:r>
-            <w:r>
-              <w:rPr>
-                <w:rFonts w:ascii="Arial" w:hAnsi="Arial" w:cs="Arial"/>
-              </w:rPr>
-              <w:t>n 1, 11/11/2015</w:t>
-            </w:r>
-          </w:p>
-        </w:tc>
-      </w:tr>
-      <w:tr>
-        <w:tblPrEx>
-          <w:tblCellMar>
-            <w:top w:w="0" w:type="dxa"/>
-            <w:bottom w:w="0" w:type="dxa"/>
-          </w:tblCellMar>
-        </w:tblPrEx>
+              <w:t>Versión 1, 11/11/2015</w:t>
+            </w:r>
+          </w:p>
+        </w:tc>
+      </w:tr>
+      <w:tr>
         <w:trPr>
           <w:cantSplit/>
         </w:trPr>
@@ -1286,12 +1759,6 @@
         </w:tc>
       </w:tr>
       <w:tr>
-        <w:tblPrEx>
-          <w:tblCellMar>
-            <w:top w:w="0" w:type="dxa"/>
-            <w:bottom w:w="0" w:type="dxa"/>
-          </w:tblCellMar>
-        </w:tblPrEx>
         <w:trPr>
           <w:cantSplit/>
         </w:trPr>
@@ -1339,12 +1806,6 @@
         </w:tc>
       </w:tr>
       <w:tr>
-        <w:tblPrEx>
-          <w:tblCellMar>
-            <w:top w:w="0" w:type="dxa"/>
-            <w:bottom w:w="0" w:type="dxa"/>
-          </w:tblCellMar>
-        </w:tblPrEx>
         <w:trPr>
           <w:cantSplit/>
         </w:trPr>
@@ -1391,12 +1852,6 @@
         </w:tc>
       </w:tr>
       <w:tr>
-        <w:tblPrEx>
-          <w:tblCellMar>
-            <w:top w:w="0" w:type="dxa"/>
-            <w:bottom w:w="0" w:type="dxa"/>
-          </w:tblCellMar>
-        </w:tblPrEx>
         <w:trPr>
           <w:cantSplit/>
         </w:trPr>
@@ -1443,12 +1898,6 @@
         </w:tc>
       </w:tr>
       <w:tr>
-        <w:tblPrEx>
-          <w:tblCellMar>
-            <w:top w:w="0" w:type="dxa"/>
-            <w:bottom w:w="0" w:type="dxa"/>
-          </w:tblCellMar>
-        </w:tblPrEx>
         <w:trPr>
           <w:cantSplit/>
         </w:trPr>
@@ -1495,12 +1944,6 @@
         </w:tc>
       </w:tr>
       <w:tr>
-        <w:tblPrEx>
-          <w:tblCellMar>
-            <w:top w:w="0" w:type="dxa"/>
-            <w:bottom w:w="0" w:type="dxa"/>
-          </w:tblCellMar>
-        </w:tblPrEx>
         <w:trPr>
           <w:cantSplit/>
         </w:trPr>
@@ -1590,12 +2033,6 @@
         </w:tc>
       </w:tr>
       <w:tr>
-        <w:tblPrEx>
-          <w:tblCellMar>
-            <w:top w:w="0" w:type="dxa"/>
-            <w:bottom w:w="0" w:type="dxa"/>
-          </w:tblCellMar>
-        </w:tblPrEx>
         <w:trPr>
           <w:cantSplit/>
         </w:trPr>
@@ -1653,12 +2090,6 @@
         </w:tc>
       </w:tr>
       <w:tr>
-        <w:tblPrEx>
-          <w:tblCellMar>
-            <w:top w:w="0" w:type="dxa"/>
-            <w:bottom w:w="0" w:type="dxa"/>
-          </w:tblCellMar>
-        </w:tblPrEx>
         <w:trPr>
           <w:cantSplit/>
         </w:trPr>
@@ -1716,12 +2147,6 @@
         </w:tc>
       </w:tr>
       <w:tr>
-        <w:tblPrEx>
-          <w:tblCellMar>
-            <w:top w:w="0" w:type="dxa"/>
-            <w:bottom w:w="0" w:type="dxa"/>
-          </w:tblCellMar>
-        </w:tblPrEx>
         <w:trPr>
           <w:cantSplit/>
         </w:trPr>
@@ -1779,12 +2204,6 @@
         </w:tc>
       </w:tr>
       <w:tr>
-        <w:tblPrEx>
-          <w:tblCellMar>
-            <w:top w:w="0" w:type="dxa"/>
-            <w:bottom w:w="0" w:type="dxa"/>
-          </w:tblCellMar>
-        </w:tblPrEx>
         <w:trPr>
           <w:cantSplit/>
         </w:trPr>
@@ -1842,12 +2261,6 @@
         </w:tc>
       </w:tr>
       <w:tr>
-        <w:tblPrEx>
-          <w:tblCellMar>
-            <w:top w:w="0" w:type="dxa"/>
-            <w:bottom w:w="0" w:type="dxa"/>
-          </w:tblCellMar>
-        </w:tblPrEx>
         <w:trPr>
           <w:cantSplit/>
         </w:trPr>
@@ -1905,12 +2318,6 @@
         </w:tc>
       </w:tr>
       <w:tr>
-        <w:tblPrEx>
-          <w:tblCellMar>
-            <w:top w:w="0" w:type="dxa"/>
-            <w:bottom w:w="0" w:type="dxa"/>
-          </w:tblCellMar>
-        </w:tblPrEx>
         <w:trPr>
           <w:cantSplit/>
         </w:trPr>
@@ -1968,12 +2375,6 @@
         </w:tc>
       </w:tr>
       <w:tr>
-        <w:tblPrEx>
-          <w:tblCellMar>
-            <w:top w:w="0" w:type="dxa"/>
-            <w:bottom w:w="0" w:type="dxa"/>
-          </w:tblCellMar>
-        </w:tblPrEx>
         <w:trPr>
           <w:cantSplit/>
         </w:trPr>
@@ -2031,12 +2432,6 @@
         </w:tc>
       </w:tr>
       <w:tr>
-        <w:tblPrEx>
-          <w:tblCellMar>
-            <w:top w:w="0" w:type="dxa"/>
-            <w:bottom w:w="0" w:type="dxa"/>
-          </w:tblCellMar>
-        </w:tblPrEx>
         <w:trPr>
           <w:cantSplit/>
         </w:trPr>
@@ -2085,12 +2480,6 @@
         </w:tc>
       </w:tr>
       <w:tr>
-        <w:tblPrEx>
-          <w:tblCellMar>
-            <w:top w:w="0" w:type="dxa"/>
-            <w:bottom w:w="0" w:type="dxa"/>
-          </w:tblCellMar>
-        </w:tblPrEx>
         <w:trPr>
           <w:cantSplit/>
         </w:trPr>
@@ -2155,12 +2544,6 @@
         </w:tc>
       </w:tr>
       <w:tr>
-        <w:tblPrEx>
-          <w:tblCellMar>
-            <w:top w:w="0" w:type="dxa"/>
-            <w:bottom w:w="0" w:type="dxa"/>
-          </w:tblCellMar>
-        </w:tblPrEx>
         <w:trPr>
           <w:cantSplit/>
         </w:trPr>
@@ -2218,12 +2601,6 @@
         </w:tc>
       </w:tr>
       <w:tr>
-        <w:tblPrEx>
-          <w:tblCellMar>
-            <w:top w:w="0" w:type="dxa"/>
-            <w:bottom w:w="0" w:type="dxa"/>
-          </w:tblCellMar>
-        </w:tblPrEx>
         <w:trPr>
           <w:cantSplit/>
         </w:trPr>
@@ -2281,12 +2658,6 @@
         </w:tc>
       </w:tr>
       <w:tr>
-        <w:tblPrEx>
-          <w:tblCellMar>
-            <w:top w:w="0" w:type="dxa"/>
-            <w:bottom w:w="0" w:type="dxa"/>
-          </w:tblCellMar>
-        </w:tblPrEx>
         <w:trPr>
           <w:cantSplit/>
         </w:trPr>
@@ -2344,12 +2715,6 @@
         </w:tc>
       </w:tr>
       <w:tr>
-        <w:tblPrEx>
-          <w:tblCellMar>
-            <w:top w:w="0" w:type="dxa"/>
-            <w:bottom w:w="0" w:type="dxa"/>
-          </w:tblCellMar>
-        </w:tblPrEx>
         <w:tc>
           <w:tcPr>
             <w:tcW w:w="2410" w:type="dxa"/>
@@ -2418,12 +2783,6 @@
         </w:tc>
       </w:tr>
       <w:tr>
-        <w:tblPrEx>
-          <w:tblCellMar>
-            <w:top w:w="0" w:type="dxa"/>
-            <w:bottom w:w="0" w:type="dxa"/>
-          </w:tblCellMar>
-        </w:tblPrEx>
         <w:tc>
           <w:tcPr>
             <w:tcW w:w="2410" w:type="dxa"/>
@@ -2478,12 +2837,6 @@
         </w:tc>
       </w:tr>
       <w:tr>
-        <w:tblPrEx>
-          <w:tblCellMar>
-            <w:top w:w="0" w:type="dxa"/>
-            <w:bottom w:w="0" w:type="dxa"/>
-          </w:tblCellMar>
-        </w:tblPrEx>
         <w:trPr>
           <w:cantSplit/>
         </w:trPr>
@@ -2530,12 +2883,6 @@
         </w:tc>
       </w:tr>
       <w:tr>
-        <w:tblPrEx>
-          <w:tblCellMar>
-            <w:top w:w="0" w:type="dxa"/>
-            <w:bottom w:w="0" w:type="dxa"/>
-          </w:tblCellMar>
-        </w:tblPrEx>
         <w:trPr>
           <w:cantSplit/>
         </w:trPr>
@@ -2582,12 +2929,6 @@
         </w:tc>
       </w:tr>
       <w:tr>
-        <w:tblPrEx>
-          <w:tblCellMar>
-            <w:top w:w="0" w:type="dxa"/>
-            <w:bottom w:w="0" w:type="dxa"/>
-          </w:tblCellMar>
-        </w:tblPrEx>
         <w:trPr>
           <w:cantSplit/>
         </w:trPr>
@@ -2634,12 +2975,6 @@
         </w:tc>
       </w:tr>
       <w:tr>
-        <w:tblPrEx>
-          <w:tblCellMar>
-            <w:top w:w="0" w:type="dxa"/>
-            <w:bottom w:w="0" w:type="dxa"/>
-          </w:tblCellMar>
-        </w:tblPrEx>
         <w:trPr>
           <w:cantSplit/>
         </w:trPr>
@@ -2711,12 +3046,6 @@
         <w:gridCol w:w="6890"/>
       </w:tblGrid>
       <w:tr>
-        <w:tblPrEx>
-          <w:tblCellMar>
-            <w:top w:w="0" w:type="dxa"/>
-            <w:bottom w:w="0" w:type="dxa"/>
-          </w:tblCellMar>
-        </w:tblPrEx>
         <w:trPr>
           <w:cantSplit/>
         </w:trPr>
@@ -2767,12 +3096,6 @@
         </w:tc>
       </w:tr>
       <w:tr>
-        <w:tblPrEx>
-          <w:tblCellMar>
-            <w:top w:w="0" w:type="dxa"/>
-            <w:bottom w:w="0" w:type="dxa"/>
-          </w:tblCellMar>
-        </w:tblPrEx>
         <w:trPr>
           <w:cantSplit/>
         </w:trPr>
@@ -2819,12 +3142,6 @@
         </w:tc>
       </w:tr>
       <w:tr>
-        <w:tblPrEx>
-          <w:tblCellMar>
-            <w:top w:w="0" w:type="dxa"/>
-            <w:bottom w:w="0" w:type="dxa"/>
-          </w:tblCellMar>
-        </w:tblPrEx>
         <w:trPr>
           <w:cantSplit/>
         </w:trPr>
@@ -2871,12 +3188,6 @@
         </w:tc>
       </w:tr>
       <w:tr>
-        <w:tblPrEx>
-          <w:tblCellMar>
-            <w:top w:w="0" w:type="dxa"/>
-            <w:bottom w:w="0" w:type="dxa"/>
-          </w:tblCellMar>
-        </w:tblPrEx>
         <w:trPr>
           <w:cantSplit/>
         </w:trPr>
@@ -2924,12 +3235,6 @@
         </w:tc>
       </w:tr>
       <w:tr>
-        <w:tblPrEx>
-          <w:tblCellMar>
-            <w:top w:w="0" w:type="dxa"/>
-            <w:bottom w:w="0" w:type="dxa"/>
-          </w:tblCellMar>
-        </w:tblPrEx>
         <w:trPr>
           <w:cantSplit/>
         </w:trPr>
@@ -2976,12 +3281,6 @@
         </w:tc>
       </w:tr>
       <w:tr>
-        <w:tblPrEx>
-          <w:tblCellMar>
-            <w:top w:w="0" w:type="dxa"/>
-            <w:bottom w:w="0" w:type="dxa"/>
-          </w:tblCellMar>
-        </w:tblPrEx>
         <w:trPr>
           <w:cantSplit/>
         </w:trPr>
@@ -3028,12 +3327,6 @@
         </w:tc>
       </w:tr>
       <w:tr>
-        <w:tblPrEx>
-          <w:tblCellMar>
-            <w:top w:w="0" w:type="dxa"/>
-            <w:bottom w:w="0" w:type="dxa"/>
-          </w:tblCellMar>
-        </w:tblPrEx>
         <w:trPr>
           <w:cantSplit/>
         </w:trPr>
@@ -3080,12 +3373,6 @@
         </w:tc>
       </w:tr>
       <w:tr>
-        <w:tblPrEx>
-          <w:tblCellMar>
-            <w:top w:w="0" w:type="dxa"/>
-            <w:bottom w:w="0" w:type="dxa"/>
-          </w:tblCellMar>
-        </w:tblPrEx>
         <w:trPr>
           <w:cantSplit/>
         </w:trPr>
@@ -3175,12 +3462,6 @@
         </w:tc>
       </w:tr>
       <w:tr>
-        <w:tblPrEx>
-          <w:tblCellMar>
-            <w:top w:w="0" w:type="dxa"/>
-            <w:bottom w:w="0" w:type="dxa"/>
-          </w:tblCellMar>
-        </w:tblPrEx>
         <w:trPr>
           <w:cantSplit/>
         </w:trPr>
@@ -3238,12 +3519,6 @@
         </w:tc>
       </w:tr>
       <w:tr>
-        <w:tblPrEx>
-          <w:tblCellMar>
-            <w:top w:w="0" w:type="dxa"/>
-            <w:bottom w:w="0" w:type="dxa"/>
-          </w:tblCellMar>
-        </w:tblPrEx>
         <w:trPr>
           <w:cantSplit/>
         </w:trPr>
@@ -3301,12 +3576,6 @@
         </w:tc>
       </w:tr>
       <w:tr>
-        <w:tblPrEx>
-          <w:tblCellMar>
-            <w:top w:w="0" w:type="dxa"/>
-            <w:bottom w:w="0" w:type="dxa"/>
-          </w:tblCellMar>
-        </w:tblPrEx>
         <w:trPr>
           <w:cantSplit/>
         </w:trPr>
@@ -3364,12 +3633,6 @@
         </w:tc>
       </w:tr>
       <w:tr>
-        <w:tblPrEx>
-          <w:tblCellMar>
-            <w:top w:w="0" w:type="dxa"/>
-            <w:bottom w:w="0" w:type="dxa"/>
-          </w:tblCellMar>
-        </w:tblPrEx>
         <w:trPr>
           <w:cantSplit/>
         </w:trPr>
@@ -3427,12 +3690,6 @@
         </w:tc>
       </w:tr>
       <w:tr>
-        <w:tblPrEx>
-          <w:tblCellMar>
-            <w:top w:w="0" w:type="dxa"/>
-            <w:bottom w:w="0" w:type="dxa"/>
-          </w:tblCellMar>
-        </w:tblPrEx>
         <w:trPr>
           <w:cantSplit/>
         </w:trPr>
@@ -3490,12 +3747,6 @@
         </w:tc>
       </w:tr>
       <w:tr>
-        <w:tblPrEx>
-          <w:tblCellMar>
-            <w:top w:w="0" w:type="dxa"/>
-            <w:bottom w:w="0" w:type="dxa"/>
-          </w:tblCellMar>
-        </w:tblPrEx>
         <w:trPr>
           <w:cantSplit/>
         </w:trPr>
@@ -3553,12 +3804,6 @@
         </w:tc>
       </w:tr>
       <w:tr>
-        <w:tblPrEx>
-          <w:tblCellMar>
-            <w:top w:w="0" w:type="dxa"/>
-            <w:bottom w:w="0" w:type="dxa"/>
-          </w:tblCellMar>
-        </w:tblPrEx>
         <w:trPr>
           <w:gridAfter w:val="2"/>
           <w:wAfter w:w="7679" w:type="dxa"/>
@@ -3582,12 +3827,6 @@
         </w:tc>
       </w:tr>
       <w:tr>
-        <w:tblPrEx>
-          <w:tblCellMar>
-            <w:top w:w="0" w:type="dxa"/>
-            <w:bottom w:w="0" w:type="dxa"/>
-          </w:tblCellMar>
-        </w:tblPrEx>
         <w:trPr>
           <w:cantSplit/>
         </w:trPr>
@@ -3636,12 +3875,6 @@
         </w:tc>
       </w:tr>
       <w:tr>
-        <w:tblPrEx>
-          <w:tblCellMar>
-            <w:top w:w="0" w:type="dxa"/>
-            <w:bottom w:w="0" w:type="dxa"/>
-          </w:tblCellMar>
-        </w:tblPrEx>
         <w:trPr>
           <w:cantSplit/>
         </w:trPr>
@@ -3706,12 +3939,6 @@
         </w:tc>
       </w:tr>
       <w:tr>
-        <w:tblPrEx>
-          <w:tblCellMar>
-            <w:top w:w="0" w:type="dxa"/>
-            <w:bottom w:w="0" w:type="dxa"/>
-          </w:tblCellMar>
-        </w:tblPrEx>
         <w:trPr>
           <w:cantSplit/>
         </w:trPr>
@@ -3769,12 +3996,6 @@
         </w:tc>
       </w:tr>
       <w:tr>
-        <w:tblPrEx>
-          <w:tblCellMar>
-            <w:top w:w="0" w:type="dxa"/>
-            <w:bottom w:w="0" w:type="dxa"/>
-          </w:tblCellMar>
-        </w:tblPrEx>
         <w:trPr>
           <w:cantSplit/>
         </w:trPr>
@@ -3832,12 +4053,6 @@
         </w:tc>
       </w:tr>
       <w:tr>
-        <w:tblPrEx>
-          <w:tblCellMar>
-            <w:top w:w="0" w:type="dxa"/>
-            <w:bottom w:w="0" w:type="dxa"/>
-          </w:tblCellMar>
-        </w:tblPrEx>
         <w:trPr>
           <w:cantSplit/>
         </w:trPr>
@@ -3895,12 +4110,6 @@
         </w:tc>
       </w:tr>
       <w:tr>
-        <w:tblPrEx>
-          <w:tblCellMar>
-            <w:top w:w="0" w:type="dxa"/>
-            <w:bottom w:w="0" w:type="dxa"/>
-          </w:tblCellMar>
-        </w:tblPrEx>
         <w:trPr>
           <w:cantSplit/>
         </w:trPr>
@@ -3957,12 +4166,6 @@
         </w:tc>
       </w:tr>
       <w:tr>
-        <w:tblPrEx>
-          <w:tblCellMar>
-            <w:top w:w="0" w:type="dxa"/>
-            <w:bottom w:w="0" w:type="dxa"/>
-          </w:tblCellMar>
-        </w:tblPrEx>
         <w:trPr>
           <w:cantSplit/>
         </w:trPr>
@@ -4019,12 +4222,6 @@
         </w:tc>
       </w:tr>
       <w:tr>
-        <w:tblPrEx>
-          <w:tblCellMar>
-            <w:top w:w="0" w:type="dxa"/>
-            <w:bottom w:w="0" w:type="dxa"/>
-          </w:tblCellMar>
-        </w:tblPrEx>
         <w:tc>
           <w:tcPr>
             <w:tcW w:w="4512" w:type="dxa"/>
@@ -4093,12 +4290,6 @@
         </w:tc>
       </w:tr>
       <w:tr>
-        <w:tblPrEx>
-          <w:tblCellMar>
-            <w:top w:w="0" w:type="dxa"/>
-            <w:bottom w:w="0" w:type="dxa"/>
-          </w:tblCellMar>
-        </w:tblPrEx>
         <w:tc>
           <w:tcPr>
             <w:tcW w:w="4512" w:type="dxa"/>
@@ -4153,12 +4344,6 @@
         </w:tc>
       </w:tr>
       <w:tr>
-        <w:tblPrEx>
-          <w:tblCellMar>
-            <w:top w:w="0" w:type="dxa"/>
-            <w:bottom w:w="0" w:type="dxa"/>
-          </w:tblCellMar>
-        </w:tblPrEx>
         <w:trPr>
           <w:cantSplit/>
         </w:trPr>
@@ -4205,12 +4390,6 @@
         </w:tc>
       </w:tr>
       <w:tr>
-        <w:tblPrEx>
-          <w:tblCellMar>
-            <w:top w:w="0" w:type="dxa"/>
-            <w:bottom w:w="0" w:type="dxa"/>
-          </w:tblCellMar>
-        </w:tblPrEx>
         <w:trPr>
           <w:cantSplit/>
         </w:trPr>
@@ -4257,12 +4436,6 @@
         </w:tc>
       </w:tr>
       <w:tr>
-        <w:tblPrEx>
-          <w:tblCellMar>
-            <w:top w:w="0" w:type="dxa"/>
-            <w:bottom w:w="0" w:type="dxa"/>
-          </w:tblCellMar>
-        </w:tblPrEx>
         <w:trPr>
           <w:cantSplit/>
         </w:trPr>
@@ -4309,12 +4482,6 @@
         </w:tc>
       </w:tr>
       <w:tr>
-        <w:tblPrEx>
-          <w:tblCellMar>
-            <w:top w:w="0" w:type="dxa"/>
-            <w:bottom w:w="0" w:type="dxa"/>
-          </w:tblCellMar>
-        </w:tblPrEx>
         <w:trPr>
           <w:cantSplit/>
         </w:trPr>
@@ -4369,8 +4536,3041 @@
           <w:sz w:val="36"/>
         </w:rPr>
       </w:pPr>
-      <w:bookmarkStart w:id="0" w:name="_GoBack"/>
+    </w:p>
+    <w:p>
+      <w:pPr>
+        <w:rPr>
+          <w:b/>
+          <w:sz w:val="36"/>
+        </w:rPr>
+      </w:pPr>
+    </w:p>
+    <w:p>
+      <w:pPr>
+        <w:rPr>
+          <w:b/>
+          <w:sz w:val="36"/>
+        </w:rPr>
+      </w:pPr>
+    </w:p>
+    <w:p>
+      <w:pPr>
+        <w:rPr>
+          <w:b/>
+          <w:sz w:val="36"/>
+        </w:rPr>
+      </w:pPr>
+    </w:p>
+    <w:p>
+      <w:pPr>
+        <w:rPr>
+          <w:b/>
+          <w:sz w:val="36"/>
+        </w:rPr>
+      </w:pPr>
+    </w:p>
+    <w:p>
+      <w:pPr>
+        <w:rPr>
+          <w:b/>
+          <w:sz w:val="36"/>
+        </w:rPr>
+      </w:pPr>
+    </w:p>
+    <w:p>
+      <w:pPr>
+        <w:rPr>
+          <w:b/>
+          <w:sz w:val="36"/>
+        </w:rPr>
+      </w:pPr>
+    </w:p>
+    <w:p>
+      <w:pPr>
+        <w:rPr>
+          <w:b/>
+          <w:sz w:val="36"/>
+        </w:rPr>
+      </w:pPr>
+    </w:p>
+    <w:p>
+      <w:pPr>
+        <w:rPr>
+          <w:b/>
+          <w:sz w:val="36"/>
+        </w:rPr>
+      </w:pPr>
+    </w:p>
+    <w:p>
+      <w:pPr>
+        <w:rPr>
+          <w:b/>
+          <w:sz w:val="36"/>
+        </w:rPr>
+      </w:pPr>
+    </w:p>
+    <w:p>
+      <w:pPr>
+        <w:rPr>
+          <w:b/>
+          <w:sz w:val="36"/>
+        </w:rPr>
+      </w:pPr>
+    </w:p>
+    <w:p>
+      <w:pPr>
+        <w:rPr>
+          <w:b/>
+          <w:sz w:val="36"/>
+        </w:rPr>
+      </w:pPr>
+    </w:p>
+    <w:p>
+      <w:pPr>
+        <w:rPr>
+          <w:b/>
+          <w:sz w:val="36"/>
+        </w:rPr>
+      </w:pPr>
+    </w:p>
+    <w:p>
+      <w:pPr>
+        <w:rPr>
+          <w:b/>
+          <w:sz w:val="36"/>
+        </w:rPr>
+      </w:pPr>
+    </w:p>
+    <w:p>
+      <w:pPr>
+        <w:rPr>
+          <w:b/>
+          <w:sz w:val="36"/>
+        </w:rPr>
+      </w:pPr>
+    </w:p>
+    <w:p>
+      <w:pPr>
+        <w:jc w:val="both"/>
+        <w:rPr>
+          <w:rFonts w:ascii="Tahoma" w:hAnsi="Tahoma" w:cs="Tahoma"/>
+        </w:rPr>
+      </w:pPr>
+    </w:p>
+    <w:tbl>
+      <w:tblPr>
+        <w:tblW w:w="0" w:type="auto"/>
+        <w:tblBorders>
+          <w:top w:val="single" w:sz="4" w:space="0" w:color="auto"/>
+          <w:left w:val="single" w:sz="4" w:space="0" w:color="auto"/>
+          <w:bottom w:val="single" w:sz="4" w:space="0" w:color="auto"/>
+          <w:right w:val="single" w:sz="4" w:space="0" w:color="auto"/>
+          <w:insideH w:val="single" w:sz="4" w:space="0" w:color="auto"/>
+          <w:insideV w:val="single" w:sz="4" w:space="0" w:color="auto"/>
+        </w:tblBorders>
+        <w:tblCellMar>
+          <w:left w:w="70" w:type="dxa"/>
+          <w:right w:w="70" w:type="dxa"/>
+        </w:tblCellMar>
+        <w:tblLook w:val="0000" w:firstRow="0" w:lastRow="0" w:firstColumn="0" w:lastColumn="0" w:noHBand="0" w:noVBand="0"/>
+      </w:tblPr>
+      <w:tblGrid>
+        <w:gridCol w:w="2881"/>
+        <w:gridCol w:w="789"/>
+        <w:gridCol w:w="4974"/>
+      </w:tblGrid>
+      <w:tr>
+        <w:trPr>
+          <w:cantSplit/>
+        </w:trPr>
+        <w:tc>
+          <w:tcPr>
+            <w:tcW w:w="2881" w:type="dxa"/>
+            <w:tcBorders>
+              <w:top w:val="single" w:sz="4" w:space="0" w:color="auto"/>
+              <w:left w:val="single" w:sz="4" w:space="0" w:color="auto"/>
+              <w:bottom w:val="single" w:sz="4" w:space="0" w:color="auto"/>
+              <w:right w:val="single" w:sz="4" w:space="0" w:color="auto"/>
+            </w:tcBorders>
+          </w:tcPr>
+          <w:p>
+            <w:pPr>
+              <w:rPr>
+                <w:rFonts w:ascii="Arial" w:hAnsi="Arial" w:cs="Arial"/>
+                <w:b/>
+                <w:bCs/>
+              </w:rPr>
+            </w:pPr>
+            <w:bookmarkStart w:id="0" w:name="_GoBack"/>
+            <w:r>
+              <w:rPr>
+                <w:rFonts w:ascii="Arial" w:hAnsi="Arial" w:cs="Arial"/>
+                <w:b/>
+                <w:bCs/>
+              </w:rPr>
+              <w:t>RF- &lt;id del requisito&gt;</w:t>
+            </w:r>
+          </w:p>
+        </w:tc>
+        <w:tc>
+          <w:tcPr>
+            <w:tcW w:w="5763" w:type="dxa"/>
+            <w:gridSpan w:val="2"/>
+            <w:tcBorders>
+              <w:top w:val="single" w:sz="4" w:space="0" w:color="auto"/>
+              <w:left w:val="single" w:sz="4" w:space="0" w:color="auto"/>
+              <w:bottom w:val="single" w:sz="4" w:space="0" w:color="auto"/>
+              <w:right w:val="single" w:sz="4" w:space="0" w:color="auto"/>
+            </w:tcBorders>
+          </w:tcPr>
+          <w:p>
+            <w:pPr>
+              <w:rPr>
+                <w:rFonts w:ascii="Arial" w:hAnsi="Arial" w:cs="Arial"/>
+              </w:rPr>
+            </w:pPr>
+            <w:r>
+              <w:rPr>
+                <w:rFonts w:ascii="Arial" w:hAnsi="Arial" w:cs="Arial"/>
+              </w:rPr>
+              <w:t xml:space="preserve">Consultar actividades </w:t>
+            </w:r>
+          </w:p>
+        </w:tc>
+      </w:tr>
+      <w:tr>
+        <w:trPr>
+          <w:cantSplit/>
+        </w:trPr>
+        <w:tc>
+          <w:tcPr>
+            <w:tcW w:w="2881" w:type="dxa"/>
+            <w:tcBorders>
+              <w:top w:val="single" w:sz="4" w:space="0" w:color="auto"/>
+              <w:left w:val="single" w:sz="4" w:space="0" w:color="auto"/>
+              <w:bottom w:val="single" w:sz="4" w:space="0" w:color="auto"/>
+              <w:right w:val="single" w:sz="4" w:space="0" w:color="auto"/>
+            </w:tcBorders>
+          </w:tcPr>
+          <w:p>
+            <w:pPr>
+              <w:rPr>
+                <w:rFonts w:ascii="Arial" w:hAnsi="Arial" w:cs="Arial"/>
+                <w:b/>
+                <w:bCs/>
+              </w:rPr>
+            </w:pPr>
+            <w:r>
+              <w:rPr>
+                <w:rFonts w:ascii="Arial" w:hAnsi="Arial" w:cs="Arial"/>
+                <w:b/>
+                <w:bCs/>
+              </w:rPr>
+              <w:t>Versión</w:t>
+            </w:r>
+          </w:p>
+        </w:tc>
+        <w:tc>
+          <w:tcPr>
+            <w:tcW w:w="5763" w:type="dxa"/>
+            <w:gridSpan w:val="2"/>
+            <w:tcBorders>
+              <w:top w:val="single" w:sz="4" w:space="0" w:color="auto"/>
+              <w:left w:val="single" w:sz="4" w:space="0" w:color="auto"/>
+              <w:bottom w:val="single" w:sz="4" w:space="0" w:color="auto"/>
+              <w:right w:val="single" w:sz="4" w:space="0" w:color="auto"/>
+            </w:tcBorders>
+          </w:tcPr>
+          <w:p>
+            <w:pPr>
+              <w:rPr>
+                <w:rFonts w:ascii="Arial" w:hAnsi="Arial" w:cs="Arial"/>
+              </w:rPr>
+            </w:pPr>
+            <w:r>
+              <w:rPr>
+                <w:rFonts w:ascii="Arial" w:hAnsi="Arial" w:cs="Arial"/>
+              </w:rPr>
+              <w:t>Versión 1, 11/11/2015</w:t>
+            </w:r>
+          </w:p>
+        </w:tc>
+      </w:tr>
+      <w:tr>
+        <w:trPr>
+          <w:cantSplit/>
+        </w:trPr>
+        <w:tc>
+          <w:tcPr>
+            <w:tcW w:w="2881" w:type="dxa"/>
+            <w:tcBorders>
+              <w:top w:val="single" w:sz="4" w:space="0" w:color="auto"/>
+              <w:left w:val="single" w:sz="4" w:space="0" w:color="auto"/>
+              <w:bottom w:val="single" w:sz="4" w:space="0" w:color="auto"/>
+              <w:right w:val="single" w:sz="4" w:space="0" w:color="auto"/>
+            </w:tcBorders>
+          </w:tcPr>
+          <w:p>
+            <w:pPr>
+              <w:rPr>
+                <w:rFonts w:ascii="Arial" w:hAnsi="Arial" w:cs="Arial"/>
+                <w:b/>
+                <w:bCs/>
+              </w:rPr>
+            </w:pPr>
+            <w:r>
+              <w:rPr>
+                <w:rFonts w:ascii="Arial" w:hAnsi="Arial" w:cs="Arial"/>
+                <w:b/>
+                <w:bCs/>
+              </w:rPr>
+              <w:t>Autores</w:t>
+            </w:r>
+          </w:p>
+        </w:tc>
+        <w:tc>
+          <w:tcPr>
+            <w:tcW w:w="5763" w:type="dxa"/>
+            <w:gridSpan w:val="2"/>
+            <w:tcBorders>
+              <w:top w:val="single" w:sz="4" w:space="0" w:color="auto"/>
+              <w:left w:val="single" w:sz="4" w:space="0" w:color="auto"/>
+              <w:bottom w:val="single" w:sz="4" w:space="0" w:color="auto"/>
+              <w:right w:val="single" w:sz="4" w:space="0" w:color="auto"/>
+            </w:tcBorders>
+          </w:tcPr>
+          <w:p>
+            <w:pPr>
+              <w:rPr>
+                <w:rFonts w:ascii="Arial" w:hAnsi="Arial" w:cs="Arial"/>
+              </w:rPr>
+            </w:pPr>
+            <w:r>
+              <w:rPr>
+                <w:rFonts w:ascii="Arial" w:hAnsi="Arial" w:cs="Arial"/>
+              </w:rPr>
+              <w:t>Alumno, Maestro, Responsable</w:t>
+            </w:r>
+          </w:p>
+        </w:tc>
+      </w:tr>
+      <w:tr>
+        <w:trPr>
+          <w:cantSplit/>
+        </w:trPr>
+        <w:tc>
+          <w:tcPr>
+            <w:tcW w:w="2881" w:type="dxa"/>
+            <w:tcBorders>
+              <w:top w:val="single" w:sz="4" w:space="0" w:color="auto"/>
+              <w:left w:val="single" w:sz="4" w:space="0" w:color="auto"/>
+              <w:bottom w:val="single" w:sz="4" w:space="0" w:color="auto"/>
+              <w:right w:val="single" w:sz="4" w:space="0" w:color="auto"/>
+            </w:tcBorders>
+          </w:tcPr>
+          <w:p>
+            <w:pPr>
+              <w:rPr>
+                <w:rFonts w:ascii="Arial" w:hAnsi="Arial" w:cs="Arial"/>
+                <w:b/>
+                <w:bCs/>
+              </w:rPr>
+            </w:pPr>
+            <w:r>
+              <w:rPr>
+                <w:rFonts w:ascii="Arial" w:hAnsi="Arial" w:cs="Arial"/>
+                <w:b/>
+                <w:bCs/>
+              </w:rPr>
+              <w:t>Fuentes</w:t>
+            </w:r>
+          </w:p>
+        </w:tc>
+        <w:tc>
+          <w:tcPr>
+            <w:tcW w:w="5763" w:type="dxa"/>
+            <w:gridSpan w:val="2"/>
+            <w:tcBorders>
+              <w:top w:val="single" w:sz="4" w:space="0" w:color="auto"/>
+              <w:left w:val="single" w:sz="4" w:space="0" w:color="auto"/>
+              <w:bottom w:val="single" w:sz="4" w:space="0" w:color="auto"/>
+              <w:right w:val="single" w:sz="4" w:space="0" w:color="auto"/>
+            </w:tcBorders>
+          </w:tcPr>
+          <w:p>
+            <w:pPr>
+              <w:rPr>
+                <w:rFonts w:ascii="Arial" w:hAnsi="Arial" w:cs="Arial"/>
+              </w:rPr>
+            </w:pPr>
+            <w:r>
+              <w:rPr>
+                <w:rFonts w:ascii="Arial" w:hAnsi="Arial" w:cs="Arial"/>
+              </w:rPr>
+              <w:t>---</w:t>
+            </w:r>
+          </w:p>
+        </w:tc>
+      </w:tr>
+      <w:tr>
+        <w:trPr>
+          <w:cantSplit/>
+        </w:trPr>
+        <w:tc>
+          <w:tcPr>
+            <w:tcW w:w="2881" w:type="dxa"/>
+            <w:tcBorders>
+              <w:top w:val="single" w:sz="4" w:space="0" w:color="auto"/>
+              <w:left w:val="single" w:sz="4" w:space="0" w:color="auto"/>
+              <w:bottom w:val="single" w:sz="4" w:space="0" w:color="auto"/>
+              <w:right w:val="single" w:sz="4" w:space="0" w:color="auto"/>
+            </w:tcBorders>
+          </w:tcPr>
+          <w:p>
+            <w:pPr>
+              <w:rPr>
+                <w:rFonts w:ascii="Arial" w:hAnsi="Arial" w:cs="Arial"/>
+                <w:b/>
+                <w:bCs/>
+              </w:rPr>
+            </w:pPr>
+            <w:r>
+              <w:rPr>
+                <w:rFonts w:ascii="Arial" w:hAnsi="Arial" w:cs="Arial"/>
+                <w:b/>
+                <w:bCs/>
+              </w:rPr>
+              <w:t>Objetivos asociados</w:t>
+            </w:r>
+          </w:p>
+        </w:tc>
+        <w:tc>
+          <w:tcPr>
+            <w:tcW w:w="5763" w:type="dxa"/>
+            <w:gridSpan w:val="2"/>
+            <w:tcBorders>
+              <w:top w:val="single" w:sz="4" w:space="0" w:color="auto"/>
+              <w:left w:val="single" w:sz="4" w:space="0" w:color="auto"/>
+              <w:bottom w:val="single" w:sz="4" w:space="0" w:color="auto"/>
+              <w:right w:val="single" w:sz="4" w:space="0" w:color="auto"/>
+            </w:tcBorders>
+          </w:tcPr>
+          <w:p>
+            <w:pPr>
+              <w:rPr>
+                <w:rFonts w:ascii="Arial" w:hAnsi="Arial" w:cs="Arial"/>
+              </w:rPr>
+            </w:pPr>
+            <w:r>
+              <w:rPr>
+                <w:rFonts w:ascii="Arial" w:hAnsi="Arial" w:cs="Arial"/>
+              </w:rPr>
+              <w:t>El alumno, maestro y responsable podrán consultar las actividades.</w:t>
+            </w:r>
+          </w:p>
+        </w:tc>
+      </w:tr>
+      <w:tr>
+        <w:trPr>
+          <w:cantSplit/>
+        </w:trPr>
+        <w:tc>
+          <w:tcPr>
+            <w:tcW w:w="2881" w:type="dxa"/>
+            <w:tcBorders>
+              <w:top w:val="single" w:sz="4" w:space="0" w:color="auto"/>
+              <w:left w:val="single" w:sz="4" w:space="0" w:color="auto"/>
+              <w:bottom w:val="single" w:sz="4" w:space="0" w:color="auto"/>
+              <w:right w:val="single" w:sz="4" w:space="0" w:color="auto"/>
+            </w:tcBorders>
+          </w:tcPr>
+          <w:p>
+            <w:pPr>
+              <w:rPr>
+                <w:rFonts w:ascii="Arial" w:hAnsi="Arial" w:cs="Arial"/>
+                <w:b/>
+                <w:bCs/>
+              </w:rPr>
+            </w:pPr>
+            <w:r>
+              <w:rPr>
+                <w:rFonts w:ascii="Arial" w:hAnsi="Arial" w:cs="Arial"/>
+                <w:b/>
+                <w:bCs/>
+              </w:rPr>
+              <w:t>Descripción</w:t>
+            </w:r>
+          </w:p>
+        </w:tc>
+        <w:tc>
+          <w:tcPr>
+            <w:tcW w:w="5763" w:type="dxa"/>
+            <w:gridSpan w:val="2"/>
+            <w:tcBorders>
+              <w:top w:val="single" w:sz="4" w:space="0" w:color="auto"/>
+              <w:left w:val="single" w:sz="4" w:space="0" w:color="auto"/>
+              <w:bottom w:val="single" w:sz="4" w:space="0" w:color="auto"/>
+              <w:right w:val="single" w:sz="4" w:space="0" w:color="auto"/>
+            </w:tcBorders>
+          </w:tcPr>
+          <w:p>
+            <w:pPr>
+              <w:rPr>
+                <w:rFonts w:ascii="Arial" w:hAnsi="Arial" w:cs="Arial"/>
+              </w:rPr>
+            </w:pPr>
+            <w:r>
+              <w:rPr>
+                <w:rFonts w:ascii="Arial" w:hAnsi="Arial" w:cs="Arial"/>
+              </w:rPr>
+              <w:t>Se consultarán las actividades.</w:t>
+            </w:r>
+          </w:p>
+        </w:tc>
+      </w:tr>
+      <w:tr>
+        <w:trPr>
+          <w:cantSplit/>
+        </w:trPr>
+        <w:tc>
+          <w:tcPr>
+            <w:tcW w:w="2881" w:type="dxa"/>
+            <w:tcBorders>
+              <w:top w:val="single" w:sz="4" w:space="0" w:color="auto"/>
+              <w:left w:val="single" w:sz="4" w:space="0" w:color="auto"/>
+              <w:bottom w:val="single" w:sz="4" w:space="0" w:color="auto"/>
+              <w:right w:val="single" w:sz="4" w:space="0" w:color="auto"/>
+            </w:tcBorders>
+          </w:tcPr>
+          <w:p>
+            <w:pPr>
+              <w:rPr>
+                <w:rFonts w:ascii="Arial" w:hAnsi="Arial" w:cs="Arial"/>
+                <w:b/>
+                <w:bCs/>
+              </w:rPr>
+            </w:pPr>
+            <w:r>
+              <w:rPr>
+                <w:rFonts w:ascii="Arial" w:hAnsi="Arial" w:cs="Arial"/>
+                <w:b/>
+                <w:bCs/>
+              </w:rPr>
+              <w:t>Precondición</w:t>
+            </w:r>
+          </w:p>
+        </w:tc>
+        <w:tc>
+          <w:tcPr>
+            <w:tcW w:w="5763" w:type="dxa"/>
+            <w:gridSpan w:val="2"/>
+            <w:tcBorders>
+              <w:top w:val="single" w:sz="4" w:space="0" w:color="auto"/>
+              <w:left w:val="single" w:sz="4" w:space="0" w:color="auto"/>
+              <w:bottom w:val="single" w:sz="4" w:space="0" w:color="auto"/>
+              <w:right w:val="single" w:sz="4" w:space="0" w:color="auto"/>
+            </w:tcBorders>
+          </w:tcPr>
+          <w:p>
+            <w:pPr>
+              <w:rPr>
+                <w:rFonts w:ascii="Arial" w:hAnsi="Arial" w:cs="Arial"/>
+              </w:rPr>
+            </w:pPr>
+            <w:r>
+              <w:rPr>
+                <w:rFonts w:ascii="Arial" w:hAnsi="Arial" w:cs="Arial"/>
+              </w:rPr>
+              <w:t xml:space="preserve">El alumno, maestro o responsable </w:t>
+            </w:r>
+            <w:r>
+              <w:rPr>
+                <w:rFonts w:ascii="Arial" w:hAnsi="Arial" w:cs="Arial"/>
+              </w:rPr>
+              <w:t>deberá tener su s</w:t>
+            </w:r>
+            <w:r>
+              <w:rPr>
+                <w:rFonts w:ascii="Arial" w:hAnsi="Arial" w:cs="Arial"/>
+              </w:rPr>
+              <w:t>esión iniciada</w:t>
+            </w:r>
+            <w:r>
+              <w:rPr>
+                <w:rFonts w:ascii="Arial" w:hAnsi="Arial" w:cs="Arial"/>
+              </w:rPr>
+              <w:t>.</w:t>
+            </w:r>
+          </w:p>
+        </w:tc>
+      </w:tr>
+      <w:tr>
+        <w:trPr>
+          <w:cantSplit/>
+        </w:trPr>
+        <w:tc>
+          <w:tcPr>
+            <w:tcW w:w="2881" w:type="dxa"/>
+            <w:vMerge w:val="restart"/>
+          </w:tcPr>
+          <w:p>
+            <w:pPr>
+              <w:rPr>
+                <w:rFonts w:ascii="Arial" w:hAnsi="Arial" w:cs="Arial"/>
+                <w:b/>
+                <w:bCs/>
+              </w:rPr>
+            </w:pPr>
+            <w:r>
+              <w:rPr>
+                <w:rFonts w:ascii="Arial" w:hAnsi="Arial" w:cs="Arial"/>
+                <w:b/>
+                <w:bCs/>
+              </w:rPr>
+              <w:t>Secuencia</w:t>
+            </w:r>
+          </w:p>
+          <w:p>
+            <w:pPr>
+              <w:rPr>
+                <w:rFonts w:ascii="Arial" w:hAnsi="Arial" w:cs="Arial"/>
+                <w:b/>
+                <w:bCs/>
+              </w:rPr>
+            </w:pPr>
+            <w:r>
+              <w:rPr>
+                <w:rFonts w:ascii="Arial" w:hAnsi="Arial" w:cs="Arial"/>
+                <w:b/>
+                <w:bCs/>
+              </w:rPr>
+              <w:t>Normal</w:t>
+            </w:r>
+          </w:p>
+        </w:tc>
+        <w:tc>
+          <w:tcPr>
+            <w:tcW w:w="789" w:type="dxa"/>
+          </w:tcPr>
+          <w:p>
+            <w:pPr>
+              <w:rPr>
+                <w:rFonts w:ascii="Arial" w:hAnsi="Arial" w:cs="Arial"/>
+                <w:b/>
+                <w:bCs/>
+              </w:rPr>
+            </w:pPr>
+            <w:r>
+              <w:rPr>
+                <w:rFonts w:ascii="Arial" w:hAnsi="Arial" w:cs="Arial"/>
+                <w:b/>
+                <w:bCs/>
+              </w:rPr>
+              <w:t>Paso</w:t>
+            </w:r>
+          </w:p>
+        </w:tc>
+        <w:tc>
+          <w:tcPr>
+            <w:tcW w:w="4974" w:type="dxa"/>
+          </w:tcPr>
+          <w:p>
+            <w:pPr>
+              <w:rPr>
+                <w:rFonts w:ascii="Arial" w:hAnsi="Arial" w:cs="Arial"/>
+                <w:b/>
+                <w:bCs/>
+              </w:rPr>
+            </w:pPr>
+            <w:r>
+              <w:rPr>
+                <w:rFonts w:ascii="Arial" w:hAnsi="Arial" w:cs="Arial"/>
+                <w:b/>
+                <w:bCs/>
+              </w:rPr>
+              <w:t>Acción</w:t>
+            </w:r>
+          </w:p>
+        </w:tc>
+      </w:tr>
+      <w:tr>
+        <w:trPr>
+          <w:cantSplit/>
+        </w:trPr>
+        <w:tc>
+          <w:tcPr>
+            <w:tcW w:w="2881" w:type="dxa"/>
+            <w:vMerge/>
+          </w:tcPr>
+          <w:p>
+            <w:pPr>
+              <w:rPr>
+                <w:rFonts w:ascii="Arial" w:hAnsi="Arial" w:cs="Arial"/>
+                <w:b/>
+                <w:bCs/>
+              </w:rPr>
+            </w:pPr>
+          </w:p>
+        </w:tc>
+        <w:tc>
+          <w:tcPr>
+            <w:tcW w:w="789" w:type="dxa"/>
+          </w:tcPr>
+          <w:p>
+            <w:pPr>
+              <w:jc w:val="center"/>
+              <w:rPr>
+                <w:rFonts w:ascii="Arial" w:hAnsi="Arial" w:cs="Arial"/>
+              </w:rPr>
+            </w:pPr>
+            <w:r>
+              <w:rPr>
+                <w:rFonts w:ascii="Arial" w:hAnsi="Arial" w:cs="Arial"/>
+              </w:rPr>
+              <w:t>1</w:t>
+            </w:r>
+          </w:p>
+        </w:tc>
+        <w:tc>
+          <w:tcPr>
+            <w:tcW w:w="4974" w:type="dxa"/>
+          </w:tcPr>
+          <w:p>
+            <w:pPr>
+              <w:rPr>
+                <w:rFonts w:ascii="Arial" w:hAnsi="Arial" w:cs="Arial"/>
+              </w:rPr>
+            </w:pPr>
+            <w:r>
+              <w:rPr>
+                <w:rFonts w:ascii="Arial" w:hAnsi="Arial" w:cs="Arial"/>
+              </w:rPr>
+              <w:t>El usuario oprimirá el botón “Consultar Actividades”</w:t>
+            </w:r>
+          </w:p>
+        </w:tc>
+      </w:tr>
+      <w:tr>
+        <w:trPr>
+          <w:cantSplit/>
+        </w:trPr>
+        <w:tc>
+          <w:tcPr>
+            <w:tcW w:w="2881" w:type="dxa"/>
+            <w:vMerge/>
+          </w:tcPr>
+          <w:p>
+            <w:pPr>
+              <w:rPr>
+                <w:rFonts w:ascii="Arial" w:hAnsi="Arial" w:cs="Arial"/>
+                <w:b/>
+                <w:bCs/>
+              </w:rPr>
+            </w:pPr>
+          </w:p>
+        </w:tc>
+        <w:tc>
+          <w:tcPr>
+            <w:tcW w:w="789" w:type="dxa"/>
+          </w:tcPr>
+          <w:p>
+            <w:pPr>
+              <w:jc w:val="center"/>
+              <w:rPr>
+                <w:rFonts w:ascii="Arial" w:hAnsi="Arial" w:cs="Arial"/>
+              </w:rPr>
+            </w:pPr>
+            <w:r>
+              <w:rPr>
+                <w:rFonts w:ascii="Arial" w:hAnsi="Arial" w:cs="Arial"/>
+              </w:rPr>
+              <w:t>2</w:t>
+            </w:r>
+          </w:p>
+        </w:tc>
+        <w:tc>
+          <w:tcPr>
+            <w:tcW w:w="4974" w:type="dxa"/>
+          </w:tcPr>
+          <w:p>
+            <w:pPr>
+              <w:rPr>
+                <w:rFonts w:ascii="Arial" w:hAnsi="Arial" w:cs="Arial"/>
+              </w:rPr>
+            </w:pPr>
+            <w:r>
+              <w:rPr>
+                <w:rFonts w:ascii="Arial" w:hAnsi="Arial" w:cs="Arial"/>
+              </w:rPr>
+              <w:t>Cuando el usuario selecciona el botón, se le direcciona a la sección correspondiente de “Consultar Actividades”.</w:t>
+            </w:r>
+          </w:p>
+        </w:tc>
+      </w:tr>
+      <w:tr>
+        <w:trPr>
+          <w:cantSplit/>
+        </w:trPr>
+        <w:tc>
+          <w:tcPr>
+            <w:tcW w:w="2881" w:type="dxa"/>
+            <w:vMerge/>
+          </w:tcPr>
+          <w:p>
+            <w:pPr>
+              <w:rPr>
+                <w:rFonts w:ascii="Arial" w:hAnsi="Arial" w:cs="Arial"/>
+                <w:b/>
+                <w:bCs/>
+              </w:rPr>
+            </w:pPr>
+          </w:p>
+        </w:tc>
+        <w:tc>
+          <w:tcPr>
+            <w:tcW w:w="789" w:type="dxa"/>
+          </w:tcPr>
+          <w:p>
+            <w:pPr>
+              <w:jc w:val="center"/>
+              <w:rPr>
+                <w:rFonts w:ascii="Arial" w:hAnsi="Arial" w:cs="Arial"/>
+              </w:rPr>
+            </w:pPr>
+            <w:r>
+              <w:rPr>
+                <w:rFonts w:ascii="Arial" w:hAnsi="Arial" w:cs="Arial"/>
+              </w:rPr>
+              <w:t>3</w:t>
+            </w:r>
+          </w:p>
+        </w:tc>
+        <w:tc>
+          <w:tcPr>
+            <w:tcW w:w="4974" w:type="dxa"/>
+          </w:tcPr>
+          <w:p>
+            <w:pPr>
+              <w:rPr>
+                <w:rFonts w:ascii="Arial" w:hAnsi="Arial" w:cs="Arial"/>
+              </w:rPr>
+            </w:pPr>
+            <w:r>
+              <w:rPr>
+                <w:rFonts w:ascii="Arial" w:hAnsi="Arial" w:cs="Arial"/>
+              </w:rPr>
+              <w:t>Si el usuario es un alumno, entonces su sección “Consultar Actividades” desplegará una lista con las actividades pasadas, las actuales y las futuras.</w:t>
+            </w:r>
+          </w:p>
+          <w:p>
+            <w:pPr>
+              <w:rPr>
+                <w:rFonts w:ascii="Arial" w:hAnsi="Arial" w:cs="Arial"/>
+              </w:rPr>
+            </w:pPr>
+            <w:r>
+              <w:rPr>
+                <w:rFonts w:ascii="Arial" w:hAnsi="Arial" w:cs="Arial"/>
+              </w:rPr>
+              <w:t>Cuando el alumno selecciona una actividad:</w:t>
+            </w:r>
+          </w:p>
+          <w:p>
+            <w:pPr>
+              <w:rPr>
+                <w:rFonts w:ascii="Arial" w:hAnsi="Arial" w:cs="Arial"/>
+              </w:rPr>
+            </w:pPr>
+            <w:r>
+              <w:rPr>
+                <w:rFonts w:ascii="Arial" w:hAnsi="Arial" w:cs="Arial"/>
+              </w:rPr>
+              <w:t xml:space="preserve">Si es una actividad pasada aparecerán los comentarios y retroalimentación de dicha actividad. </w:t>
+            </w:r>
+          </w:p>
+          <w:p>
+            <w:pPr>
+              <w:rPr>
+                <w:rFonts w:ascii="Arial" w:hAnsi="Arial" w:cs="Arial"/>
+              </w:rPr>
+            </w:pPr>
+            <w:r>
+              <w:rPr>
+                <w:rFonts w:ascii="Arial" w:hAnsi="Arial" w:cs="Arial"/>
+              </w:rPr>
+              <w:t>Si es una actividad actual: Aparecerán las instrucciones y los plazos de tiempo para realizar la actividad.</w:t>
+            </w:r>
+          </w:p>
+          <w:p>
+            <w:pPr>
+              <w:rPr>
+                <w:rFonts w:ascii="Arial" w:hAnsi="Arial" w:cs="Arial"/>
+              </w:rPr>
+            </w:pPr>
+            <w:r>
+              <w:rPr>
+                <w:rFonts w:ascii="Arial" w:hAnsi="Arial" w:cs="Arial"/>
+              </w:rPr>
+              <w:t>Si es una actividad Futura: Aparecerá una breve descripción de la actividad.</w:t>
+            </w:r>
+          </w:p>
+        </w:tc>
+      </w:tr>
+      <w:tr>
+        <w:trPr>
+          <w:cantSplit/>
+        </w:trPr>
+        <w:tc>
+          <w:tcPr>
+            <w:tcW w:w="2881" w:type="dxa"/>
+            <w:vMerge/>
+          </w:tcPr>
+          <w:p>
+            <w:pPr>
+              <w:rPr>
+                <w:rFonts w:ascii="Arial" w:hAnsi="Arial" w:cs="Arial"/>
+                <w:b/>
+                <w:bCs/>
+              </w:rPr>
+            </w:pPr>
+          </w:p>
+        </w:tc>
+        <w:tc>
+          <w:tcPr>
+            <w:tcW w:w="789" w:type="dxa"/>
+          </w:tcPr>
+          <w:p>
+            <w:pPr>
+              <w:jc w:val="center"/>
+              <w:rPr>
+                <w:rFonts w:ascii="Arial" w:hAnsi="Arial" w:cs="Arial"/>
+              </w:rPr>
+            </w:pPr>
+            <w:r>
+              <w:rPr>
+                <w:rFonts w:ascii="Arial" w:hAnsi="Arial" w:cs="Arial"/>
+              </w:rPr>
+              <w:t>4</w:t>
+            </w:r>
+          </w:p>
+        </w:tc>
+        <w:tc>
+          <w:tcPr>
+            <w:tcW w:w="4974" w:type="dxa"/>
+          </w:tcPr>
+          <w:p>
+            <w:pPr>
+              <w:rPr>
+                <w:rFonts w:ascii="Arial" w:hAnsi="Arial" w:cs="Arial"/>
+              </w:rPr>
+            </w:pPr>
+            <w:r>
+              <w:rPr>
+                <w:rFonts w:ascii="Arial" w:hAnsi="Arial" w:cs="Arial"/>
+              </w:rPr>
+              <w:t>Si el usuario es un maestro, entonces su sección “Consultar Actividades” desplegará una lista con los nombres de sus alumnos.</w:t>
+            </w:r>
+          </w:p>
+          <w:p>
+            <w:pPr>
+              <w:rPr>
+                <w:rFonts w:ascii="Arial" w:hAnsi="Arial" w:cs="Arial"/>
+              </w:rPr>
+            </w:pPr>
+            <w:r>
+              <w:rPr>
+                <w:rFonts w:ascii="Arial" w:hAnsi="Arial" w:cs="Arial"/>
+              </w:rPr>
+              <w:t>Al seleccionar a un alumno se direccionará al maestro a una nueva ventana en la cual se encuentran todas las actividades encerradas en un rectángulo cada una, y en la esquina derecha aparecerá “ACTIVIDAD REALIZADA” si el alumno cumplió con la actividad, en caso contrario aparecerá “ACTIVIDAD NO REALIZADA”.</w:t>
+            </w:r>
+          </w:p>
+        </w:tc>
+      </w:tr>
+      <w:tr>
+        <w:trPr>
+          <w:cantSplit/>
+        </w:trPr>
+        <w:tc>
+          <w:tcPr>
+            <w:tcW w:w="2881" w:type="dxa"/>
+            <w:vMerge/>
+          </w:tcPr>
+          <w:p>
+            <w:pPr>
+              <w:rPr>
+                <w:rFonts w:ascii="Arial" w:hAnsi="Arial" w:cs="Arial"/>
+                <w:b/>
+                <w:bCs/>
+              </w:rPr>
+            </w:pPr>
+          </w:p>
+        </w:tc>
+        <w:tc>
+          <w:tcPr>
+            <w:tcW w:w="789" w:type="dxa"/>
+          </w:tcPr>
+          <w:p>
+            <w:pPr>
+              <w:jc w:val="center"/>
+              <w:rPr>
+                <w:rFonts w:ascii="Arial" w:hAnsi="Arial" w:cs="Arial"/>
+              </w:rPr>
+            </w:pPr>
+            <w:r>
+              <w:rPr>
+                <w:rFonts w:ascii="Arial" w:hAnsi="Arial" w:cs="Arial"/>
+              </w:rPr>
+              <w:t>5</w:t>
+            </w:r>
+          </w:p>
+        </w:tc>
+        <w:tc>
+          <w:tcPr>
+            <w:tcW w:w="4974" w:type="dxa"/>
+          </w:tcPr>
+          <w:p>
+            <w:pPr>
+              <w:rPr>
+                <w:rFonts w:ascii="Arial" w:hAnsi="Arial" w:cs="Arial"/>
+              </w:rPr>
+            </w:pPr>
+            <w:r>
+              <w:rPr>
+                <w:rFonts w:ascii="Arial" w:hAnsi="Arial" w:cs="Arial"/>
+              </w:rPr>
+              <w:t xml:space="preserve">Si el usuario es un responsable, entonces su sección “Consultar Actividades” desplegará una lista con el nombre de los </w:t>
+            </w:r>
+            <w:proofErr w:type="gramStart"/>
+            <w:r>
+              <w:rPr>
+                <w:rFonts w:ascii="Arial" w:hAnsi="Arial" w:cs="Arial"/>
+              </w:rPr>
+              <w:t>asignados(</w:t>
+            </w:r>
+            <w:proofErr w:type="gramEnd"/>
+            <w:r>
+              <w:rPr>
+                <w:rFonts w:ascii="Arial" w:hAnsi="Arial" w:cs="Arial"/>
+              </w:rPr>
+              <w:t>alumnos).</w:t>
+            </w:r>
+          </w:p>
+          <w:p>
+            <w:pPr>
+              <w:rPr>
+                <w:rFonts w:ascii="Arial" w:hAnsi="Arial" w:cs="Arial"/>
+              </w:rPr>
+            </w:pPr>
+            <w:r>
+              <w:rPr>
+                <w:rFonts w:ascii="Arial" w:hAnsi="Arial" w:cs="Arial"/>
+              </w:rPr>
+              <w:t>Cuando el responsable seleccione a un asignado se le direccionará a una nueva ventana, en ella se verá si el asignado realizó la actividad actual y la actividad será confirmada como realizada o rechazada como no realizada.</w:t>
+            </w:r>
+          </w:p>
+        </w:tc>
+      </w:tr>
+      <w:tr>
+        <w:trPr>
+          <w:cantSplit/>
+        </w:trPr>
+        <w:tc>
+          <w:tcPr>
+            <w:tcW w:w="2881" w:type="dxa"/>
+          </w:tcPr>
+          <w:p>
+            <w:pPr>
+              <w:rPr>
+                <w:rFonts w:ascii="Arial" w:hAnsi="Arial" w:cs="Arial"/>
+                <w:b/>
+                <w:bCs/>
+              </w:rPr>
+            </w:pPr>
+            <w:proofErr w:type="spellStart"/>
+            <w:r>
+              <w:rPr>
+                <w:rFonts w:ascii="Arial" w:hAnsi="Arial" w:cs="Arial"/>
+                <w:b/>
+                <w:bCs/>
+              </w:rPr>
+              <w:t>Postcondición</w:t>
+            </w:r>
+            <w:proofErr w:type="spellEnd"/>
+          </w:p>
+        </w:tc>
+        <w:tc>
+          <w:tcPr>
+            <w:tcW w:w="5763" w:type="dxa"/>
+            <w:gridSpan w:val="2"/>
+          </w:tcPr>
+          <w:p>
+            <w:pPr>
+              <w:rPr>
+                <w:rFonts w:ascii="Arial" w:hAnsi="Arial" w:cs="Arial"/>
+              </w:rPr>
+            </w:pPr>
+            <w:r>
+              <w:rPr>
+                <w:rFonts w:ascii="Arial" w:hAnsi="Arial" w:cs="Arial"/>
+              </w:rPr>
+              <w:t>Se generan las panta</w:t>
+            </w:r>
+          </w:p>
+        </w:tc>
+      </w:tr>
+      <w:tr>
+        <w:trPr>
+          <w:cantSplit/>
+        </w:trPr>
+        <w:tc>
+          <w:tcPr>
+            <w:tcW w:w="2881" w:type="dxa"/>
+            <w:vMerge w:val="restart"/>
+          </w:tcPr>
+          <w:p>
+            <w:pPr>
+              <w:pStyle w:val="Ttulo1"/>
+            </w:pPr>
+            <w:r>
+              <w:t>.Excepciones</w:t>
+            </w:r>
+          </w:p>
+        </w:tc>
+        <w:tc>
+          <w:tcPr>
+            <w:tcW w:w="789" w:type="dxa"/>
+          </w:tcPr>
+          <w:p>
+            <w:pPr>
+              <w:jc w:val="center"/>
+              <w:rPr>
+                <w:rFonts w:ascii="Arial" w:hAnsi="Arial" w:cs="Arial"/>
+                <w:b/>
+                <w:bCs/>
+              </w:rPr>
+            </w:pPr>
+            <w:r>
+              <w:rPr>
+                <w:rFonts w:ascii="Arial" w:hAnsi="Arial" w:cs="Arial"/>
+                <w:b/>
+                <w:bCs/>
+              </w:rPr>
+              <w:t>Paso</w:t>
+            </w:r>
+          </w:p>
+        </w:tc>
+        <w:tc>
+          <w:tcPr>
+            <w:tcW w:w="4974" w:type="dxa"/>
+          </w:tcPr>
+          <w:p>
+            <w:pPr>
+              <w:rPr>
+                <w:rFonts w:ascii="Arial" w:hAnsi="Arial" w:cs="Arial"/>
+                <w:b/>
+                <w:bCs/>
+              </w:rPr>
+            </w:pPr>
+            <w:r>
+              <w:rPr>
+                <w:rFonts w:ascii="Arial" w:hAnsi="Arial" w:cs="Arial"/>
+                <w:b/>
+                <w:bCs/>
+              </w:rPr>
+              <w:t>Acción</w:t>
+            </w:r>
+          </w:p>
+        </w:tc>
+      </w:tr>
+      <w:tr>
+        <w:trPr>
+          <w:cantSplit/>
+        </w:trPr>
+        <w:tc>
+          <w:tcPr>
+            <w:tcW w:w="2881" w:type="dxa"/>
+            <w:vMerge/>
+          </w:tcPr>
+          <w:p>
+            <w:pPr>
+              <w:rPr>
+                <w:rFonts w:ascii="Arial" w:hAnsi="Arial" w:cs="Arial"/>
+                <w:b/>
+                <w:bCs/>
+              </w:rPr>
+            </w:pPr>
+          </w:p>
+        </w:tc>
+        <w:tc>
+          <w:tcPr>
+            <w:tcW w:w="789" w:type="dxa"/>
+          </w:tcPr>
+          <w:p>
+            <w:pPr>
+              <w:jc w:val="center"/>
+              <w:rPr>
+                <w:rFonts w:ascii="Arial" w:hAnsi="Arial" w:cs="Arial"/>
+              </w:rPr>
+            </w:pPr>
+            <w:r>
+              <w:rPr>
+                <w:rFonts w:ascii="Arial" w:hAnsi="Arial" w:cs="Arial"/>
+              </w:rPr>
+              <w:t>1</w:t>
+            </w:r>
+          </w:p>
+        </w:tc>
+        <w:tc>
+          <w:tcPr>
+            <w:tcW w:w="4974" w:type="dxa"/>
+          </w:tcPr>
+          <w:p>
+            <w:pPr>
+              <w:rPr>
+                <w:rFonts w:ascii="Arial" w:hAnsi="Arial" w:cs="Arial"/>
+              </w:rPr>
+            </w:pPr>
+            <w:r>
+              <w:rPr>
+                <w:rFonts w:ascii="Arial" w:hAnsi="Arial" w:cs="Arial"/>
+              </w:rPr>
+              <w:t>Si el sistema está en mantenimiento no se podrá</w:t>
+            </w:r>
+          </w:p>
+          <w:p>
+            <w:pPr>
+              <w:rPr>
+                <w:rFonts w:ascii="Arial" w:hAnsi="Arial" w:cs="Arial"/>
+              </w:rPr>
+            </w:pPr>
+            <w:r>
+              <w:rPr>
+                <w:rFonts w:ascii="Arial" w:hAnsi="Arial" w:cs="Arial"/>
+              </w:rPr>
+              <w:t>consultar ninguna actividad</w:t>
+            </w:r>
+          </w:p>
+        </w:tc>
+      </w:tr>
+      <w:tr>
+        <w:tc>
+          <w:tcPr>
+            <w:tcW w:w="2881" w:type="dxa"/>
+          </w:tcPr>
+          <w:p>
+            <w:pPr>
+              <w:rPr>
+                <w:rFonts w:ascii="Arial" w:hAnsi="Arial" w:cs="Arial"/>
+                <w:b/>
+                <w:bCs/>
+              </w:rPr>
+            </w:pPr>
+            <w:r>
+              <w:rPr>
+                <w:rFonts w:ascii="Arial" w:hAnsi="Arial" w:cs="Arial"/>
+                <w:b/>
+                <w:bCs/>
+              </w:rPr>
+              <w:t>Rendimiento</w:t>
+            </w:r>
+          </w:p>
+        </w:tc>
+        <w:tc>
+          <w:tcPr>
+            <w:tcW w:w="789" w:type="dxa"/>
+          </w:tcPr>
+          <w:p>
+            <w:pPr>
+              <w:rPr>
+                <w:rFonts w:ascii="Arial" w:hAnsi="Arial" w:cs="Arial"/>
+                <w:b/>
+                <w:bCs/>
+              </w:rPr>
+            </w:pPr>
+            <w:r>
+              <w:rPr>
+                <w:rFonts w:ascii="Arial" w:hAnsi="Arial" w:cs="Arial"/>
+                <w:b/>
+                <w:bCs/>
+              </w:rPr>
+              <w:t>Paso</w:t>
+            </w:r>
+          </w:p>
+        </w:tc>
+        <w:tc>
+          <w:tcPr>
+            <w:tcW w:w="4974" w:type="dxa"/>
+          </w:tcPr>
+          <w:p>
+            <w:pPr>
+              <w:rPr>
+                <w:rFonts w:ascii="Arial" w:hAnsi="Arial" w:cs="Arial"/>
+                <w:b/>
+                <w:bCs/>
+              </w:rPr>
+            </w:pPr>
+            <w:r>
+              <w:rPr>
+                <w:rFonts w:ascii="Arial" w:hAnsi="Arial" w:cs="Arial"/>
+                <w:b/>
+                <w:bCs/>
+              </w:rPr>
+              <w:t>Cota de tiempo</w:t>
+            </w:r>
+          </w:p>
+        </w:tc>
+      </w:tr>
+      <w:tr>
+        <w:tc>
+          <w:tcPr>
+            <w:tcW w:w="2881" w:type="dxa"/>
+          </w:tcPr>
+          <w:p>
+            <w:pPr>
+              <w:rPr>
+                <w:rFonts w:ascii="Arial" w:hAnsi="Arial" w:cs="Arial"/>
+                <w:b/>
+                <w:bCs/>
+              </w:rPr>
+            </w:pPr>
+          </w:p>
+        </w:tc>
+        <w:tc>
+          <w:tcPr>
+            <w:tcW w:w="789" w:type="dxa"/>
+          </w:tcPr>
+          <w:p>
+            <w:pPr>
+              <w:jc w:val="center"/>
+              <w:rPr>
+                <w:rFonts w:ascii="Arial" w:hAnsi="Arial" w:cs="Arial"/>
+              </w:rPr>
+            </w:pPr>
+            <w:r>
+              <w:rPr>
+                <w:rFonts w:ascii="Arial" w:hAnsi="Arial" w:cs="Arial"/>
+              </w:rPr>
+              <w:t>-</w:t>
+            </w:r>
+          </w:p>
+        </w:tc>
+        <w:tc>
+          <w:tcPr>
+            <w:tcW w:w="4974" w:type="dxa"/>
+          </w:tcPr>
+          <w:p>
+            <w:pPr>
+              <w:rPr>
+                <w:rFonts w:ascii="Arial" w:hAnsi="Arial" w:cs="Arial"/>
+              </w:rPr>
+            </w:pPr>
+            <w:r>
+              <w:rPr>
+                <w:rFonts w:ascii="Arial" w:hAnsi="Arial" w:cs="Arial"/>
+              </w:rPr>
+              <w:t>-</w:t>
+            </w:r>
+          </w:p>
+        </w:tc>
+      </w:tr>
+      <w:tr>
+        <w:tc>
+          <w:tcPr>
+            <w:tcW w:w="2881" w:type="dxa"/>
+          </w:tcPr>
+          <w:p>
+            <w:pPr>
+              <w:rPr>
+                <w:rFonts w:ascii="Arial" w:hAnsi="Arial" w:cs="Arial"/>
+                <w:b/>
+                <w:bCs/>
+              </w:rPr>
+            </w:pPr>
+          </w:p>
+        </w:tc>
+        <w:tc>
+          <w:tcPr>
+            <w:tcW w:w="789" w:type="dxa"/>
+          </w:tcPr>
+          <w:p>
+            <w:pPr>
+              <w:jc w:val="center"/>
+              <w:rPr>
+                <w:rFonts w:ascii="Arial" w:hAnsi="Arial" w:cs="Arial"/>
+              </w:rPr>
+            </w:pPr>
+            <w:r>
+              <w:rPr>
+                <w:rFonts w:ascii="Arial" w:hAnsi="Arial" w:cs="Arial"/>
+              </w:rPr>
+              <w:t>-</w:t>
+            </w:r>
+          </w:p>
+        </w:tc>
+        <w:tc>
+          <w:tcPr>
+            <w:tcW w:w="4974" w:type="dxa"/>
+          </w:tcPr>
+          <w:p>
+            <w:pPr>
+              <w:rPr>
+                <w:rFonts w:ascii="Arial" w:hAnsi="Arial" w:cs="Arial"/>
+              </w:rPr>
+            </w:pPr>
+            <w:r>
+              <w:rPr>
+                <w:rFonts w:ascii="Arial" w:hAnsi="Arial" w:cs="Arial"/>
+              </w:rPr>
+              <w:t>-</w:t>
+            </w:r>
+          </w:p>
+        </w:tc>
+      </w:tr>
+      <w:tr>
+        <w:trPr>
+          <w:cantSplit/>
+        </w:trPr>
+        <w:tc>
+          <w:tcPr>
+            <w:tcW w:w="2881" w:type="dxa"/>
+          </w:tcPr>
+          <w:p>
+            <w:pPr>
+              <w:rPr>
+                <w:rFonts w:ascii="Arial" w:hAnsi="Arial" w:cs="Arial"/>
+                <w:b/>
+                <w:bCs/>
+              </w:rPr>
+            </w:pPr>
+            <w:r>
+              <w:rPr>
+                <w:rFonts w:ascii="Arial" w:hAnsi="Arial" w:cs="Arial"/>
+                <w:b/>
+                <w:bCs/>
+              </w:rPr>
+              <w:t>Frecuencia esperada</w:t>
+            </w:r>
+          </w:p>
+        </w:tc>
+        <w:tc>
+          <w:tcPr>
+            <w:tcW w:w="5763" w:type="dxa"/>
+            <w:gridSpan w:val="2"/>
+          </w:tcPr>
+          <w:p>
+            <w:pPr>
+              <w:rPr>
+                <w:rFonts w:ascii="Arial" w:hAnsi="Arial" w:cs="Arial"/>
+              </w:rPr>
+            </w:pPr>
+            <w:r>
+              <w:rPr>
+                <w:rFonts w:ascii="Arial" w:hAnsi="Arial" w:cs="Arial"/>
+              </w:rPr>
+              <w:t xml:space="preserve">N veces al día. </w:t>
+            </w:r>
+          </w:p>
+        </w:tc>
+      </w:tr>
+      <w:tr>
+        <w:trPr>
+          <w:cantSplit/>
+        </w:trPr>
+        <w:tc>
+          <w:tcPr>
+            <w:tcW w:w="2881" w:type="dxa"/>
+          </w:tcPr>
+          <w:p>
+            <w:pPr>
+              <w:rPr>
+                <w:rFonts w:ascii="Arial" w:hAnsi="Arial" w:cs="Arial"/>
+                <w:b/>
+                <w:bCs/>
+              </w:rPr>
+            </w:pPr>
+            <w:r>
+              <w:rPr>
+                <w:rFonts w:ascii="Arial" w:hAnsi="Arial" w:cs="Arial"/>
+                <w:b/>
+                <w:bCs/>
+              </w:rPr>
+              <w:t>Importancia</w:t>
+            </w:r>
+          </w:p>
+        </w:tc>
+        <w:tc>
+          <w:tcPr>
+            <w:tcW w:w="5763" w:type="dxa"/>
+            <w:gridSpan w:val="2"/>
+          </w:tcPr>
+          <w:p>
+            <w:pPr>
+              <w:rPr>
+                <w:rFonts w:ascii="Arial" w:hAnsi="Arial" w:cs="Arial"/>
+              </w:rPr>
+            </w:pPr>
+            <w:r>
+              <w:rPr>
+                <w:rFonts w:ascii="Arial" w:hAnsi="Arial" w:cs="Arial"/>
+              </w:rPr>
+              <w:t>Importante</w:t>
+            </w:r>
+          </w:p>
+        </w:tc>
+      </w:tr>
+      <w:tr>
+        <w:trPr>
+          <w:cantSplit/>
+        </w:trPr>
+        <w:tc>
+          <w:tcPr>
+            <w:tcW w:w="2881" w:type="dxa"/>
+          </w:tcPr>
+          <w:p>
+            <w:pPr>
+              <w:rPr>
+                <w:rFonts w:ascii="Arial" w:hAnsi="Arial" w:cs="Arial"/>
+                <w:b/>
+                <w:bCs/>
+              </w:rPr>
+            </w:pPr>
+            <w:r>
+              <w:rPr>
+                <w:rFonts w:ascii="Arial" w:hAnsi="Arial" w:cs="Arial"/>
+                <w:b/>
+                <w:bCs/>
+              </w:rPr>
+              <w:t>Urgencia</w:t>
+            </w:r>
+          </w:p>
+        </w:tc>
+        <w:tc>
+          <w:tcPr>
+            <w:tcW w:w="5763" w:type="dxa"/>
+            <w:gridSpan w:val="2"/>
+          </w:tcPr>
+          <w:p>
+            <w:pPr>
+              <w:rPr>
+                <w:rFonts w:ascii="Arial" w:hAnsi="Arial" w:cs="Arial"/>
+              </w:rPr>
+            </w:pPr>
+            <w:r>
+              <w:rPr>
+                <w:rFonts w:ascii="Arial" w:hAnsi="Arial" w:cs="Arial"/>
+              </w:rPr>
+              <w:t>Inmediata.</w:t>
+            </w:r>
+          </w:p>
+        </w:tc>
+      </w:tr>
+      <w:tr>
+        <w:trPr>
+          <w:cantSplit/>
+        </w:trPr>
+        <w:tc>
+          <w:tcPr>
+            <w:tcW w:w="2881" w:type="dxa"/>
+          </w:tcPr>
+          <w:p>
+            <w:pPr>
+              <w:rPr>
+                <w:rFonts w:ascii="Arial" w:hAnsi="Arial" w:cs="Arial"/>
+                <w:b/>
+                <w:bCs/>
+              </w:rPr>
+            </w:pPr>
+            <w:r>
+              <w:rPr>
+                <w:rFonts w:ascii="Arial" w:hAnsi="Arial" w:cs="Arial"/>
+                <w:b/>
+                <w:bCs/>
+              </w:rPr>
+              <w:t>Comentarios</w:t>
+            </w:r>
+          </w:p>
+        </w:tc>
+        <w:tc>
+          <w:tcPr>
+            <w:tcW w:w="5763" w:type="dxa"/>
+            <w:gridSpan w:val="2"/>
+          </w:tcPr>
+          <w:p>
+            <w:pPr>
+              <w:rPr>
+                <w:rFonts w:ascii="Arial" w:hAnsi="Arial" w:cs="Arial"/>
+              </w:rPr>
+            </w:pPr>
+            <w:r>
+              <w:rPr>
+                <w:rFonts w:ascii="Arial" w:hAnsi="Arial" w:cs="Arial"/>
+              </w:rPr>
+              <w:t>-</w:t>
+            </w:r>
+          </w:p>
+        </w:tc>
+      </w:tr>
+      <w:tr>
+        <w:trPr>
+          <w:cantSplit/>
+        </w:trPr>
+        <w:tc>
+          <w:tcPr>
+            <w:tcW w:w="2881" w:type="dxa"/>
+          </w:tcPr>
+          <w:p>
+            <w:pPr>
+              <w:rPr>
+                <w:rFonts w:ascii="Arial" w:hAnsi="Arial" w:cs="Arial"/>
+                <w:b/>
+                <w:bCs/>
+              </w:rPr>
+            </w:pPr>
+            <w:r>
+              <w:rPr>
+                <w:rFonts w:ascii="Arial" w:hAnsi="Arial" w:cs="Arial"/>
+                <w:b/>
+                <w:bCs/>
+              </w:rPr>
+              <w:t>RF- &lt;id del requisito&gt;</w:t>
+            </w:r>
+          </w:p>
+        </w:tc>
+        <w:tc>
+          <w:tcPr>
+            <w:tcW w:w="5763" w:type="dxa"/>
+            <w:gridSpan w:val="2"/>
+          </w:tcPr>
+          <w:p>
+            <w:pPr>
+              <w:rPr>
+                <w:rFonts w:ascii="Arial" w:hAnsi="Arial" w:cs="Arial"/>
+              </w:rPr>
+            </w:pPr>
+            <w:r>
+              <w:rPr>
+                <w:rFonts w:ascii="Arial" w:hAnsi="Arial" w:cs="Arial"/>
+              </w:rPr>
+              <w:t xml:space="preserve">Imprimir bitácoras </w:t>
+            </w:r>
+          </w:p>
+        </w:tc>
+      </w:tr>
+      <w:tr>
+        <w:trPr>
+          <w:cantSplit/>
+        </w:trPr>
+        <w:tc>
+          <w:tcPr>
+            <w:tcW w:w="2881" w:type="dxa"/>
+          </w:tcPr>
+          <w:p>
+            <w:pPr>
+              <w:rPr>
+                <w:rFonts w:ascii="Arial" w:hAnsi="Arial" w:cs="Arial"/>
+                <w:b/>
+                <w:bCs/>
+              </w:rPr>
+            </w:pPr>
+            <w:r>
+              <w:rPr>
+                <w:rFonts w:ascii="Arial" w:hAnsi="Arial" w:cs="Arial"/>
+                <w:b/>
+                <w:bCs/>
+              </w:rPr>
+              <w:t>Versión</w:t>
+            </w:r>
+          </w:p>
+        </w:tc>
+        <w:tc>
+          <w:tcPr>
+            <w:tcW w:w="5763" w:type="dxa"/>
+            <w:gridSpan w:val="2"/>
+          </w:tcPr>
+          <w:p>
+            <w:pPr>
+              <w:rPr>
+                <w:rFonts w:ascii="Arial" w:hAnsi="Arial" w:cs="Arial"/>
+              </w:rPr>
+            </w:pPr>
+            <w:r>
+              <w:rPr>
+                <w:rFonts w:ascii="Arial" w:hAnsi="Arial" w:cs="Arial"/>
+              </w:rPr>
+              <w:t>Versión 1, 11/11/2015</w:t>
+            </w:r>
+          </w:p>
+        </w:tc>
+      </w:tr>
+      <w:tr>
+        <w:trPr>
+          <w:cantSplit/>
+        </w:trPr>
+        <w:tc>
+          <w:tcPr>
+            <w:tcW w:w="2881" w:type="dxa"/>
+          </w:tcPr>
+          <w:p>
+            <w:pPr>
+              <w:rPr>
+                <w:rFonts w:ascii="Arial" w:hAnsi="Arial" w:cs="Arial"/>
+                <w:b/>
+                <w:bCs/>
+              </w:rPr>
+            </w:pPr>
+            <w:r>
+              <w:rPr>
+                <w:rFonts w:ascii="Arial" w:hAnsi="Arial" w:cs="Arial"/>
+                <w:b/>
+                <w:bCs/>
+              </w:rPr>
+              <w:t>Autores</w:t>
+            </w:r>
+          </w:p>
+        </w:tc>
+        <w:tc>
+          <w:tcPr>
+            <w:tcW w:w="5763" w:type="dxa"/>
+            <w:gridSpan w:val="2"/>
+          </w:tcPr>
+          <w:p>
+            <w:pPr>
+              <w:rPr>
+                <w:rFonts w:ascii="Arial" w:hAnsi="Arial" w:cs="Arial"/>
+              </w:rPr>
+            </w:pPr>
+            <w:r>
+              <w:rPr>
+                <w:rFonts w:ascii="Arial" w:hAnsi="Arial" w:cs="Arial"/>
+              </w:rPr>
+              <w:t>Alumno</w:t>
+            </w:r>
+          </w:p>
+        </w:tc>
+      </w:tr>
+      <w:tr>
+        <w:trPr>
+          <w:cantSplit/>
+        </w:trPr>
+        <w:tc>
+          <w:tcPr>
+            <w:tcW w:w="2881" w:type="dxa"/>
+          </w:tcPr>
+          <w:p>
+            <w:pPr>
+              <w:rPr>
+                <w:rFonts w:ascii="Arial" w:hAnsi="Arial" w:cs="Arial"/>
+                <w:b/>
+                <w:bCs/>
+              </w:rPr>
+            </w:pPr>
+            <w:r>
+              <w:rPr>
+                <w:rFonts w:ascii="Arial" w:hAnsi="Arial" w:cs="Arial"/>
+                <w:b/>
+                <w:bCs/>
+              </w:rPr>
+              <w:t>Fuentes</w:t>
+            </w:r>
+          </w:p>
+        </w:tc>
+        <w:tc>
+          <w:tcPr>
+            <w:tcW w:w="5763" w:type="dxa"/>
+            <w:gridSpan w:val="2"/>
+          </w:tcPr>
+          <w:p>
+            <w:pPr>
+              <w:jc w:val="center"/>
+              <w:rPr>
+                <w:rFonts w:ascii="Arial" w:hAnsi="Arial" w:cs="Arial"/>
+              </w:rPr>
+            </w:pPr>
+            <w:r>
+              <w:rPr>
+                <w:rFonts w:ascii="Arial" w:hAnsi="Arial" w:cs="Arial"/>
+              </w:rPr>
+              <w:t>---</w:t>
+            </w:r>
+          </w:p>
+        </w:tc>
+      </w:tr>
+      <w:tr>
+        <w:trPr>
+          <w:cantSplit/>
+        </w:trPr>
+        <w:tc>
+          <w:tcPr>
+            <w:tcW w:w="2881" w:type="dxa"/>
+          </w:tcPr>
+          <w:p>
+            <w:pPr>
+              <w:rPr>
+                <w:rFonts w:ascii="Arial" w:hAnsi="Arial" w:cs="Arial"/>
+                <w:b/>
+                <w:bCs/>
+              </w:rPr>
+            </w:pPr>
+            <w:r>
+              <w:rPr>
+                <w:rFonts w:ascii="Arial" w:hAnsi="Arial" w:cs="Arial"/>
+                <w:b/>
+                <w:bCs/>
+              </w:rPr>
+              <w:lastRenderedPageBreak/>
+              <w:t>Objetivos asociados</w:t>
+            </w:r>
+          </w:p>
+        </w:tc>
+        <w:tc>
+          <w:tcPr>
+            <w:tcW w:w="5763" w:type="dxa"/>
+            <w:gridSpan w:val="2"/>
+          </w:tcPr>
+          <w:p>
+            <w:pPr>
+              <w:rPr>
+                <w:rFonts w:ascii="Arial" w:hAnsi="Arial" w:cs="Arial"/>
+              </w:rPr>
+            </w:pPr>
+            <w:r>
+              <w:rPr>
+                <w:rFonts w:ascii="Arial" w:hAnsi="Arial" w:cs="Arial"/>
+              </w:rPr>
+              <w:t xml:space="preserve">El alumno </w:t>
+            </w:r>
+            <w:r>
+              <w:rPr>
+                <w:rFonts w:ascii="Tahoma" w:hAnsi="Tahoma" w:cs="Tahoma"/>
+              </w:rPr>
+              <w:t>podrá imprimir sus bitácoras para que estas sean firmadas y selladas.</w:t>
+            </w:r>
+          </w:p>
+        </w:tc>
+      </w:tr>
+      <w:tr>
+        <w:trPr>
+          <w:cantSplit/>
+        </w:trPr>
+        <w:tc>
+          <w:tcPr>
+            <w:tcW w:w="2881" w:type="dxa"/>
+          </w:tcPr>
+          <w:p>
+            <w:pPr>
+              <w:rPr>
+                <w:rFonts w:ascii="Arial" w:hAnsi="Arial" w:cs="Arial"/>
+                <w:b/>
+                <w:bCs/>
+              </w:rPr>
+            </w:pPr>
+            <w:r>
+              <w:rPr>
+                <w:rFonts w:ascii="Arial" w:hAnsi="Arial" w:cs="Arial"/>
+                <w:b/>
+                <w:bCs/>
+              </w:rPr>
+              <w:t>Descripción</w:t>
+            </w:r>
+          </w:p>
+        </w:tc>
+        <w:tc>
+          <w:tcPr>
+            <w:tcW w:w="5763" w:type="dxa"/>
+            <w:gridSpan w:val="2"/>
+          </w:tcPr>
+          <w:p>
+            <w:pPr>
+              <w:rPr>
+                <w:rFonts w:ascii="Arial" w:hAnsi="Arial" w:cs="Arial"/>
+              </w:rPr>
+            </w:pPr>
+            <w:r>
+              <w:rPr>
+                <w:rFonts w:ascii="Arial" w:hAnsi="Arial" w:cs="Arial"/>
+              </w:rPr>
+              <w:t>Se imprimirán bitácoras.</w:t>
+            </w:r>
+          </w:p>
+        </w:tc>
+      </w:tr>
+      <w:tr>
+        <w:trPr>
+          <w:cantSplit/>
+        </w:trPr>
+        <w:tc>
+          <w:tcPr>
+            <w:tcW w:w="2881" w:type="dxa"/>
+          </w:tcPr>
+          <w:p>
+            <w:pPr>
+              <w:rPr>
+                <w:rFonts w:ascii="Arial" w:hAnsi="Arial" w:cs="Arial"/>
+                <w:b/>
+                <w:bCs/>
+              </w:rPr>
+            </w:pPr>
+            <w:r>
+              <w:rPr>
+                <w:rFonts w:ascii="Arial" w:hAnsi="Arial" w:cs="Arial"/>
+                <w:b/>
+                <w:bCs/>
+              </w:rPr>
+              <w:t>Precondición</w:t>
+            </w:r>
+          </w:p>
+        </w:tc>
+        <w:tc>
+          <w:tcPr>
+            <w:tcW w:w="5763" w:type="dxa"/>
+            <w:gridSpan w:val="2"/>
+          </w:tcPr>
+          <w:p>
+            <w:pPr>
+              <w:rPr>
+                <w:rFonts w:ascii="Arial" w:hAnsi="Arial" w:cs="Arial"/>
+              </w:rPr>
+            </w:pPr>
+            <w:r>
+              <w:rPr>
+                <w:rFonts w:ascii="Tahoma" w:hAnsi="Tahoma" w:cs="Tahoma"/>
+              </w:rPr>
+              <w:t>El alumno deberá tener su sesión iniciada y encontrarse en la ventana “Registrar bitácoras”.</w:t>
+            </w:r>
+          </w:p>
+        </w:tc>
+      </w:tr>
+      <w:tr>
+        <w:trPr>
+          <w:cantSplit/>
+        </w:trPr>
+        <w:tc>
+          <w:tcPr>
+            <w:tcW w:w="2881" w:type="dxa"/>
+            <w:vMerge w:val="restart"/>
+          </w:tcPr>
+          <w:p>
+            <w:pPr>
+              <w:rPr>
+                <w:rFonts w:ascii="Arial" w:hAnsi="Arial" w:cs="Arial"/>
+                <w:b/>
+                <w:bCs/>
+              </w:rPr>
+            </w:pPr>
+            <w:r>
+              <w:rPr>
+                <w:rFonts w:ascii="Arial" w:hAnsi="Arial" w:cs="Arial"/>
+                <w:b/>
+                <w:bCs/>
+              </w:rPr>
+              <w:t>Secuencia</w:t>
+            </w:r>
+          </w:p>
+          <w:p>
+            <w:pPr>
+              <w:rPr>
+                <w:rFonts w:ascii="Arial" w:hAnsi="Arial" w:cs="Arial"/>
+                <w:b/>
+                <w:bCs/>
+              </w:rPr>
+            </w:pPr>
+            <w:r>
+              <w:rPr>
+                <w:rFonts w:ascii="Arial" w:hAnsi="Arial" w:cs="Arial"/>
+                <w:b/>
+                <w:bCs/>
+              </w:rPr>
+              <w:t>Normal</w:t>
+            </w:r>
+          </w:p>
+        </w:tc>
+        <w:tc>
+          <w:tcPr>
+            <w:tcW w:w="789" w:type="dxa"/>
+          </w:tcPr>
+          <w:p>
+            <w:pPr>
+              <w:rPr>
+                <w:rFonts w:ascii="Arial" w:hAnsi="Arial" w:cs="Arial"/>
+                <w:b/>
+                <w:bCs/>
+              </w:rPr>
+            </w:pPr>
+            <w:r>
+              <w:rPr>
+                <w:rFonts w:ascii="Arial" w:hAnsi="Arial" w:cs="Arial"/>
+                <w:b/>
+                <w:bCs/>
+              </w:rPr>
+              <w:t>Paso</w:t>
+            </w:r>
+          </w:p>
+        </w:tc>
+        <w:tc>
+          <w:tcPr>
+            <w:tcW w:w="4974" w:type="dxa"/>
+          </w:tcPr>
+          <w:p>
+            <w:pPr>
+              <w:rPr>
+                <w:rFonts w:ascii="Arial" w:hAnsi="Arial" w:cs="Arial"/>
+                <w:b/>
+                <w:bCs/>
+              </w:rPr>
+            </w:pPr>
+            <w:r>
+              <w:rPr>
+                <w:rFonts w:ascii="Arial" w:hAnsi="Arial" w:cs="Arial"/>
+                <w:b/>
+                <w:bCs/>
+              </w:rPr>
+              <w:t>Acción</w:t>
+            </w:r>
+          </w:p>
+        </w:tc>
+      </w:tr>
+      <w:tr>
+        <w:trPr>
+          <w:cantSplit/>
+        </w:trPr>
+        <w:tc>
+          <w:tcPr>
+            <w:tcW w:w="2881" w:type="dxa"/>
+            <w:vMerge/>
+          </w:tcPr>
+          <w:p>
+            <w:pPr>
+              <w:rPr>
+                <w:rFonts w:ascii="Arial" w:hAnsi="Arial" w:cs="Arial"/>
+                <w:b/>
+                <w:bCs/>
+              </w:rPr>
+            </w:pPr>
+          </w:p>
+        </w:tc>
+        <w:tc>
+          <w:tcPr>
+            <w:tcW w:w="789" w:type="dxa"/>
+          </w:tcPr>
+          <w:p>
+            <w:pPr>
+              <w:jc w:val="center"/>
+              <w:rPr>
+                <w:rFonts w:ascii="Arial" w:hAnsi="Arial" w:cs="Arial"/>
+              </w:rPr>
+            </w:pPr>
+            <w:r>
+              <w:rPr>
+                <w:rFonts w:ascii="Arial" w:hAnsi="Arial" w:cs="Arial"/>
+              </w:rPr>
+              <w:t>1</w:t>
+            </w:r>
+          </w:p>
+        </w:tc>
+        <w:tc>
+          <w:tcPr>
+            <w:tcW w:w="4974" w:type="dxa"/>
+          </w:tcPr>
+          <w:p>
+            <w:pPr>
+              <w:rPr>
+                <w:rFonts w:ascii="Arial" w:hAnsi="Arial" w:cs="Arial"/>
+              </w:rPr>
+            </w:pPr>
+            <w:r>
+              <w:rPr>
+                <w:rFonts w:ascii="Arial" w:hAnsi="Arial" w:cs="Arial"/>
+              </w:rPr>
+              <w:t>El Alumno, presionara el botón imprimir bitara</w:t>
+            </w:r>
+            <w:proofErr w:type="gramStart"/>
+            <w:r>
+              <w:rPr>
+                <w:rFonts w:ascii="Arial" w:hAnsi="Arial" w:cs="Arial"/>
+              </w:rPr>
+              <w:t>..</w:t>
+            </w:r>
+            <w:proofErr w:type="gramEnd"/>
+          </w:p>
+        </w:tc>
+      </w:tr>
+      <w:tr>
+        <w:trPr>
+          <w:cantSplit/>
+        </w:trPr>
+        <w:tc>
+          <w:tcPr>
+            <w:tcW w:w="2881" w:type="dxa"/>
+            <w:vMerge/>
+          </w:tcPr>
+          <w:p>
+            <w:pPr>
+              <w:rPr>
+                <w:rFonts w:ascii="Arial" w:hAnsi="Arial" w:cs="Arial"/>
+                <w:b/>
+                <w:bCs/>
+              </w:rPr>
+            </w:pPr>
+          </w:p>
+        </w:tc>
+        <w:tc>
+          <w:tcPr>
+            <w:tcW w:w="789" w:type="dxa"/>
+          </w:tcPr>
+          <w:p>
+            <w:pPr>
+              <w:jc w:val="center"/>
+              <w:rPr>
+                <w:rFonts w:ascii="Arial" w:hAnsi="Arial" w:cs="Arial"/>
+              </w:rPr>
+            </w:pPr>
+            <w:r>
+              <w:rPr>
+                <w:rFonts w:ascii="Arial" w:hAnsi="Arial" w:cs="Arial"/>
+              </w:rPr>
+              <w:t>2</w:t>
+            </w:r>
+          </w:p>
+        </w:tc>
+        <w:tc>
+          <w:tcPr>
+            <w:tcW w:w="4974" w:type="dxa"/>
+          </w:tcPr>
+          <w:p>
+            <w:pPr>
+              <w:rPr>
+                <w:rFonts w:ascii="Arial" w:hAnsi="Arial" w:cs="Arial"/>
+              </w:rPr>
+            </w:pPr>
+            <w:r>
+              <w:rPr>
+                <w:rFonts w:ascii="Arial" w:hAnsi="Arial" w:cs="Arial"/>
+              </w:rPr>
+              <w:t xml:space="preserve">Cuando el botón sea presionado, se abrirá una ventana que contenga la lista de bitácoras que el alumno ha realizado.  </w:t>
+            </w:r>
+          </w:p>
+        </w:tc>
+      </w:tr>
+      <w:tr>
+        <w:trPr>
+          <w:cantSplit/>
+        </w:trPr>
+        <w:tc>
+          <w:tcPr>
+            <w:tcW w:w="2881" w:type="dxa"/>
+            <w:vMerge/>
+          </w:tcPr>
+          <w:p>
+            <w:pPr>
+              <w:rPr>
+                <w:rFonts w:ascii="Arial" w:hAnsi="Arial" w:cs="Arial"/>
+                <w:b/>
+                <w:bCs/>
+              </w:rPr>
+            </w:pPr>
+          </w:p>
+        </w:tc>
+        <w:tc>
+          <w:tcPr>
+            <w:tcW w:w="789" w:type="dxa"/>
+          </w:tcPr>
+          <w:p>
+            <w:pPr>
+              <w:jc w:val="center"/>
+              <w:rPr>
+                <w:rFonts w:ascii="Arial" w:hAnsi="Arial" w:cs="Arial"/>
+              </w:rPr>
+            </w:pPr>
+            <w:r>
+              <w:rPr>
+                <w:rFonts w:ascii="Arial" w:hAnsi="Arial" w:cs="Arial"/>
+              </w:rPr>
+              <w:t>3</w:t>
+            </w:r>
+          </w:p>
+        </w:tc>
+        <w:tc>
+          <w:tcPr>
+            <w:tcW w:w="4974" w:type="dxa"/>
+          </w:tcPr>
+          <w:p>
+            <w:pPr>
+              <w:rPr>
+                <w:rFonts w:ascii="Arial" w:hAnsi="Arial" w:cs="Arial"/>
+              </w:rPr>
+            </w:pPr>
+            <w:r>
+              <w:rPr>
+                <w:rFonts w:ascii="Arial" w:hAnsi="Arial" w:cs="Arial"/>
+              </w:rPr>
+              <w:t>El alumno seleccionará la bitácora a imprimir.</w:t>
+            </w:r>
+          </w:p>
+        </w:tc>
+      </w:tr>
+      <w:tr>
+        <w:trPr>
+          <w:cantSplit/>
+        </w:trPr>
+        <w:tc>
+          <w:tcPr>
+            <w:tcW w:w="2881" w:type="dxa"/>
+            <w:vMerge/>
+          </w:tcPr>
+          <w:p>
+            <w:pPr>
+              <w:rPr>
+                <w:rFonts w:ascii="Arial" w:hAnsi="Arial" w:cs="Arial"/>
+                <w:b/>
+                <w:bCs/>
+              </w:rPr>
+            </w:pPr>
+          </w:p>
+        </w:tc>
+        <w:tc>
+          <w:tcPr>
+            <w:tcW w:w="789" w:type="dxa"/>
+          </w:tcPr>
+          <w:p>
+            <w:pPr>
+              <w:jc w:val="center"/>
+              <w:rPr>
+                <w:rFonts w:ascii="Arial" w:hAnsi="Arial" w:cs="Arial"/>
+              </w:rPr>
+            </w:pPr>
+            <w:r>
+              <w:rPr>
+                <w:rFonts w:ascii="Arial" w:hAnsi="Arial" w:cs="Arial"/>
+              </w:rPr>
+              <w:t>4</w:t>
+            </w:r>
+          </w:p>
+        </w:tc>
+        <w:tc>
+          <w:tcPr>
+            <w:tcW w:w="4974" w:type="dxa"/>
+          </w:tcPr>
+          <w:p>
+            <w:pPr>
+              <w:rPr>
+                <w:rFonts w:ascii="Arial" w:hAnsi="Arial" w:cs="Arial"/>
+              </w:rPr>
+            </w:pPr>
+            <w:r>
+              <w:rPr>
+                <w:rFonts w:ascii="Arial" w:hAnsi="Arial" w:cs="Arial"/>
+              </w:rPr>
+              <w:t>Una vez seleccionada la bitácora se abrirá una nueva ventana donde se escogerá la impresora y las opciones “Aceptar” o “Cancelar”.</w:t>
+            </w:r>
+          </w:p>
+        </w:tc>
+      </w:tr>
+      <w:tr>
+        <w:trPr>
+          <w:cantSplit/>
+        </w:trPr>
+        <w:tc>
+          <w:tcPr>
+            <w:tcW w:w="2881" w:type="dxa"/>
+            <w:vMerge/>
+          </w:tcPr>
+          <w:p>
+            <w:pPr>
+              <w:rPr>
+                <w:rFonts w:ascii="Arial" w:hAnsi="Arial" w:cs="Arial"/>
+                <w:b/>
+                <w:bCs/>
+              </w:rPr>
+            </w:pPr>
+          </w:p>
+        </w:tc>
+        <w:tc>
+          <w:tcPr>
+            <w:tcW w:w="789" w:type="dxa"/>
+          </w:tcPr>
+          <w:p>
+            <w:pPr>
+              <w:jc w:val="center"/>
+              <w:rPr>
+                <w:rFonts w:ascii="Arial" w:hAnsi="Arial" w:cs="Arial"/>
+              </w:rPr>
+            </w:pPr>
+            <w:r>
+              <w:rPr>
+                <w:rFonts w:ascii="Arial" w:hAnsi="Arial" w:cs="Arial"/>
+              </w:rPr>
+              <w:t>5</w:t>
+            </w:r>
+          </w:p>
+        </w:tc>
+        <w:tc>
+          <w:tcPr>
+            <w:tcW w:w="4974" w:type="dxa"/>
+          </w:tcPr>
+          <w:p>
+            <w:pPr>
+              <w:rPr>
+                <w:rFonts w:ascii="Arial" w:hAnsi="Arial" w:cs="Arial"/>
+              </w:rPr>
+            </w:pPr>
+            <w:r>
+              <w:rPr>
+                <w:rFonts w:ascii="Arial" w:hAnsi="Arial" w:cs="Arial"/>
+              </w:rPr>
+              <w:t>Si se oprime “Aceptar” se procederá a imprimir la bitácora.</w:t>
+            </w:r>
+          </w:p>
+        </w:tc>
+      </w:tr>
+      <w:tr>
+        <w:trPr>
+          <w:cantSplit/>
+        </w:trPr>
+        <w:tc>
+          <w:tcPr>
+            <w:tcW w:w="2881" w:type="dxa"/>
+            <w:vMerge/>
+          </w:tcPr>
+          <w:p>
+            <w:pPr>
+              <w:rPr>
+                <w:rFonts w:ascii="Arial" w:hAnsi="Arial" w:cs="Arial"/>
+                <w:b/>
+                <w:bCs/>
+              </w:rPr>
+            </w:pPr>
+          </w:p>
+        </w:tc>
+        <w:tc>
+          <w:tcPr>
+            <w:tcW w:w="789" w:type="dxa"/>
+          </w:tcPr>
+          <w:p>
+            <w:pPr>
+              <w:jc w:val="center"/>
+              <w:rPr>
+                <w:rFonts w:ascii="Arial" w:hAnsi="Arial" w:cs="Arial"/>
+              </w:rPr>
+            </w:pPr>
+            <w:r>
+              <w:rPr>
+                <w:rFonts w:ascii="Arial" w:hAnsi="Arial" w:cs="Arial"/>
+              </w:rPr>
+              <w:t>6</w:t>
+            </w:r>
+          </w:p>
+        </w:tc>
+        <w:tc>
+          <w:tcPr>
+            <w:tcW w:w="4974" w:type="dxa"/>
+          </w:tcPr>
+          <w:p>
+            <w:pPr>
+              <w:rPr>
+                <w:rFonts w:ascii="Arial" w:hAnsi="Arial" w:cs="Arial"/>
+              </w:rPr>
+            </w:pPr>
+            <w:r>
+              <w:rPr>
+                <w:rFonts w:ascii="Arial" w:hAnsi="Arial" w:cs="Arial"/>
+              </w:rPr>
+              <w:t>Si se oprime “Cancelar” se cerrará la ventana y se volverá al menú donde se encuentran las bitácoras.</w:t>
+            </w:r>
+          </w:p>
+        </w:tc>
+      </w:tr>
+      <w:tr>
+        <w:trPr>
+          <w:cantSplit/>
+        </w:trPr>
+        <w:tc>
+          <w:tcPr>
+            <w:tcW w:w="2881" w:type="dxa"/>
+            <w:vMerge/>
+          </w:tcPr>
+          <w:p>
+            <w:pPr>
+              <w:rPr>
+                <w:rFonts w:ascii="Arial" w:hAnsi="Arial" w:cs="Arial"/>
+                <w:b/>
+                <w:bCs/>
+              </w:rPr>
+            </w:pPr>
+          </w:p>
+        </w:tc>
+        <w:tc>
+          <w:tcPr>
+            <w:tcW w:w="789" w:type="dxa"/>
+          </w:tcPr>
+          <w:p>
+            <w:pPr>
+              <w:rPr>
+                <w:rFonts w:ascii="Arial" w:hAnsi="Arial" w:cs="Arial"/>
+              </w:rPr>
+            </w:pPr>
+          </w:p>
+        </w:tc>
+        <w:tc>
+          <w:tcPr>
+            <w:tcW w:w="4974" w:type="dxa"/>
+          </w:tcPr>
+          <w:p>
+            <w:pPr>
+              <w:rPr>
+                <w:rFonts w:ascii="Arial" w:hAnsi="Arial" w:cs="Arial"/>
+              </w:rPr>
+            </w:pPr>
+          </w:p>
+        </w:tc>
+      </w:tr>
+      <w:tr>
+        <w:trPr>
+          <w:cantSplit/>
+        </w:trPr>
+        <w:tc>
+          <w:tcPr>
+            <w:tcW w:w="2881" w:type="dxa"/>
+          </w:tcPr>
+          <w:p>
+            <w:pPr>
+              <w:rPr>
+                <w:rFonts w:ascii="Arial" w:hAnsi="Arial" w:cs="Arial"/>
+                <w:b/>
+                <w:bCs/>
+              </w:rPr>
+            </w:pPr>
+            <w:proofErr w:type="spellStart"/>
+            <w:r>
+              <w:rPr>
+                <w:rFonts w:ascii="Arial" w:hAnsi="Arial" w:cs="Arial"/>
+                <w:b/>
+                <w:bCs/>
+              </w:rPr>
+              <w:t>Postcondición</w:t>
+            </w:r>
+            <w:proofErr w:type="spellEnd"/>
+          </w:p>
+        </w:tc>
+        <w:tc>
+          <w:tcPr>
+            <w:tcW w:w="5763" w:type="dxa"/>
+            <w:gridSpan w:val="2"/>
+          </w:tcPr>
+          <w:p>
+            <w:pPr>
+              <w:rPr>
+                <w:rFonts w:ascii="Arial" w:hAnsi="Arial" w:cs="Arial"/>
+              </w:rPr>
+            </w:pPr>
+            <w:r>
+              <w:rPr>
+                <w:rFonts w:ascii="Arial" w:hAnsi="Arial" w:cs="Arial"/>
+              </w:rPr>
+              <w:t>Se generan las pantallas de imprimir.</w:t>
+            </w:r>
+          </w:p>
+        </w:tc>
+      </w:tr>
+      <w:tr>
+        <w:trPr>
+          <w:cantSplit/>
+        </w:trPr>
+        <w:tc>
+          <w:tcPr>
+            <w:tcW w:w="2881" w:type="dxa"/>
+            <w:vMerge w:val="restart"/>
+          </w:tcPr>
+          <w:p>
+            <w:pPr>
+              <w:pStyle w:val="Ttulo1"/>
+            </w:pPr>
+            <w:r>
+              <w:t>.Excepciones</w:t>
+            </w:r>
+          </w:p>
+        </w:tc>
+        <w:tc>
+          <w:tcPr>
+            <w:tcW w:w="789" w:type="dxa"/>
+          </w:tcPr>
+          <w:p>
+            <w:pPr>
+              <w:jc w:val="center"/>
+              <w:rPr>
+                <w:rFonts w:ascii="Arial" w:hAnsi="Arial" w:cs="Arial"/>
+                <w:b/>
+                <w:bCs/>
+              </w:rPr>
+            </w:pPr>
+            <w:r>
+              <w:rPr>
+                <w:rFonts w:ascii="Arial" w:hAnsi="Arial" w:cs="Arial"/>
+                <w:b/>
+                <w:bCs/>
+              </w:rPr>
+              <w:t>Paso</w:t>
+            </w:r>
+          </w:p>
+        </w:tc>
+        <w:tc>
+          <w:tcPr>
+            <w:tcW w:w="4974" w:type="dxa"/>
+          </w:tcPr>
+          <w:p>
+            <w:pPr>
+              <w:rPr>
+                <w:rFonts w:ascii="Arial" w:hAnsi="Arial" w:cs="Arial"/>
+                <w:b/>
+                <w:bCs/>
+              </w:rPr>
+            </w:pPr>
+            <w:r>
+              <w:rPr>
+                <w:rFonts w:ascii="Arial" w:hAnsi="Arial" w:cs="Arial"/>
+                <w:b/>
+                <w:bCs/>
+              </w:rPr>
+              <w:t>Acción</w:t>
+            </w:r>
+          </w:p>
+        </w:tc>
+      </w:tr>
+      <w:tr>
+        <w:trPr>
+          <w:cantSplit/>
+        </w:trPr>
+        <w:tc>
+          <w:tcPr>
+            <w:tcW w:w="2881" w:type="dxa"/>
+            <w:vMerge/>
+          </w:tcPr>
+          <w:p>
+            <w:pPr>
+              <w:rPr>
+                <w:rFonts w:ascii="Arial" w:hAnsi="Arial" w:cs="Arial"/>
+                <w:b/>
+                <w:bCs/>
+              </w:rPr>
+            </w:pPr>
+          </w:p>
+        </w:tc>
+        <w:tc>
+          <w:tcPr>
+            <w:tcW w:w="789" w:type="dxa"/>
+          </w:tcPr>
+          <w:p>
+            <w:pPr>
+              <w:jc w:val="center"/>
+              <w:rPr>
+                <w:rFonts w:ascii="Arial" w:hAnsi="Arial" w:cs="Arial"/>
+              </w:rPr>
+            </w:pPr>
+            <w:r>
+              <w:rPr>
+                <w:rFonts w:ascii="Arial" w:hAnsi="Arial" w:cs="Arial"/>
+              </w:rPr>
+              <w:t>1</w:t>
+            </w:r>
+          </w:p>
+        </w:tc>
+        <w:tc>
+          <w:tcPr>
+            <w:tcW w:w="4974" w:type="dxa"/>
+          </w:tcPr>
+          <w:p>
+            <w:pPr>
+              <w:rPr>
+                <w:rFonts w:ascii="Arial" w:hAnsi="Arial" w:cs="Arial"/>
+              </w:rPr>
+            </w:pPr>
+            <w:r>
+              <w:rPr>
+                <w:rFonts w:ascii="Arial" w:hAnsi="Arial" w:cs="Arial"/>
+              </w:rPr>
+              <w:t>Si el sistema está en mantenimiento no se podrá</w:t>
+            </w:r>
+          </w:p>
+          <w:p>
+            <w:pPr>
+              <w:rPr>
+                <w:rFonts w:ascii="Arial" w:hAnsi="Arial" w:cs="Arial"/>
+              </w:rPr>
+            </w:pPr>
+            <w:r>
+              <w:rPr>
+                <w:rFonts w:ascii="Arial" w:hAnsi="Arial" w:cs="Arial"/>
+              </w:rPr>
+              <w:t>Imprimir ninguna bitácora</w:t>
+            </w:r>
+          </w:p>
+          <w:p>
+            <w:pPr>
+              <w:rPr>
+                <w:rFonts w:ascii="Arial" w:hAnsi="Arial" w:cs="Arial"/>
+              </w:rPr>
+            </w:pPr>
+          </w:p>
+        </w:tc>
+      </w:tr>
+      <w:tr>
+        <w:trPr>
+          <w:cantSplit/>
+        </w:trPr>
+        <w:tc>
+          <w:tcPr>
+            <w:tcW w:w="2881" w:type="dxa"/>
+            <w:vMerge/>
+          </w:tcPr>
+          <w:p>
+            <w:pPr>
+              <w:rPr>
+                <w:rFonts w:ascii="Arial" w:hAnsi="Arial" w:cs="Arial"/>
+                <w:b/>
+                <w:bCs/>
+              </w:rPr>
+            </w:pPr>
+          </w:p>
+        </w:tc>
+        <w:tc>
+          <w:tcPr>
+            <w:tcW w:w="789" w:type="dxa"/>
+          </w:tcPr>
+          <w:p>
+            <w:pPr>
+              <w:jc w:val="center"/>
+              <w:rPr>
+                <w:rFonts w:ascii="Arial" w:hAnsi="Arial" w:cs="Arial"/>
+              </w:rPr>
+            </w:pPr>
+          </w:p>
+        </w:tc>
+        <w:tc>
+          <w:tcPr>
+            <w:tcW w:w="4974" w:type="dxa"/>
+          </w:tcPr>
+          <w:p>
+            <w:pPr>
+              <w:rPr>
+                <w:rFonts w:ascii="Arial" w:hAnsi="Arial" w:cs="Arial"/>
+              </w:rPr>
+            </w:pPr>
+          </w:p>
+        </w:tc>
+      </w:tr>
+      <w:tr>
+        <w:trPr>
+          <w:cantSplit/>
+        </w:trPr>
+        <w:tc>
+          <w:tcPr>
+            <w:tcW w:w="2881" w:type="dxa"/>
+            <w:vMerge/>
+          </w:tcPr>
+          <w:p>
+            <w:pPr>
+              <w:rPr>
+                <w:rFonts w:ascii="Arial" w:hAnsi="Arial" w:cs="Arial"/>
+                <w:b/>
+                <w:bCs/>
+              </w:rPr>
+            </w:pPr>
+          </w:p>
+        </w:tc>
+        <w:tc>
+          <w:tcPr>
+            <w:tcW w:w="789" w:type="dxa"/>
+          </w:tcPr>
+          <w:p>
+            <w:pPr>
+              <w:jc w:val="center"/>
+              <w:rPr>
+                <w:rFonts w:ascii="Arial" w:hAnsi="Arial" w:cs="Arial"/>
+              </w:rPr>
+            </w:pPr>
+          </w:p>
+        </w:tc>
+        <w:tc>
+          <w:tcPr>
+            <w:tcW w:w="4974" w:type="dxa"/>
+          </w:tcPr>
+          <w:p>
+            <w:pPr>
+              <w:rPr>
+                <w:rFonts w:ascii="Arial" w:hAnsi="Arial" w:cs="Arial"/>
+              </w:rPr>
+            </w:pPr>
+          </w:p>
+        </w:tc>
+      </w:tr>
+      <w:tr>
+        <w:tc>
+          <w:tcPr>
+            <w:tcW w:w="2881" w:type="dxa"/>
+          </w:tcPr>
+          <w:p>
+            <w:pPr>
+              <w:rPr>
+                <w:rFonts w:ascii="Arial" w:hAnsi="Arial" w:cs="Arial"/>
+                <w:b/>
+                <w:bCs/>
+              </w:rPr>
+            </w:pPr>
+            <w:r>
+              <w:rPr>
+                <w:rFonts w:ascii="Arial" w:hAnsi="Arial" w:cs="Arial"/>
+                <w:b/>
+                <w:bCs/>
+              </w:rPr>
+              <w:t>Rendimiento</w:t>
+            </w:r>
+          </w:p>
+        </w:tc>
+        <w:tc>
+          <w:tcPr>
+            <w:tcW w:w="789" w:type="dxa"/>
+          </w:tcPr>
+          <w:p>
+            <w:pPr>
+              <w:rPr>
+                <w:rFonts w:ascii="Arial" w:hAnsi="Arial" w:cs="Arial"/>
+                <w:b/>
+                <w:bCs/>
+              </w:rPr>
+            </w:pPr>
+            <w:r>
+              <w:rPr>
+                <w:rFonts w:ascii="Arial" w:hAnsi="Arial" w:cs="Arial"/>
+                <w:b/>
+                <w:bCs/>
+              </w:rPr>
+              <w:t>Paso</w:t>
+            </w:r>
+          </w:p>
+        </w:tc>
+        <w:tc>
+          <w:tcPr>
+            <w:tcW w:w="4974" w:type="dxa"/>
+          </w:tcPr>
+          <w:p>
+            <w:pPr>
+              <w:rPr>
+                <w:rFonts w:ascii="Arial" w:hAnsi="Arial" w:cs="Arial"/>
+                <w:b/>
+                <w:bCs/>
+              </w:rPr>
+            </w:pPr>
+            <w:r>
+              <w:rPr>
+                <w:rFonts w:ascii="Arial" w:hAnsi="Arial" w:cs="Arial"/>
+                <w:b/>
+                <w:bCs/>
+              </w:rPr>
+              <w:t>Cota de tiempo</w:t>
+            </w:r>
+          </w:p>
+        </w:tc>
+      </w:tr>
+      <w:tr>
+        <w:tc>
+          <w:tcPr>
+            <w:tcW w:w="2881" w:type="dxa"/>
+          </w:tcPr>
+          <w:p>
+            <w:pPr>
+              <w:rPr>
+                <w:rFonts w:ascii="Arial" w:hAnsi="Arial" w:cs="Arial"/>
+                <w:b/>
+                <w:bCs/>
+              </w:rPr>
+            </w:pPr>
+          </w:p>
+        </w:tc>
+        <w:tc>
+          <w:tcPr>
+            <w:tcW w:w="789" w:type="dxa"/>
+          </w:tcPr>
+          <w:p>
+            <w:pPr>
+              <w:jc w:val="center"/>
+              <w:rPr>
+                <w:rFonts w:ascii="Arial" w:hAnsi="Arial" w:cs="Arial"/>
+              </w:rPr>
+            </w:pPr>
+            <w:r>
+              <w:rPr>
+                <w:rFonts w:ascii="Arial" w:hAnsi="Arial" w:cs="Arial"/>
+              </w:rPr>
+              <w:t>-</w:t>
+            </w:r>
+          </w:p>
+        </w:tc>
+        <w:tc>
+          <w:tcPr>
+            <w:tcW w:w="4974" w:type="dxa"/>
+          </w:tcPr>
+          <w:p>
+            <w:pPr>
+              <w:rPr>
+                <w:rFonts w:ascii="Arial" w:hAnsi="Arial" w:cs="Arial"/>
+              </w:rPr>
+            </w:pPr>
+            <w:r>
+              <w:rPr>
+                <w:rFonts w:ascii="Arial" w:hAnsi="Arial" w:cs="Arial"/>
+              </w:rPr>
+              <w:t>-</w:t>
+            </w:r>
+          </w:p>
+        </w:tc>
+      </w:tr>
+      <w:tr>
+        <w:tc>
+          <w:tcPr>
+            <w:tcW w:w="2881" w:type="dxa"/>
+          </w:tcPr>
+          <w:p>
+            <w:pPr>
+              <w:rPr>
+                <w:rFonts w:ascii="Arial" w:hAnsi="Arial" w:cs="Arial"/>
+                <w:b/>
+                <w:bCs/>
+              </w:rPr>
+            </w:pPr>
+          </w:p>
+        </w:tc>
+        <w:tc>
+          <w:tcPr>
+            <w:tcW w:w="789" w:type="dxa"/>
+          </w:tcPr>
+          <w:p>
+            <w:pPr>
+              <w:jc w:val="center"/>
+              <w:rPr>
+                <w:rFonts w:ascii="Arial" w:hAnsi="Arial" w:cs="Arial"/>
+              </w:rPr>
+            </w:pPr>
+            <w:r>
+              <w:rPr>
+                <w:rFonts w:ascii="Arial" w:hAnsi="Arial" w:cs="Arial"/>
+              </w:rPr>
+              <w:t>-</w:t>
+            </w:r>
+          </w:p>
+        </w:tc>
+        <w:tc>
+          <w:tcPr>
+            <w:tcW w:w="4974" w:type="dxa"/>
+          </w:tcPr>
+          <w:p>
+            <w:pPr>
+              <w:rPr>
+                <w:rFonts w:ascii="Arial" w:hAnsi="Arial" w:cs="Arial"/>
+              </w:rPr>
+            </w:pPr>
+            <w:r>
+              <w:rPr>
+                <w:rFonts w:ascii="Arial" w:hAnsi="Arial" w:cs="Arial"/>
+              </w:rPr>
+              <w:t>-</w:t>
+            </w:r>
+          </w:p>
+        </w:tc>
+      </w:tr>
+      <w:tr>
+        <w:trPr>
+          <w:cantSplit/>
+        </w:trPr>
+        <w:tc>
+          <w:tcPr>
+            <w:tcW w:w="2881" w:type="dxa"/>
+          </w:tcPr>
+          <w:p>
+            <w:pPr>
+              <w:rPr>
+                <w:rFonts w:ascii="Arial" w:hAnsi="Arial" w:cs="Arial"/>
+                <w:b/>
+                <w:bCs/>
+              </w:rPr>
+            </w:pPr>
+            <w:r>
+              <w:rPr>
+                <w:rFonts w:ascii="Arial" w:hAnsi="Arial" w:cs="Arial"/>
+                <w:b/>
+                <w:bCs/>
+              </w:rPr>
+              <w:t>Frecuencia esperada</w:t>
+            </w:r>
+          </w:p>
+        </w:tc>
+        <w:tc>
+          <w:tcPr>
+            <w:tcW w:w="5763" w:type="dxa"/>
+            <w:gridSpan w:val="2"/>
+          </w:tcPr>
+          <w:p>
+            <w:pPr>
+              <w:rPr>
+                <w:rFonts w:ascii="Arial" w:hAnsi="Arial" w:cs="Arial"/>
+              </w:rPr>
+            </w:pPr>
+            <w:r>
+              <w:rPr>
+                <w:rFonts w:ascii="Arial" w:hAnsi="Arial" w:cs="Arial"/>
+              </w:rPr>
+              <w:t xml:space="preserve">N veces al día. </w:t>
+            </w:r>
+          </w:p>
+        </w:tc>
+      </w:tr>
+      <w:tr>
+        <w:trPr>
+          <w:cantSplit/>
+        </w:trPr>
+        <w:tc>
+          <w:tcPr>
+            <w:tcW w:w="2881" w:type="dxa"/>
+          </w:tcPr>
+          <w:p>
+            <w:pPr>
+              <w:rPr>
+                <w:rFonts w:ascii="Arial" w:hAnsi="Arial" w:cs="Arial"/>
+                <w:b/>
+                <w:bCs/>
+              </w:rPr>
+            </w:pPr>
+            <w:r>
+              <w:rPr>
+                <w:rFonts w:ascii="Arial" w:hAnsi="Arial" w:cs="Arial"/>
+                <w:b/>
+                <w:bCs/>
+              </w:rPr>
+              <w:t>Importancia</w:t>
+            </w:r>
+          </w:p>
+        </w:tc>
+        <w:tc>
+          <w:tcPr>
+            <w:tcW w:w="5763" w:type="dxa"/>
+            <w:gridSpan w:val="2"/>
+          </w:tcPr>
+          <w:p>
+            <w:pPr>
+              <w:rPr>
+                <w:rFonts w:ascii="Arial" w:hAnsi="Arial" w:cs="Arial"/>
+              </w:rPr>
+            </w:pPr>
+            <w:r>
+              <w:rPr>
+                <w:rFonts w:ascii="Arial" w:hAnsi="Arial" w:cs="Arial"/>
+              </w:rPr>
+              <w:t>Importante</w:t>
+            </w:r>
+          </w:p>
+        </w:tc>
+      </w:tr>
+      <w:tr>
+        <w:trPr>
+          <w:cantSplit/>
+        </w:trPr>
+        <w:tc>
+          <w:tcPr>
+            <w:tcW w:w="2881" w:type="dxa"/>
+          </w:tcPr>
+          <w:p>
+            <w:pPr>
+              <w:rPr>
+                <w:rFonts w:ascii="Arial" w:hAnsi="Arial" w:cs="Arial"/>
+                <w:b/>
+                <w:bCs/>
+              </w:rPr>
+            </w:pPr>
+            <w:r>
+              <w:rPr>
+                <w:rFonts w:ascii="Arial" w:hAnsi="Arial" w:cs="Arial"/>
+                <w:b/>
+                <w:bCs/>
+              </w:rPr>
+              <w:lastRenderedPageBreak/>
+              <w:t>Urgencia</w:t>
+            </w:r>
+          </w:p>
+        </w:tc>
+        <w:tc>
+          <w:tcPr>
+            <w:tcW w:w="5763" w:type="dxa"/>
+            <w:gridSpan w:val="2"/>
+          </w:tcPr>
+          <w:p>
+            <w:pPr>
+              <w:rPr>
+                <w:rFonts w:ascii="Arial" w:hAnsi="Arial" w:cs="Arial"/>
+              </w:rPr>
+            </w:pPr>
+            <w:r>
+              <w:rPr>
+                <w:rFonts w:ascii="Arial" w:hAnsi="Arial" w:cs="Arial"/>
+              </w:rPr>
+              <w:t>Puede esperar</w:t>
+            </w:r>
+          </w:p>
+        </w:tc>
+      </w:tr>
+      <w:tr>
+        <w:trPr>
+          <w:cantSplit/>
+        </w:trPr>
+        <w:tc>
+          <w:tcPr>
+            <w:tcW w:w="2881" w:type="dxa"/>
+          </w:tcPr>
+          <w:p>
+            <w:pPr>
+              <w:rPr>
+                <w:rFonts w:ascii="Arial" w:hAnsi="Arial" w:cs="Arial"/>
+                <w:b/>
+                <w:bCs/>
+              </w:rPr>
+            </w:pPr>
+            <w:r>
+              <w:rPr>
+                <w:rFonts w:ascii="Arial" w:hAnsi="Arial" w:cs="Arial"/>
+                <w:b/>
+                <w:bCs/>
+              </w:rPr>
+              <w:t>Comentarios</w:t>
+            </w:r>
+          </w:p>
+        </w:tc>
+        <w:tc>
+          <w:tcPr>
+            <w:tcW w:w="5763" w:type="dxa"/>
+            <w:gridSpan w:val="2"/>
+          </w:tcPr>
+          <w:p>
+            <w:pPr>
+              <w:rPr>
+                <w:rFonts w:ascii="Arial" w:hAnsi="Arial" w:cs="Arial"/>
+              </w:rPr>
+            </w:pPr>
+            <w:r>
+              <w:rPr>
+                <w:rFonts w:ascii="Arial" w:hAnsi="Arial" w:cs="Arial"/>
+              </w:rPr>
+              <w:t>-</w:t>
+            </w:r>
+          </w:p>
+        </w:tc>
+      </w:tr>
       <w:bookmarkEnd w:id="0"/>
+    </w:tbl>
+    <w:p/>
+    <w:p>
+      <w:pPr>
+        <w:rPr>
+          <w:b/>
+          <w:sz w:val="36"/>
+        </w:rPr>
+      </w:pPr>
     </w:p>
     <w:sectPr>
       <w:pgSz w:w="12240" w:h="15840"/>

</xml_diff>

<commit_message>
Narrativa de Casos de Uso
se añadio caso de uso 6, 7 y 8
</commit_message>
<xml_diff>
--- a/Proyecto Requerimientos.docx
+++ b/Proyecto Requerimientos.docx
@@ -193,10 +193,14 @@
           <w:rFonts w:ascii="Arial" w:hAnsi="Arial" w:cs="Arial"/>
         </w:rPr>
         <w:br/>
-        <w:t>-Los usuarios no tengan facilidad en la usabilidad del sistema.</w:t>
-      </w:r>
-      <w:bookmarkStart w:id="0" w:name="_GoBack"/>
-      <w:bookmarkEnd w:id="0"/>
+        <w:t>-Los usuarios no tengan facilid</w:t>
+      </w:r>
+      <w:r>
+        <w:rPr>
+          <w:rFonts w:ascii="Arial" w:hAnsi="Arial" w:cs="Arial"/>
+        </w:rPr>
+        <w:t>ad en la usabilidad del sistema.</w:t>
+      </w:r>
       <w:r>
         <w:rPr>
           <w:rFonts w:ascii="Arial" w:hAnsi="Arial" w:cs="Arial"/>
@@ -452,7 +456,7 @@
                 <w:sz w:val="26"/>
                 <w:szCs w:val="26"/>
               </w:rPr>
-              <w:t>Se encarga de mantener coordinadas las actividades del prestador de servicio social.</w:t>
+              <w:t>Es el encargado de dirige al alumno y asigna la dependencia en donde va a prestar su SS.</w:t>
             </w:r>
           </w:p>
         </w:tc>
@@ -544,50 +548,46 @@
                 <w:sz w:val="26"/>
                 <w:szCs w:val="26"/>
               </w:rPr>
-              <w:t>Se encarga de hablar directamente con el prestador del servicio social, sobre todas las actividades que realiza.</w:t>
-            </w:r>
-          </w:p>
-        </w:tc>
-        <w:tc>
-          <w:tcPr>
-            <w:tcW w:w="2943" w:type="dxa"/>
-          </w:tcPr>
-          <w:p>
-            <w:pPr>
-              <w:cnfStyle w:val="000000100000" w:firstRow="0" w:lastRow="0" w:firstColumn="0" w:lastColumn="0" w:oddVBand="0" w:evenVBand="0" w:oddHBand="1" w:evenHBand="0" w:firstRowFirstColumn="0" w:firstRowLastColumn="0" w:lastRowFirstColumn="0" w:lastRowLastColumn="0"/>
+              <w:t>Se encarga</w:t>
+            </w:r>
+            <w:r>
               <w:rPr>
                 <w:rFonts w:ascii="Arial" w:hAnsi="Arial" w:cs="Arial"/>
                 <w:sz w:val="26"/>
                 <w:szCs w:val="26"/>
               </w:rPr>
-            </w:pPr>
+              <w:t xml:space="preserve"> de hablar directamente con el PSS</w:t>
+            </w:r>
             <w:r>
               <w:rPr>
                 <w:rFonts w:ascii="Arial" w:hAnsi="Arial" w:cs="Arial"/>
                 <w:sz w:val="26"/>
                 <w:szCs w:val="26"/>
               </w:rPr>
-              <w:t>1-Observación.</w:t>
-            </w:r>
-          </w:p>
-          <w:p>
-            <w:pPr>
-              <w:cnfStyle w:val="000000100000" w:firstRow="0" w:lastRow="0" w:firstColumn="0" w:lastColumn="0" w:oddVBand="0" w:evenVBand="0" w:oddHBand="1" w:evenHBand="0" w:firstRowFirstColumn="0" w:firstRowLastColumn="0" w:lastRowFirstColumn="0" w:lastRowLastColumn="0"/>
+              <w:t>, sobre todas las actividades que realiza</w:t>
+            </w:r>
+            <w:r>
               <w:rPr>
                 <w:rFonts w:ascii="Arial" w:hAnsi="Arial" w:cs="Arial"/>
                 <w:sz w:val="26"/>
                 <w:szCs w:val="26"/>
               </w:rPr>
-            </w:pPr>
+              <w:t xml:space="preserve"> para darle seguimiento si lo hace bien</w:t>
+            </w:r>
             <w:r>
               <w:rPr>
                 <w:rFonts w:ascii="Arial" w:hAnsi="Arial" w:cs="Arial"/>
                 <w:sz w:val="26"/>
                 <w:szCs w:val="26"/>
               </w:rPr>
-              <w:t>2-Entrevista.</w:t>
-            </w:r>
-          </w:p>
+              <w:t>.</w:t>
+            </w:r>
+          </w:p>
+        </w:tc>
+        <w:tc>
+          <w:tcPr>
+            <w:tcW w:w="2943" w:type="dxa"/>
+          </w:tcPr>
           <w:p>
             <w:pPr>
               <w:cnfStyle w:val="000000100000" w:firstRow="0" w:lastRow="0" w:firstColumn="0" w:lastColumn="0" w:oddVBand="0" w:evenVBand="0" w:oddHBand="1" w:evenHBand="0" w:firstRowFirstColumn="0" w:firstRowLastColumn="0" w:lastRowFirstColumn="0" w:lastRowLastColumn="0"/>
@@ -603,14 +603,50 @@
                 <w:sz w:val="26"/>
                 <w:szCs w:val="26"/>
               </w:rPr>
-              <w:t>3-Prototipo.</w:t>
-            </w:r>
-            <w:r>
+              <w:t>1-Observación.</w:t>
+            </w:r>
+          </w:p>
+          <w:p>
+            <w:pPr>
+              <w:cnfStyle w:val="000000100000" w:firstRow="0" w:lastRow="0" w:firstColumn="0" w:lastColumn="0" w:oddVBand="0" w:evenVBand="0" w:oddHBand="1" w:evenHBand="0" w:firstRowFirstColumn="0" w:firstRowLastColumn="0" w:lastRowFirstColumn="0" w:lastRowLastColumn="0"/>
               <w:rPr>
                 <w:rFonts w:ascii="Arial" w:hAnsi="Arial" w:cs="Arial"/>
                 <w:sz w:val="26"/>
                 <w:szCs w:val="26"/>
               </w:rPr>
+            </w:pPr>
+            <w:r>
+              <w:rPr>
+                <w:rFonts w:ascii="Arial" w:hAnsi="Arial" w:cs="Arial"/>
+                <w:sz w:val="26"/>
+                <w:szCs w:val="26"/>
+              </w:rPr>
+              <w:t>2-Entrevista.</w:t>
+            </w:r>
+          </w:p>
+          <w:p>
+            <w:pPr>
+              <w:cnfStyle w:val="000000100000" w:firstRow="0" w:lastRow="0" w:firstColumn="0" w:lastColumn="0" w:oddVBand="0" w:evenVBand="0" w:oddHBand="1" w:evenHBand="0" w:firstRowFirstColumn="0" w:firstRowLastColumn="0" w:lastRowFirstColumn="0" w:lastRowLastColumn="0"/>
+              <w:rPr>
+                <w:rFonts w:ascii="Arial" w:hAnsi="Arial" w:cs="Arial"/>
+                <w:sz w:val="26"/>
+                <w:szCs w:val="26"/>
+              </w:rPr>
+            </w:pPr>
+            <w:r>
+              <w:rPr>
+                <w:rFonts w:ascii="Arial" w:hAnsi="Arial" w:cs="Arial"/>
+                <w:sz w:val="26"/>
+                <w:szCs w:val="26"/>
+              </w:rPr>
+              <w:t>3-Prototipo.</w:t>
+            </w:r>
+            <w:r>
+              <w:rPr>
+                <w:rFonts w:ascii="Arial" w:hAnsi="Arial" w:cs="Arial"/>
+                <w:sz w:val="26"/>
+                <w:szCs w:val="26"/>
+              </w:rPr>
               <w:br/>
             </w:r>
           </w:p>
@@ -636,70 +672,78 @@
                 <w:sz w:val="26"/>
                 <w:szCs w:val="26"/>
               </w:rPr>
-              <w:t>Director de recursos humanos de la institución.</w:t>
-            </w:r>
-          </w:p>
-        </w:tc>
-        <w:tc>
-          <w:tcPr>
-            <w:tcW w:w="2943" w:type="dxa"/>
-          </w:tcPr>
-          <w:p>
-            <w:pPr>
-              <w:cnfStyle w:val="000000000000" w:firstRow="0" w:lastRow="0" w:firstColumn="0" w:lastColumn="0" w:oddVBand="0" w:evenVBand="0" w:oddHBand="0" w:evenHBand="0" w:firstRowFirstColumn="0" w:firstRowLastColumn="0" w:lastRowFirstColumn="0" w:lastRowLastColumn="0"/>
+              <w:t>Responsable</w:t>
+            </w:r>
+            <w:r>
               <w:rPr>
                 <w:rFonts w:ascii="Arial" w:hAnsi="Arial" w:cs="Arial"/>
                 <w:sz w:val="26"/>
                 <w:szCs w:val="26"/>
               </w:rPr>
-            </w:pPr>
-            <w:r>
+              <w:t xml:space="preserve"> de la institución.</w:t>
+            </w:r>
+          </w:p>
+        </w:tc>
+        <w:tc>
+          <w:tcPr>
+            <w:tcW w:w="2943" w:type="dxa"/>
+          </w:tcPr>
+          <w:p>
+            <w:pPr>
+              <w:cnfStyle w:val="000000000000" w:firstRow="0" w:lastRow="0" w:firstColumn="0" w:lastColumn="0" w:oddVBand="0" w:evenVBand="0" w:oddHBand="0" w:evenHBand="0" w:firstRowFirstColumn="0" w:firstRowLastColumn="0" w:lastRowFirstColumn="0" w:lastRowLastColumn="0"/>
               <w:rPr>
                 <w:rFonts w:ascii="Arial" w:hAnsi="Arial" w:cs="Arial"/>
                 <w:sz w:val="26"/>
                 <w:szCs w:val="26"/>
               </w:rPr>
-              <w:t>Se encarga autorizar los reportes mensuales el prestador de servicios.</w:t>
-            </w:r>
-          </w:p>
-        </w:tc>
-        <w:tc>
-          <w:tcPr>
-            <w:tcW w:w="2943" w:type="dxa"/>
-          </w:tcPr>
-          <w:p>
-            <w:pPr>
-              <w:cnfStyle w:val="000000000000" w:firstRow="0" w:lastRow="0" w:firstColumn="0" w:lastColumn="0" w:oddVBand="0" w:evenVBand="0" w:oddHBand="0" w:evenHBand="0" w:firstRowFirstColumn="0" w:firstRowLastColumn="0" w:lastRowFirstColumn="0" w:lastRowLastColumn="0"/>
+            </w:pPr>
+            <w:r>
               <w:rPr>
                 <w:rFonts w:ascii="Arial" w:hAnsi="Arial" w:cs="Arial"/>
                 <w:sz w:val="26"/>
                 <w:szCs w:val="26"/>
               </w:rPr>
-            </w:pPr>
-            <w:r>
+              <w:t>Se encarga autorizar los reportes mensuales el prestador de servicios.</w:t>
+            </w:r>
+          </w:p>
+        </w:tc>
+        <w:tc>
+          <w:tcPr>
+            <w:tcW w:w="2943" w:type="dxa"/>
+          </w:tcPr>
+          <w:p>
+            <w:pPr>
+              <w:cnfStyle w:val="000000000000" w:firstRow="0" w:lastRow="0" w:firstColumn="0" w:lastColumn="0" w:oddVBand="0" w:evenVBand="0" w:oddHBand="0" w:evenHBand="0" w:firstRowFirstColumn="0" w:firstRowLastColumn="0" w:lastRowFirstColumn="0" w:lastRowLastColumn="0"/>
               <w:rPr>
                 <w:rFonts w:ascii="Arial" w:hAnsi="Arial" w:cs="Arial"/>
                 <w:sz w:val="26"/>
                 <w:szCs w:val="26"/>
               </w:rPr>
-              <w:t>1-Entrevista.</w:t>
-            </w:r>
-          </w:p>
-          <w:p>
-            <w:pPr>
-              <w:cnfStyle w:val="000000000000" w:firstRow="0" w:lastRow="0" w:firstColumn="0" w:lastColumn="0" w:oddVBand="0" w:evenVBand="0" w:oddHBand="0" w:evenHBand="0" w:firstRowFirstColumn="0" w:firstRowLastColumn="0" w:lastRowFirstColumn="0" w:lastRowLastColumn="0"/>
+            </w:pPr>
+            <w:r>
               <w:rPr>
                 <w:rFonts w:ascii="Arial" w:hAnsi="Arial" w:cs="Arial"/>
                 <w:sz w:val="26"/>
                 <w:szCs w:val="26"/>
               </w:rPr>
-            </w:pPr>
-            <w:r>
+              <w:t>1-Entrevista.</w:t>
+            </w:r>
+          </w:p>
+          <w:p>
+            <w:pPr>
+              <w:cnfStyle w:val="000000000000" w:firstRow="0" w:lastRow="0" w:firstColumn="0" w:lastColumn="0" w:oddVBand="0" w:evenVBand="0" w:oddHBand="0" w:evenHBand="0" w:firstRowFirstColumn="0" w:firstRowLastColumn="0" w:lastRowFirstColumn="0" w:lastRowLastColumn="0"/>
               <w:rPr>
                 <w:rFonts w:ascii="Arial" w:hAnsi="Arial" w:cs="Arial"/>
                 <w:sz w:val="26"/>
                 <w:szCs w:val="26"/>
               </w:rPr>
+            </w:pPr>
+            <w:r>
+              <w:rPr>
+                <w:rFonts w:ascii="Arial" w:hAnsi="Arial" w:cs="Arial"/>
+                <w:sz w:val="26"/>
+                <w:szCs w:val="26"/>
+              </w:rPr>
               <w:t>2-Prototipo.</w:t>
             </w:r>
           </w:p>
@@ -937,21 +981,19 @@
         <w:rPr>
           <w:rFonts w:ascii="Arial" w:hAnsi="Arial" w:cs="Arial"/>
         </w:rPr>
-        <w:t xml:space="preserve">Existe un maestro para los alumnos de SS, el </w:t>
-      </w:r>
-      <w:proofErr w:type="spellStart"/>
-      <w:r>
-        <w:rPr>
-          <w:rFonts w:ascii="Arial" w:hAnsi="Arial" w:cs="Arial"/>
-        </w:rPr>
-        <w:t>cuál</w:t>
-      </w:r>
-      <w:proofErr w:type="spellEnd"/>
-      <w:r>
-        <w:rPr>
-          <w:rFonts w:ascii="Arial" w:hAnsi="Arial" w:cs="Arial"/>
-        </w:rPr>
-        <w:t xml:space="preserve"> tiene la responsabilidad de verificar que el alumno va bien y entregue en forma sus reportes.</w:t>
+        <w:t>Existe un maestr</w:t>
+      </w:r>
+      <w:r>
+        <w:rPr>
+          <w:rFonts w:ascii="Arial" w:hAnsi="Arial" w:cs="Arial"/>
+        </w:rPr>
+        <w:t>o para los alumnos de SS, el cua</w:t>
+      </w:r>
+      <w:r>
+        <w:rPr>
+          <w:rFonts w:ascii="Arial" w:hAnsi="Arial" w:cs="Arial"/>
+        </w:rPr>
+        <w:t>l tiene la responsabilidad de verificar que el alumno va bien y entregue en forma sus reportes.</w:t>
       </w:r>
     </w:p>
     <w:p>
@@ -1124,79 +1166,7 @@
         </w:rPr>
         <w:lastRenderedPageBreak/>
         <w:drawing>
-          <wp:anchor distT="0" distB="0" distL="114300" distR="114300" simplePos="0" relativeHeight="251661312" behindDoc="1" locked="0" layoutInCell="1" allowOverlap="1" wp14:anchorId="468C1032" wp14:editId="0656345F">
-            <wp:simplePos x="0" y="0"/>
-            <wp:positionH relativeFrom="margin">
-              <wp:posOffset>-795020</wp:posOffset>
-            </wp:positionH>
-            <wp:positionV relativeFrom="paragraph">
-              <wp:posOffset>680720</wp:posOffset>
-            </wp:positionV>
-            <wp:extent cx="4323080" cy="2428875"/>
-            <wp:effectExtent l="0" t="0" r="1270" b="9525"/>
-            <wp:wrapTight wrapText="bothSides">
-              <wp:wrapPolygon edited="0">
-                <wp:start x="0" y="0"/>
-                <wp:lineTo x="0" y="21515"/>
-                <wp:lineTo x="21511" y="21515"/>
-                <wp:lineTo x="21511" y="0"/>
-                <wp:lineTo x="0" y="0"/>
-              </wp:wrapPolygon>
-            </wp:wrapTight>
-            <wp:docPr id="5" name="Imagen 5"/>
-            <wp:cNvGraphicFramePr>
-              <a:graphicFrameLocks xmlns:a="http://schemas.openxmlformats.org/drawingml/2006/main" noChangeAspect="1"/>
-            </wp:cNvGraphicFramePr>
-            <a:graphic xmlns:a="http://schemas.openxmlformats.org/drawingml/2006/main">
-              <a:graphicData uri="http://schemas.openxmlformats.org/drawingml/2006/picture">
-                <pic:pic xmlns:pic="http://schemas.openxmlformats.org/drawingml/2006/picture">
-                  <pic:nvPicPr>
-                    <pic:cNvPr id="5" name="Caso de Uso Responsable.png"/>
-                    <pic:cNvPicPr/>
-                  </pic:nvPicPr>
-                  <pic:blipFill>
-                    <a:blip r:embed="rId5" cstate="print">
-                      <a:extLst>
-                        <a:ext uri="{28A0092B-C50C-407E-A947-70E740481C1C}">
-                          <a14:useLocalDpi xmlns:a14="http://schemas.microsoft.com/office/drawing/2010/main" val="0"/>
-                        </a:ext>
-                      </a:extLst>
-                    </a:blip>
-                    <a:stretch>
-                      <a:fillRect/>
-                    </a:stretch>
-                  </pic:blipFill>
-                  <pic:spPr>
-                    <a:xfrm>
-                      <a:off x="0" y="0"/>
-                      <a:ext cx="4323080" cy="2428875"/>
-                    </a:xfrm>
-                    <a:prstGeom prst="rect">
-                      <a:avLst/>
-                    </a:prstGeom>
-                  </pic:spPr>
-                </pic:pic>
-              </a:graphicData>
-            </a:graphic>
-            <wp14:sizeRelH relativeFrom="page">
-              <wp14:pctWidth>0</wp14:pctWidth>
-            </wp14:sizeRelH>
-            <wp14:sizeRelV relativeFrom="page">
-              <wp14:pctHeight>0</wp14:pctHeight>
-            </wp14:sizeRelV>
-          </wp:anchor>
-        </w:drawing>
-      </w:r>
-      <w:r>
-        <w:rPr>
-          <w:rFonts w:ascii="Arial" w:hAnsi="Arial" w:cs="Arial"/>
-          <w:b/>
-          <w:noProof/>
-          <w:sz w:val="36"/>
-          <w:lang w:eastAsia="es-MX"/>
-        </w:rPr>
-        <w:drawing>
-          <wp:anchor distT="0" distB="0" distL="114300" distR="114300" simplePos="0" relativeHeight="251662336" behindDoc="0" locked="0" layoutInCell="1" allowOverlap="1" wp14:anchorId="3423CAB3" wp14:editId="5C23F29E">
+          <wp:anchor distT="0" distB="0" distL="114300" distR="114300" simplePos="0" relativeHeight="251662336" behindDoc="0" locked="0" layoutInCell="1" allowOverlap="1" wp14:anchorId="2071774B" wp14:editId="3BFA4247">
             <wp:simplePos x="0" y="0"/>
             <wp:positionH relativeFrom="page">
               <wp:posOffset>4048125</wp:posOffset>
@@ -1219,7 +1189,7 @@
                     <pic:cNvPicPr/>
                   </pic:nvPicPr>
                   <pic:blipFill rotWithShape="1">
-                    <a:blip r:embed="rId6" cstate="print">
+                    <a:blip r:embed="rId5" cstate="print">
                       <a:extLst>
                         <a:ext uri="{28A0092B-C50C-407E-A947-70E740481C1C}">
                           <a14:useLocalDpi xmlns:a14="http://schemas.microsoft.com/office/drawing/2010/main" val="0"/>
@@ -1275,6 +1245,78 @@
           <w:sz w:val="28"/>
         </w:rPr>
       </w:pPr>
+      <w:r>
+        <w:rPr>
+          <w:rFonts w:ascii="Arial" w:hAnsi="Arial" w:cs="Arial"/>
+          <w:b/>
+          <w:noProof/>
+          <w:sz w:val="36"/>
+          <w:lang w:eastAsia="es-MX"/>
+        </w:rPr>
+        <w:drawing>
+          <wp:anchor distT="0" distB="0" distL="114300" distR="114300" simplePos="0" relativeHeight="251661312" behindDoc="1" locked="0" layoutInCell="1" allowOverlap="1" wp14:anchorId="29A7D966" wp14:editId="274BF5DF">
+            <wp:simplePos x="0" y="0"/>
+            <wp:positionH relativeFrom="margin">
+              <wp:posOffset>-795020</wp:posOffset>
+            </wp:positionH>
+            <wp:positionV relativeFrom="paragraph">
+              <wp:posOffset>285750</wp:posOffset>
+            </wp:positionV>
+            <wp:extent cx="4323080" cy="2428875"/>
+            <wp:effectExtent l="0" t="0" r="1270" b="9525"/>
+            <wp:wrapTight wrapText="bothSides">
+              <wp:wrapPolygon edited="0">
+                <wp:start x="0" y="0"/>
+                <wp:lineTo x="0" y="21515"/>
+                <wp:lineTo x="21511" y="21515"/>
+                <wp:lineTo x="21511" y="0"/>
+                <wp:lineTo x="0" y="0"/>
+              </wp:wrapPolygon>
+            </wp:wrapTight>
+            <wp:docPr id="5" name="Imagen 5"/>
+            <wp:cNvGraphicFramePr>
+              <a:graphicFrameLocks xmlns:a="http://schemas.openxmlformats.org/drawingml/2006/main" noChangeAspect="1"/>
+            </wp:cNvGraphicFramePr>
+            <a:graphic xmlns:a="http://schemas.openxmlformats.org/drawingml/2006/main">
+              <a:graphicData uri="http://schemas.openxmlformats.org/drawingml/2006/picture">
+                <pic:pic xmlns:pic="http://schemas.openxmlformats.org/drawingml/2006/picture">
+                  <pic:nvPicPr>
+                    <pic:cNvPr id="5" name="Caso de Uso Responsable.png"/>
+                    <pic:cNvPicPr/>
+                  </pic:nvPicPr>
+                  <pic:blipFill>
+                    <a:blip r:embed="rId6" cstate="print">
+                      <a:extLst>
+                        <a:ext uri="{28A0092B-C50C-407E-A947-70E740481C1C}">
+                          <a14:useLocalDpi xmlns:a14="http://schemas.microsoft.com/office/drawing/2010/main" val="0"/>
+                        </a:ext>
+                      </a:extLst>
+                    </a:blip>
+                    <a:stretch>
+                      <a:fillRect/>
+                    </a:stretch>
+                  </pic:blipFill>
+                  <pic:spPr>
+                    <a:xfrm>
+                      <a:off x="0" y="0"/>
+                      <a:ext cx="4323080" cy="2428875"/>
+                    </a:xfrm>
+                    <a:prstGeom prst="rect">
+                      <a:avLst/>
+                    </a:prstGeom>
+                  </pic:spPr>
+                </pic:pic>
+              </a:graphicData>
+            </a:graphic>
+            <wp14:sizeRelH relativeFrom="page">
+              <wp14:pctWidth>0</wp14:pctWidth>
+            </wp14:sizeRelH>
+            <wp14:sizeRelV relativeFrom="page">
+              <wp14:pctHeight>0</wp14:pctHeight>
+            </wp14:sizeRelV>
+          </wp:anchor>
+        </w:drawing>
+      </w:r>
       <w:r>
         <w:rPr>
           <w:rFonts w:ascii="Arial" w:hAnsi="Arial" w:cs="Arial"/>
@@ -2397,6 +2439,770 @@
         </w:rPr>
         <w:t xml:space="preserve"> Si el sistema se encuentra en mantenimiento, el usuario no podrá imprimir ninguna bitácora.</w:t>
       </w:r>
+    </w:p>
+    <w:p>
+      <w:pPr>
+        <w:rPr>
+          <w:rFonts w:ascii="Arial" w:hAnsi="Arial" w:cs="Arial"/>
+        </w:rPr>
+      </w:pPr>
+      <w:r>
+        <w:rPr>
+          <w:rFonts w:ascii="Arial" w:hAnsi="Arial" w:cs="Arial"/>
+        </w:rPr>
+        <w:br w:type="page"/>
+      </w:r>
+    </w:p>
+    <w:p>
+      <w:pPr>
+        <w:jc w:val="both"/>
+        <w:rPr>
+          <w:rFonts w:ascii="Arial" w:hAnsi="Arial" w:cs="Arial"/>
+        </w:rPr>
+      </w:pPr>
+      <w:r>
+        <w:rPr>
+          <w:rFonts w:ascii="Arial" w:hAnsi="Arial" w:cs="Arial"/>
+        </w:rPr>
+        <w:lastRenderedPageBreak/>
+        <w:t>Caso de uso 6</w:t>
+      </w:r>
+      <w:bookmarkStart w:id="0" w:name="_GoBack"/>
+      <w:bookmarkEnd w:id="0"/>
+      <w:r>
+        <w:rPr>
+          <w:rFonts w:ascii="Arial" w:hAnsi="Arial" w:cs="Arial"/>
+        </w:rPr>
+        <w:t>.  Cerrar Sesión.</w:t>
+      </w:r>
+    </w:p>
+    <w:p>
+      <w:pPr>
+        <w:jc w:val="both"/>
+        <w:rPr>
+          <w:rFonts w:ascii="Arial" w:hAnsi="Arial" w:cs="Arial"/>
+        </w:rPr>
+      </w:pPr>
+      <w:r>
+        <w:rPr>
+          <w:rFonts w:ascii="Arial" w:hAnsi="Arial" w:cs="Arial"/>
+        </w:rPr>
+        <w:t xml:space="preserve">Objetivo: Salir de la cuenta de usuario para ir </w:t>
+      </w:r>
+      <w:proofErr w:type="spellStart"/>
+      <w:r>
+        <w:rPr>
+          <w:rFonts w:ascii="Arial" w:hAnsi="Arial" w:cs="Arial"/>
+        </w:rPr>
+        <w:t>menu</w:t>
+      </w:r>
+      <w:proofErr w:type="spellEnd"/>
+      <w:r>
+        <w:rPr>
+          <w:rFonts w:ascii="Arial" w:hAnsi="Arial" w:cs="Arial"/>
+        </w:rPr>
+        <w:t xml:space="preserve"> de inicio de </w:t>
+      </w:r>
+      <w:proofErr w:type="spellStart"/>
+      <w:r>
+        <w:rPr>
+          <w:rFonts w:ascii="Arial" w:hAnsi="Arial" w:cs="Arial"/>
+        </w:rPr>
+        <w:t>seción</w:t>
+      </w:r>
+      <w:proofErr w:type="spellEnd"/>
+      <w:r>
+        <w:rPr>
+          <w:rFonts w:ascii="Arial" w:hAnsi="Arial" w:cs="Arial"/>
+        </w:rPr>
+        <w:t>-</w:t>
+      </w:r>
+    </w:p>
+    <w:p>
+      <w:pPr>
+        <w:jc w:val="both"/>
+        <w:rPr>
+          <w:rFonts w:ascii="Arial" w:hAnsi="Arial" w:cs="Arial"/>
+        </w:rPr>
+      </w:pPr>
+      <w:r>
+        <w:rPr>
+          <w:rFonts w:ascii="Arial" w:hAnsi="Arial" w:cs="Arial"/>
+        </w:rPr>
+        <w:t>Actor(es):</w:t>
+      </w:r>
+    </w:p>
+    <w:p>
+      <w:pPr>
+        <w:jc w:val="both"/>
+        <w:rPr>
+          <w:rFonts w:ascii="Arial" w:hAnsi="Arial" w:cs="Arial"/>
+        </w:rPr>
+      </w:pPr>
+      <w:r>
+        <w:rPr>
+          <w:rFonts w:ascii="Arial" w:hAnsi="Arial" w:cs="Arial"/>
+        </w:rPr>
+        <w:t>Alumno Servicio Social, Responsable, Coordinador y Maestro de servicio social.</w:t>
+      </w:r>
+    </w:p>
+    <w:p>
+      <w:pPr>
+        <w:jc w:val="both"/>
+        <w:rPr>
+          <w:rFonts w:ascii="Arial" w:hAnsi="Arial" w:cs="Arial"/>
+        </w:rPr>
+      </w:pPr>
+      <w:r>
+        <w:rPr>
+          <w:rFonts w:ascii="Arial" w:hAnsi="Arial" w:cs="Arial"/>
+        </w:rPr>
+        <w:t xml:space="preserve">En cualquier parte de toda la página web el usuario deberá </w:t>
+      </w:r>
+      <w:proofErr w:type="spellStart"/>
+      <w:r>
+        <w:rPr>
+          <w:rFonts w:ascii="Arial" w:hAnsi="Arial" w:cs="Arial"/>
+        </w:rPr>
+        <w:t>precionar</w:t>
+      </w:r>
+      <w:proofErr w:type="spellEnd"/>
+      <w:r>
+        <w:rPr>
+          <w:rFonts w:ascii="Arial" w:hAnsi="Arial" w:cs="Arial"/>
+        </w:rPr>
+        <w:t xml:space="preserve"> sobre el botón cerrar sesión.</w:t>
+      </w:r>
+    </w:p>
+    <w:p>
+      <w:pPr>
+        <w:jc w:val="both"/>
+        <w:rPr>
+          <w:rFonts w:ascii="Arial" w:hAnsi="Arial" w:cs="Arial"/>
+        </w:rPr>
+      </w:pPr>
+      <w:r>
+        <w:rPr>
+          <w:rFonts w:ascii="Arial" w:hAnsi="Arial" w:cs="Arial"/>
+        </w:rPr>
+        <w:t xml:space="preserve">Cuando el usuario presione en el botón, el sistema </w:t>
+      </w:r>
+      <w:proofErr w:type="spellStart"/>
+      <w:r>
+        <w:rPr>
+          <w:rFonts w:ascii="Arial" w:hAnsi="Arial" w:cs="Arial"/>
+        </w:rPr>
+        <w:t>reedireccionara</w:t>
+      </w:r>
+      <w:proofErr w:type="spellEnd"/>
+      <w:r>
+        <w:rPr>
+          <w:rFonts w:ascii="Arial" w:hAnsi="Arial" w:cs="Arial"/>
+        </w:rPr>
+        <w:t xml:space="preserve"> a la página del </w:t>
+      </w:r>
+      <w:proofErr w:type="spellStart"/>
+      <w:r>
+        <w:rPr>
+          <w:rFonts w:ascii="Arial" w:hAnsi="Arial" w:cs="Arial"/>
+        </w:rPr>
+        <w:t>menu</w:t>
+      </w:r>
+      <w:proofErr w:type="spellEnd"/>
+      <w:r>
+        <w:rPr>
+          <w:rFonts w:ascii="Arial" w:hAnsi="Arial" w:cs="Arial"/>
+        </w:rPr>
+        <w:t xml:space="preserve"> de inicio de sesión.</w:t>
+      </w:r>
+    </w:p>
+    <w:p>
+      <w:pPr>
+        <w:jc w:val="both"/>
+        <w:rPr>
+          <w:rFonts w:ascii="Arial" w:hAnsi="Arial" w:cs="Arial"/>
+        </w:rPr>
+      </w:pPr>
+    </w:p>
+    <w:p>
+      <w:pPr>
+        <w:jc w:val="both"/>
+        <w:rPr>
+          <w:rFonts w:ascii="Arial" w:hAnsi="Arial" w:cs="Arial"/>
+        </w:rPr>
+      </w:pPr>
+      <w:r>
+        <w:rPr>
+          <w:rFonts w:ascii="Arial" w:hAnsi="Arial" w:cs="Arial"/>
+        </w:rPr>
+        <w:t xml:space="preserve">Caso de uso 6. Registrar Hora de </w:t>
+      </w:r>
+      <w:proofErr w:type="spellStart"/>
+      <w:r>
+        <w:rPr>
+          <w:rFonts w:ascii="Arial" w:hAnsi="Arial" w:cs="Arial"/>
+        </w:rPr>
+        <w:t>Entrara</w:t>
+      </w:r>
+      <w:proofErr w:type="spellEnd"/>
+      <w:r>
+        <w:rPr>
+          <w:rFonts w:ascii="Arial" w:hAnsi="Arial" w:cs="Arial"/>
+        </w:rPr>
+        <w:t>.</w:t>
+      </w:r>
+    </w:p>
+    <w:p>
+      <w:pPr>
+        <w:jc w:val="both"/>
+        <w:rPr>
+          <w:rFonts w:ascii="Arial" w:hAnsi="Arial" w:cs="Arial"/>
+        </w:rPr>
+      </w:pPr>
+      <w:r>
+        <w:rPr>
+          <w:rFonts w:ascii="Arial" w:hAnsi="Arial" w:cs="Arial"/>
+        </w:rPr>
+        <w:t>Objetivo: Iniciar que el contador de horas de servicio.</w:t>
+      </w:r>
+    </w:p>
+    <w:p>
+      <w:pPr>
+        <w:jc w:val="both"/>
+        <w:rPr>
+          <w:rFonts w:ascii="Arial" w:hAnsi="Arial" w:cs="Arial"/>
+        </w:rPr>
+      </w:pPr>
+      <w:r>
+        <w:rPr>
+          <w:rFonts w:ascii="Arial" w:hAnsi="Arial" w:cs="Arial"/>
+        </w:rPr>
+        <w:t>Actor(es):</w:t>
+      </w:r>
+    </w:p>
+    <w:p>
+      <w:pPr>
+        <w:jc w:val="both"/>
+        <w:rPr>
+          <w:rFonts w:ascii="Arial" w:hAnsi="Arial" w:cs="Arial"/>
+        </w:rPr>
+      </w:pPr>
+      <w:r>
+        <w:rPr>
+          <w:rFonts w:ascii="Arial" w:hAnsi="Arial" w:cs="Arial"/>
+        </w:rPr>
+        <w:t>Alumno Servicio Social.</w:t>
+      </w:r>
+    </w:p>
+    <w:p>
+      <w:pPr>
+        <w:jc w:val="both"/>
+        <w:rPr>
+          <w:rFonts w:ascii="Arial" w:hAnsi="Arial" w:cs="Arial"/>
+        </w:rPr>
+      </w:pPr>
+      <w:r>
+        <w:rPr>
+          <w:rFonts w:ascii="Arial" w:hAnsi="Arial" w:cs="Arial"/>
+        </w:rPr>
+        <w:t xml:space="preserve">Una </w:t>
+      </w:r>
+      <w:proofErr w:type="spellStart"/>
+      <w:proofErr w:type="gramStart"/>
+      <w:r>
+        <w:rPr>
+          <w:rFonts w:ascii="Arial" w:hAnsi="Arial" w:cs="Arial"/>
+        </w:rPr>
+        <w:t>ves</w:t>
+      </w:r>
+      <w:proofErr w:type="spellEnd"/>
+      <w:proofErr w:type="gramEnd"/>
+      <w:r>
+        <w:rPr>
+          <w:rFonts w:ascii="Arial" w:hAnsi="Arial" w:cs="Arial"/>
+        </w:rPr>
+        <w:t xml:space="preserve"> iniciada la sesión, el alumno presionará en el </w:t>
+      </w:r>
+      <w:proofErr w:type="spellStart"/>
+      <w:r>
+        <w:rPr>
+          <w:rFonts w:ascii="Arial" w:hAnsi="Arial" w:cs="Arial"/>
+        </w:rPr>
+        <w:t>boton</w:t>
+      </w:r>
+      <w:proofErr w:type="spellEnd"/>
+      <w:r>
+        <w:rPr>
+          <w:rFonts w:ascii="Arial" w:hAnsi="Arial" w:cs="Arial"/>
+        </w:rPr>
+        <w:t xml:space="preserve"> "Registrar Entrada".</w:t>
+      </w:r>
+    </w:p>
+    <w:p>
+      <w:pPr>
+        <w:jc w:val="both"/>
+        <w:rPr>
+          <w:rFonts w:ascii="Arial" w:hAnsi="Arial" w:cs="Arial"/>
+        </w:rPr>
+      </w:pPr>
+      <w:proofErr w:type="spellStart"/>
+      <w:r>
+        <w:rPr>
+          <w:rFonts w:ascii="Arial" w:hAnsi="Arial" w:cs="Arial"/>
+        </w:rPr>
+        <w:t>Automaticamente</w:t>
+      </w:r>
+      <w:proofErr w:type="spellEnd"/>
+      <w:r>
+        <w:rPr>
+          <w:rFonts w:ascii="Arial" w:hAnsi="Arial" w:cs="Arial"/>
+        </w:rPr>
+        <w:t xml:space="preserve"> se iniciara un cronometro que informara los segundos, minutos y horas que se presionó ese botón.</w:t>
+      </w:r>
+    </w:p>
+    <w:p>
+      <w:pPr>
+        <w:jc w:val="both"/>
+        <w:rPr>
+          <w:rFonts w:ascii="Arial" w:hAnsi="Arial" w:cs="Arial"/>
+        </w:rPr>
+      </w:pPr>
+    </w:p>
+    <w:p>
+      <w:pPr>
+        <w:jc w:val="both"/>
+        <w:rPr>
+          <w:rFonts w:ascii="Arial" w:hAnsi="Arial" w:cs="Arial"/>
+        </w:rPr>
+      </w:pPr>
+      <w:r>
+        <w:rPr>
+          <w:rFonts w:ascii="Arial" w:hAnsi="Arial" w:cs="Arial"/>
+        </w:rPr>
+        <w:t>Caso de uso 7. Registrar Hora de Salida.</w:t>
+      </w:r>
+    </w:p>
+    <w:p>
+      <w:pPr>
+        <w:jc w:val="both"/>
+        <w:rPr>
+          <w:rFonts w:ascii="Arial" w:hAnsi="Arial" w:cs="Arial"/>
+        </w:rPr>
+      </w:pPr>
+      <w:r>
+        <w:rPr>
+          <w:rFonts w:ascii="Arial" w:hAnsi="Arial" w:cs="Arial"/>
+        </w:rPr>
+        <w:t>Objetivo: Finalizar el contador de horas de servicio.</w:t>
+      </w:r>
+    </w:p>
+    <w:p>
+      <w:pPr>
+        <w:jc w:val="both"/>
+        <w:rPr>
+          <w:rFonts w:ascii="Arial" w:hAnsi="Arial" w:cs="Arial"/>
+        </w:rPr>
+      </w:pPr>
+      <w:r>
+        <w:rPr>
+          <w:rFonts w:ascii="Arial" w:hAnsi="Arial" w:cs="Arial"/>
+        </w:rPr>
+        <w:t>Actor(es):</w:t>
+      </w:r>
+    </w:p>
+    <w:p>
+      <w:pPr>
+        <w:jc w:val="both"/>
+        <w:rPr>
+          <w:rFonts w:ascii="Arial" w:hAnsi="Arial" w:cs="Arial"/>
+        </w:rPr>
+      </w:pPr>
+      <w:r>
+        <w:rPr>
+          <w:rFonts w:ascii="Arial" w:hAnsi="Arial" w:cs="Arial"/>
+        </w:rPr>
+        <w:t>Alumno Servicio Social.</w:t>
+      </w:r>
+    </w:p>
+    <w:p>
+      <w:pPr>
+        <w:jc w:val="both"/>
+        <w:rPr>
+          <w:rFonts w:ascii="Arial" w:hAnsi="Arial" w:cs="Arial"/>
+        </w:rPr>
+      </w:pPr>
+      <w:r>
+        <w:rPr>
+          <w:rFonts w:ascii="Arial" w:hAnsi="Arial" w:cs="Arial"/>
+        </w:rPr>
+        <w:t xml:space="preserve">Una </w:t>
+      </w:r>
+      <w:proofErr w:type="spellStart"/>
+      <w:r>
+        <w:rPr>
+          <w:rFonts w:ascii="Arial" w:hAnsi="Arial" w:cs="Arial"/>
+        </w:rPr>
+        <w:t>ves</w:t>
+      </w:r>
+      <w:proofErr w:type="spellEnd"/>
+      <w:r>
+        <w:rPr>
+          <w:rFonts w:ascii="Arial" w:hAnsi="Arial" w:cs="Arial"/>
+        </w:rPr>
+        <w:t xml:space="preserve"> iniciado el cronometro de contador de horas del alumno del Servicio Social, presionara en el </w:t>
+      </w:r>
+      <w:proofErr w:type="spellStart"/>
+      <w:r>
+        <w:rPr>
+          <w:rFonts w:ascii="Arial" w:hAnsi="Arial" w:cs="Arial"/>
+        </w:rPr>
+        <w:t>boton</w:t>
+      </w:r>
+      <w:proofErr w:type="spellEnd"/>
+      <w:r>
+        <w:rPr>
+          <w:rFonts w:ascii="Arial" w:hAnsi="Arial" w:cs="Arial"/>
+        </w:rPr>
+        <w:t xml:space="preserve"> "Registrar Salida". </w:t>
+      </w:r>
+    </w:p>
+    <w:p>
+      <w:pPr>
+        <w:jc w:val="both"/>
+        <w:rPr>
+          <w:rFonts w:ascii="Arial" w:hAnsi="Arial" w:cs="Arial"/>
+        </w:rPr>
+      </w:pPr>
+      <w:r>
+        <w:rPr>
+          <w:rFonts w:ascii="Arial" w:hAnsi="Arial" w:cs="Arial"/>
+        </w:rPr>
+        <w:t>Cuando sea presionado el botón se verificara que las horas registradas sea igual o mayor a 5 horas.</w:t>
+      </w:r>
+    </w:p>
+    <w:p>
+      <w:pPr>
+        <w:jc w:val="both"/>
+        <w:rPr>
+          <w:rFonts w:ascii="Arial" w:hAnsi="Arial" w:cs="Arial"/>
+        </w:rPr>
+      </w:pPr>
+      <w:r>
+        <w:rPr>
+          <w:rFonts w:ascii="Arial" w:hAnsi="Arial" w:cs="Arial"/>
+        </w:rPr>
+        <w:t xml:space="preserve">En caso de que sea menor a 5 horas: </w:t>
+      </w:r>
+    </w:p>
+    <w:p>
+      <w:pPr>
+        <w:jc w:val="both"/>
+        <w:rPr>
+          <w:rFonts w:ascii="Arial" w:hAnsi="Arial" w:cs="Arial"/>
+        </w:rPr>
+      </w:pPr>
+      <w:r>
+        <w:rPr>
+          <w:rFonts w:ascii="Arial" w:hAnsi="Arial" w:cs="Arial"/>
+        </w:rPr>
+        <w:tab/>
+        <w:t>El sistema mandara un mensaje "Las 5 Horas diarias no se cumplieron".</w:t>
+      </w:r>
+    </w:p>
+    <w:p>
+      <w:pPr>
+        <w:jc w:val="both"/>
+        <w:rPr>
+          <w:rFonts w:ascii="Arial" w:hAnsi="Arial" w:cs="Arial"/>
+        </w:rPr>
+      </w:pPr>
+      <w:r>
+        <w:rPr>
+          <w:rFonts w:ascii="Arial" w:hAnsi="Arial" w:cs="Arial"/>
+        </w:rPr>
+        <w:tab/>
+        <w:t xml:space="preserve">El alumno presionará en uno de los 2 botones que </w:t>
+      </w:r>
+      <w:proofErr w:type="spellStart"/>
+      <w:r>
+        <w:rPr>
+          <w:rFonts w:ascii="Arial" w:hAnsi="Arial" w:cs="Arial"/>
+        </w:rPr>
+        <w:t>apareceran</w:t>
+      </w:r>
+      <w:proofErr w:type="spellEnd"/>
+      <w:r>
+        <w:rPr>
+          <w:rFonts w:ascii="Arial" w:hAnsi="Arial" w:cs="Arial"/>
+        </w:rPr>
+        <w:t xml:space="preserve"> "Vale" y "Abortar Salida".</w:t>
+      </w:r>
+    </w:p>
+    <w:p>
+      <w:pPr>
+        <w:jc w:val="both"/>
+        <w:rPr>
+          <w:rFonts w:ascii="Arial" w:hAnsi="Arial" w:cs="Arial"/>
+        </w:rPr>
+      </w:pPr>
+      <w:r>
+        <w:rPr>
+          <w:rFonts w:ascii="Arial" w:hAnsi="Arial" w:cs="Arial"/>
+        </w:rPr>
+        <w:tab/>
+        <w:t>En caso de que el alumno presione en "Abortar Salida".</w:t>
+      </w:r>
+    </w:p>
+    <w:p>
+      <w:pPr>
+        <w:jc w:val="both"/>
+        <w:rPr>
+          <w:rFonts w:ascii="Arial" w:hAnsi="Arial" w:cs="Arial"/>
+        </w:rPr>
+      </w:pPr>
+      <w:r>
+        <w:rPr>
+          <w:rFonts w:ascii="Arial" w:hAnsi="Arial" w:cs="Arial"/>
+        </w:rPr>
+        <w:tab/>
+      </w:r>
+      <w:r>
+        <w:rPr>
+          <w:rFonts w:ascii="Arial" w:hAnsi="Arial" w:cs="Arial"/>
+        </w:rPr>
+        <w:tab/>
+      </w:r>
+      <w:proofErr w:type="spellStart"/>
+      <w:r>
+        <w:rPr>
+          <w:rFonts w:ascii="Arial" w:hAnsi="Arial" w:cs="Arial"/>
+        </w:rPr>
+        <w:t>Cerrara</w:t>
+      </w:r>
+      <w:proofErr w:type="spellEnd"/>
+      <w:r>
+        <w:rPr>
+          <w:rFonts w:ascii="Arial" w:hAnsi="Arial" w:cs="Arial"/>
+        </w:rPr>
+        <w:t xml:space="preserve"> el mensaje "Las 5 horas diarias no se cumplieron".</w:t>
+      </w:r>
+    </w:p>
+    <w:p>
+      <w:pPr>
+        <w:jc w:val="both"/>
+        <w:rPr>
+          <w:rFonts w:ascii="Arial" w:hAnsi="Arial" w:cs="Arial"/>
+        </w:rPr>
+      </w:pPr>
+      <w:r>
+        <w:rPr>
+          <w:rFonts w:ascii="Arial" w:hAnsi="Arial" w:cs="Arial"/>
+        </w:rPr>
+        <w:tab/>
+        <w:t>En caso de que el alumno presione en "Vale".</w:t>
+      </w:r>
+    </w:p>
+    <w:p>
+      <w:pPr>
+        <w:jc w:val="both"/>
+        <w:rPr>
+          <w:rFonts w:ascii="Arial" w:hAnsi="Arial" w:cs="Arial"/>
+        </w:rPr>
+      </w:pPr>
+      <w:r>
+        <w:rPr>
+          <w:rFonts w:ascii="Arial" w:hAnsi="Arial" w:cs="Arial"/>
+        </w:rPr>
+        <w:lastRenderedPageBreak/>
+        <w:tab/>
+      </w:r>
+      <w:r>
+        <w:rPr>
+          <w:rFonts w:ascii="Arial" w:hAnsi="Arial" w:cs="Arial"/>
+        </w:rPr>
+        <w:tab/>
+        <w:t>El sistema guardará las horas registradas para posteriormente que se presione en "</w:t>
+      </w:r>
+      <w:proofErr w:type="spellStart"/>
+      <w:r>
+        <w:rPr>
+          <w:rFonts w:ascii="Arial" w:hAnsi="Arial" w:cs="Arial"/>
+        </w:rPr>
+        <w:t>Regitrar</w:t>
+      </w:r>
+      <w:proofErr w:type="spellEnd"/>
+      <w:r>
+        <w:rPr>
+          <w:rFonts w:ascii="Arial" w:hAnsi="Arial" w:cs="Arial"/>
+        </w:rPr>
+        <w:t xml:space="preserve"> Entrada", inicie con ese </w:t>
+      </w:r>
+      <w:proofErr w:type="spellStart"/>
+      <w:proofErr w:type="gramStart"/>
+      <w:r>
+        <w:rPr>
+          <w:rFonts w:ascii="Arial" w:hAnsi="Arial" w:cs="Arial"/>
+        </w:rPr>
+        <w:t>numero</w:t>
+      </w:r>
+      <w:proofErr w:type="spellEnd"/>
+      <w:proofErr w:type="gramEnd"/>
+      <w:r>
+        <w:rPr>
+          <w:rFonts w:ascii="Arial" w:hAnsi="Arial" w:cs="Arial"/>
+        </w:rPr>
+        <w:t xml:space="preserve"> de horas.</w:t>
+      </w:r>
+    </w:p>
+    <w:p>
+      <w:pPr>
+        <w:jc w:val="both"/>
+        <w:rPr>
+          <w:rFonts w:ascii="Arial" w:hAnsi="Arial" w:cs="Arial"/>
+        </w:rPr>
+      </w:pPr>
+      <w:r>
+        <w:rPr>
+          <w:rFonts w:ascii="Arial" w:hAnsi="Arial" w:cs="Arial"/>
+        </w:rPr>
+        <w:t>En caso de que sea mayor a 5 horas:</w:t>
+      </w:r>
+    </w:p>
+    <w:p>
+      <w:pPr>
+        <w:jc w:val="both"/>
+        <w:rPr>
+          <w:rFonts w:ascii="Arial" w:hAnsi="Arial" w:cs="Arial"/>
+        </w:rPr>
+      </w:pPr>
+      <w:r>
+        <w:rPr>
+          <w:rFonts w:ascii="Arial" w:hAnsi="Arial" w:cs="Arial"/>
+        </w:rPr>
+        <w:tab/>
+        <w:t xml:space="preserve">El sistema guardará las 5 o </w:t>
+      </w:r>
+      <w:proofErr w:type="spellStart"/>
+      <w:r>
+        <w:rPr>
+          <w:rFonts w:ascii="Arial" w:hAnsi="Arial" w:cs="Arial"/>
+        </w:rPr>
+        <w:t>mas</w:t>
+      </w:r>
+      <w:proofErr w:type="spellEnd"/>
+      <w:r>
+        <w:rPr>
+          <w:rFonts w:ascii="Arial" w:hAnsi="Arial" w:cs="Arial"/>
+        </w:rPr>
+        <w:t xml:space="preserve"> horas como un "</w:t>
+      </w:r>
+      <w:proofErr w:type="spellStart"/>
+      <w:r>
+        <w:rPr>
+          <w:rFonts w:ascii="Arial" w:hAnsi="Arial" w:cs="Arial"/>
+        </w:rPr>
+        <w:t>Dia</w:t>
+      </w:r>
+      <w:proofErr w:type="spellEnd"/>
+      <w:r>
+        <w:rPr>
+          <w:rFonts w:ascii="Arial" w:hAnsi="Arial" w:cs="Arial"/>
+        </w:rPr>
+        <w:t xml:space="preserve"> Completado" y se finalizará el contador de horas.</w:t>
+      </w:r>
+    </w:p>
+    <w:p>
+      <w:pPr>
+        <w:jc w:val="both"/>
+        <w:rPr>
+          <w:rFonts w:ascii="Arial" w:hAnsi="Arial" w:cs="Arial"/>
+        </w:rPr>
+      </w:pPr>
+    </w:p>
+    <w:p>
+      <w:pPr>
+        <w:jc w:val="both"/>
+        <w:rPr>
+          <w:rFonts w:ascii="Arial" w:hAnsi="Arial" w:cs="Arial"/>
+        </w:rPr>
+      </w:pPr>
+      <w:r>
+        <w:rPr>
+          <w:rFonts w:ascii="Arial" w:hAnsi="Arial" w:cs="Arial"/>
+        </w:rPr>
+        <w:t>Caso de uso 8. Registrar Reportes.</w:t>
+      </w:r>
+    </w:p>
+    <w:p>
+      <w:pPr>
+        <w:jc w:val="both"/>
+        <w:rPr>
+          <w:rFonts w:ascii="Arial" w:hAnsi="Arial" w:cs="Arial"/>
+        </w:rPr>
+      </w:pPr>
+      <w:r>
+        <w:rPr>
+          <w:rFonts w:ascii="Arial" w:hAnsi="Arial" w:cs="Arial"/>
+        </w:rPr>
+        <w:t>Objetivo: Guardar los Reportes en el sistema.</w:t>
+      </w:r>
+    </w:p>
+    <w:p>
+      <w:pPr>
+        <w:jc w:val="both"/>
+        <w:rPr>
+          <w:rFonts w:ascii="Arial" w:hAnsi="Arial" w:cs="Arial"/>
+        </w:rPr>
+      </w:pPr>
+      <w:r>
+        <w:rPr>
+          <w:rFonts w:ascii="Arial" w:hAnsi="Arial" w:cs="Arial"/>
+        </w:rPr>
+        <w:t>Actor(es):</w:t>
+      </w:r>
+    </w:p>
+    <w:p>
+      <w:pPr>
+        <w:jc w:val="both"/>
+        <w:rPr>
+          <w:rFonts w:ascii="Arial" w:hAnsi="Arial" w:cs="Arial"/>
+        </w:rPr>
+      </w:pPr>
+      <w:proofErr w:type="spellStart"/>
+      <w:r>
+        <w:rPr>
+          <w:rFonts w:ascii="Arial" w:hAnsi="Arial" w:cs="Arial"/>
+        </w:rPr>
+        <w:t>Alumo</w:t>
+      </w:r>
+      <w:proofErr w:type="spellEnd"/>
+      <w:r>
+        <w:rPr>
+          <w:rFonts w:ascii="Arial" w:hAnsi="Arial" w:cs="Arial"/>
+        </w:rPr>
+        <w:t xml:space="preserve"> Servicio Social.</w:t>
+      </w:r>
+    </w:p>
+    <w:p>
+      <w:pPr>
+        <w:rPr>
+          <w:rFonts w:ascii="Arial" w:hAnsi="Arial" w:cs="Arial"/>
+        </w:rPr>
+      </w:pPr>
+      <w:r>
+        <w:rPr>
+          <w:rFonts w:ascii="Arial" w:hAnsi="Arial" w:cs="Arial"/>
+        </w:rPr>
+        <w:br w:type="page"/>
+      </w:r>
+    </w:p>
+    <w:p>
+      <w:pPr>
+        <w:jc w:val="both"/>
+        <w:rPr>
+          <w:rFonts w:ascii="Arial" w:hAnsi="Arial" w:cs="Arial"/>
+        </w:rPr>
+      </w:pPr>
     </w:p>
     <w:p>
       <w:pPr>

</xml_diff>

<commit_message>
Mas casos de uso
Se agregó caso de uso 10, 11 y 12
</commit_message>
<xml_diff>
--- a/Proyecto Requerimientos.docx
+++ b/Proyecto Requerimientos.docx
@@ -34,7 +34,7 @@
             <mc:AlternateContent>
               <mc:Choice Requires="wpg">
                 <w:drawing>
-                  <wp:anchor distT="0" distB="0" distL="114300" distR="114300" simplePos="0" relativeHeight="251662336" behindDoc="1" locked="0" layoutInCell="1" allowOverlap="1">
+                  <wp:anchor distT="0" distB="0" distL="114300" distR="114300" simplePos="0" relativeHeight="251666432" behindDoc="1" locked="0" layoutInCell="1" allowOverlap="1">
                     <wp:simplePos x="0" y="0"/>
                     <wp:positionH relativeFrom="page">
                       <wp:align>center</wp:align>
@@ -358,7 +358,7 @@
               </mc:Choice>
               <mc:Fallback>
                 <w:pict>
-                  <v:group id="Grupo 193" o:spid="_x0000_s1026" style="position:absolute;margin-left:0;margin-top:0;width:540.55pt;height:718.4pt;z-index:-251654144;mso-width-percent:882;mso-height-percent:909;mso-position-horizontal:center;mso-position-horizontal-relative:page;mso-position-vertical:center;mso-position-vertical-relative:page;mso-width-percent:882;mso-height-percent:909" coordsize="68648,91235" o:gfxdata="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">
+                  <v:group id="Grupo 193" o:spid="_x0000_s1026" style="position:absolute;margin-left:0;margin-top:0;width:540.55pt;height:718.4pt;z-index:-251650048;mso-width-percent:882;mso-height-percent:909;mso-position-horizontal:center;mso-position-horizontal-relative:page;mso-position-vertical:center;mso-position-vertical-relative:page;mso-width-percent:882;mso-height-percent:909" coordsize="68648,91235" o:gfxdata="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">
                     <v:rect id="Rectángulo 194" o:spid="_x0000_s1027" style="position:absolute;width:68580;height:13716;visibility:visible;mso-wrap-style:square;v-text-anchor:middle" o:gfxdata="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" fillcolor="#92d050" stroked="f" strokeweight="1pt"/>
                     <v:rect id="Rectángulo 195" o:spid="_x0000_s1028" style="position:absolute;top:40943;width:68580;height:50292;visibility:visible;mso-wrap-style:square;v-text-anchor:bottom" o:gfxdata="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" fillcolor="#92d050" stroked="f" strokeweight="1pt">
                       <v:textbox inset="36pt,57.6pt,36pt,36pt">
@@ -580,11 +580,10 @@
         </w:rPr>
         <w:t>.</w:t>
       </w:r>
-      <w:bookmarkStart w:id="0" w:name="_GoBack"/>
-      <w:bookmarkEnd w:id="0"/>
-    </w:p>
-    <w:p>
-      <w:pPr>
+    </w:p>
+    <w:p>
+      <w:pPr>
+        <w:jc w:val="both"/>
         <w:rPr>
           <w:rFonts w:ascii="Verdana" w:hAnsi="Verdana" w:cs="Arial"/>
         </w:rPr>
@@ -628,6 +627,7 @@
     </w:p>
     <w:p>
       <w:pPr>
+        <w:jc w:val="both"/>
         <w:rPr>
           <w:rFonts w:ascii="Verdana" w:hAnsi="Verdana" w:cs="Arial"/>
         </w:rPr>
@@ -677,6 +677,7 @@
     </w:p>
     <w:p>
       <w:pPr>
+        <w:jc w:val="both"/>
         <w:rPr>
           <w:rFonts w:ascii="Verdana" w:hAnsi="Verdana" w:cs="Arial"/>
         </w:rPr>
@@ -726,6 +727,7 @@
     </w:p>
     <w:p>
       <w:pPr>
+        <w:jc w:val="both"/>
         <w:rPr>
           <w:rFonts w:ascii="Verdana" w:hAnsi="Verdana" w:cs="Arial"/>
         </w:rPr>
@@ -763,6 +765,7 @@
     </w:p>
     <w:p>
       <w:pPr>
+        <w:jc w:val="both"/>
         <w:rPr>
           <w:rFonts w:ascii="Verdana" w:hAnsi="Verdana" w:cs="Arial"/>
         </w:rPr>
@@ -776,6 +779,7 @@
     </w:p>
     <w:p>
       <w:pPr>
+        <w:jc w:val="both"/>
         <w:rPr>
           <w:rFonts w:ascii="Verdana" w:hAnsi="Verdana" w:cs="Arial"/>
         </w:rPr>
@@ -974,7 +978,7 @@
           <w:sz w:val="24"/>
           <w:szCs w:val="26"/>
         </w:rPr>
-        <w:t>La agilización de documentación de horarios de SS.</w:t>
+        <w:t>-</w:t>
       </w:r>
       <w:r>
         <w:rPr>
@@ -982,8 +986,7 @@
           <w:sz w:val="24"/>
           <w:szCs w:val="26"/>
         </w:rPr>
-        <w:br/>
-        <w:t>Registro de los alumnos que hacen su SS donde prestan sus servicios.</w:t>
+        <w:t>La agilización de documentación de horarios de SS.</w:t>
       </w:r>
       <w:r>
         <w:rPr>
@@ -992,17 +995,47 @@
           <w:szCs w:val="26"/>
         </w:rPr>
         <w:br/>
-        <w:t>Registro de horarios de los alumnos que realizan su SS en la institución.</w:t>
-      </w:r>
-    </w:p>
-    <w:p>
-      <w:pPr>
+      </w:r>
+      <w:r>
         <w:rPr>
           <w:rFonts w:ascii="Verdana" w:hAnsi="Verdana" w:cs="Arial"/>
           <w:sz w:val="24"/>
           <w:szCs w:val="26"/>
         </w:rPr>
-      </w:pPr>
+        <w:t>-</w:t>
+      </w:r>
+      <w:r>
+        <w:rPr>
+          <w:rFonts w:ascii="Verdana" w:hAnsi="Verdana" w:cs="Arial"/>
+          <w:sz w:val="24"/>
+          <w:szCs w:val="26"/>
+        </w:rPr>
+        <w:t>Registro de los alumnos que hacen su SS donde prestan sus servicios.</w:t>
+      </w:r>
+      <w:r>
+        <w:rPr>
+          <w:rFonts w:ascii="Verdana" w:hAnsi="Verdana" w:cs="Arial"/>
+          <w:sz w:val="24"/>
+          <w:szCs w:val="26"/>
+        </w:rPr>
+        <w:br/>
+      </w:r>
+      <w:r>
+        <w:rPr>
+          <w:rFonts w:ascii="Verdana" w:hAnsi="Verdana" w:cs="Arial"/>
+          <w:sz w:val="24"/>
+          <w:szCs w:val="26"/>
+        </w:rPr>
+        <w:t>-</w:t>
+      </w:r>
+      <w:r>
+        <w:rPr>
+          <w:rFonts w:ascii="Verdana" w:hAnsi="Verdana" w:cs="Arial"/>
+          <w:sz w:val="24"/>
+          <w:szCs w:val="26"/>
+        </w:rPr>
+        <w:t>Registro de horarios de los alumnos que realizan su SS en la institución.</w:t>
+      </w:r>
     </w:p>
     <w:p>
       <w:pPr>
@@ -1886,12 +1919,14 @@
         <w:rPr>
           <w:rFonts w:ascii="Verdana" w:hAnsi="Verdana" w:cs="Arial"/>
           <w:b/>
-        </w:rPr>
-      </w:pPr>
-      <w:r>
-        <w:rPr>
-          <w:rFonts w:ascii="Verdana" w:hAnsi="Verdana" w:cs="Arial"/>
-          <w:b/>
+          <w:sz w:val="24"/>
+        </w:rPr>
+      </w:pPr>
+      <w:r>
+        <w:rPr>
+          <w:rFonts w:ascii="Verdana" w:hAnsi="Verdana" w:cs="Arial"/>
+          <w:b/>
+          <w:sz w:val="24"/>
         </w:rPr>
         <w:t>2</w:t>
       </w:r>
@@ -1899,6 +1934,7 @@
         <w:rPr>
           <w:rFonts w:ascii="Verdana" w:hAnsi="Verdana" w:cs="Arial"/>
           <w:b/>
+          <w:sz w:val="24"/>
         </w:rPr>
         <w:t>.1 Perspectiva del Producto</w:t>
       </w:r>
@@ -1906,12 +1942,14 @@
         <w:rPr>
           <w:rFonts w:ascii="Verdana" w:hAnsi="Verdana" w:cs="Arial"/>
           <w:b/>
+          <w:sz w:val="24"/>
         </w:rPr>
         <w:t>.</w:t>
       </w:r>
     </w:p>
     <w:p>
       <w:pPr>
+        <w:jc w:val="both"/>
         <w:rPr>
           <w:rFonts w:ascii="Verdana" w:hAnsi="Verdana" w:cs="Arial"/>
         </w:rPr>
@@ -1928,18 +1966,21 @@
         <w:rPr>
           <w:rFonts w:ascii="Verdana" w:hAnsi="Verdana" w:cs="Arial"/>
           <w:b/>
-        </w:rPr>
-      </w:pPr>
-      <w:r>
-        <w:rPr>
-          <w:rFonts w:ascii="Verdana" w:hAnsi="Verdana" w:cs="Arial"/>
-          <w:b/>
+          <w:sz w:val="24"/>
+        </w:rPr>
+      </w:pPr>
+      <w:r>
+        <w:rPr>
+          <w:rFonts w:ascii="Verdana" w:hAnsi="Verdana" w:cs="Arial"/>
+          <w:b/>
+          <w:sz w:val="24"/>
         </w:rPr>
         <w:t>2.2 Funcionalidades del Producto.</w:t>
       </w:r>
     </w:p>
     <w:p>
       <w:pPr>
+        <w:jc w:val="both"/>
         <w:rPr>
           <w:rFonts w:ascii="Verdana" w:hAnsi="Verdana" w:cs="Arial"/>
         </w:rPr>
@@ -1983,6 +2024,7 @@
     </w:p>
     <w:p>
       <w:pPr>
+        <w:jc w:val="both"/>
         <w:rPr>
           <w:rFonts w:ascii="Verdana" w:hAnsi="Verdana" w:cs="Arial"/>
         </w:rPr>
@@ -2002,6 +2044,7 @@
     </w:p>
     <w:p>
       <w:pPr>
+        <w:jc w:val="both"/>
         <w:rPr>
           <w:rFonts w:ascii="Verdana" w:hAnsi="Verdana" w:cs="Arial"/>
         </w:rPr>
@@ -2018,12 +2061,14 @@
         <w:rPr>
           <w:rFonts w:ascii="Verdana" w:hAnsi="Verdana" w:cs="Arial"/>
           <w:b/>
-        </w:rPr>
-      </w:pPr>
-      <w:r>
-        <w:rPr>
-          <w:rFonts w:ascii="Verdana" w:hAnsi="Verdana" w:cs="Arial"/>
-          <w:b/>
+          <w:sz w:val="24"/>
+        </w:rPr>
+      </w:pPr>
+      <w:r>
+        <w:rPr>
+          <w:rFonts w:ascii="Verdana" w:hAnsi="Verdana" w:cs="Arial"/>
+          <w:b/>
+          <w:sz w:val="24"/>
         </w:rPr>
         <w:t>2.3 Características de los Usuarios.</w:t>
       </w:r>
@@ -2297,6 +2342,235 @@
           </w:p>
         </w:tc>
       </w:tr>
+      <w:tr>
+        <w:tc>
+          <w:tcPr>
+            <w:cnfStyle w:val="001000000000" w:firstRow="0" w:lastRow="0" w:firstColumn="1" w:lastColumn="0" w:oddVBand="0" w:evenVBand="0" w:oddHBand="0" w:evenHBand="0" w:firstRowFirstColumn="0" w:firstRowLastColumn="0" w:lastRowFirstColumn="0" w:lastRowLastColumn="0"/>
+            <w:tcW w:w="4489" w:type="dxa"/>
+          </w:tcPr>
+          <w:p>
+            <w:pPr>
+              <w:rPr>
+                <w:rFonts w:ascii="Verdana" w:hAnsi="Verdana" w:cs="Arial"/>
+              </w:rPr>
+            </w:pPr>
+            <w:r>
+              <w:rPr>
+                <w:rFonts w:ascii="Verdana" w:hAnsi="Verdana" w:cs="Arial"/>
+              </w:rPr>
+              <w:lastRenderedPageBreak/>
+              <w:br w:type="page"/>
+            </w:r>
+            <w:r>
+              <w:rPr>
+                <w:rFonts w:ascii="Verdana" w:hAnsi="Verdana" w:cs="Arial"/>
+              </w:rPr>
+              <w:t>Tipo de Usuario</w:t>
+            </w:r>
+          </w:p>
+        </w:tc>
+        <w:tc>
+          <w:tcPr>
+            <w:tcW w:w="4489" w:type="dxa"/>
+          </w:tcPr>
+          <w:p>
+            <w:pPr>
+              <w:cnfStyle w:val="000000000000" w:firstRow="0" w:lastRow="0" w:firstColumn="0" w:lastColumn="0" w:oddVBand="0" w:evenVBand="0" w:oddHBand="0" w:evenHBand="0" w:firstRowFirstColumn="0" w:firstRowLastColumn="0" w:lastRowFirstColumn="0" w:lastRowLastColumn="0"/>
+              <w:rPr>
+                <w:rFonts w:ascii="Verdana" w:hAnsi="Verdana" w:cs="Arial"/>
+              </w:rPr>
+            </w:pPr>
+            <w:r>
+              <w:rPr>
+                <w:rFonts w:ascii="Verdana" w:hAnsi="Verdana" w:cs="Arial"/>
+              </w:rPr>
+              <w:t>Maestro de SS</w:t>
+            </w:r>
+          </w:p>
+        </w:tc>
+      </w:tr>
+      <w:tr>
+        <w:trPr>
+          <w:cnfStyle w:val="000000100000" w:firstRow="0" w:lastRow="0" w:firstColumn="0" w:lastColumn="0" w:oddVBand="0" w:evenVBand="0" w:oddHBand="1" w:evenHBand="0" w:firstRowFirstColumn="0" w:firstRowLastColumn="0" w:lastRowFirstColumn="0" w:lastRowLastColumn="0"/>
+        </w:trPr>
+        <w:tc>
+          <w:tcPr>
+            <w:cnfStyle w:val="001000000000" w:firstRow="0" w:lastRow="0" w:firstColumn="1" w:lastColumn="0" w:oddVBand="0" w:evenVBand="0" w:oddHBand="0" w:evenHBand="0" w:firstRowFirstColumn="0" w:firstRowLastColumn="0" w:lastRowFirstColumn="0" w:lastRowLastColumn="0"/>
+            <w:tcW w:w="4489" w:type="dxa"/>
+          </w:tcPr>
+          <w:p>
+            <w:pPr>
+              <w:rPr>
+                <w:rFonts w:ascii="Verdana" w:hAnsi="Verdana" w:cs="Arial"/>
+              </w:rPr>
+            </w:pPr>
+            <w:r>
+              <w:rPr>
+                <w:rFonts w:ascii="Verdana" w:hAnsi="Verdana" w:cs="Arial"/>
+              </w:rPr>
+              <w:t>Experiencia</w:t>
+            </w:r>
+          </w:p>
+        </w:tc>
+        <w:tc>
+          <w:tcPr>
+            <w:tcW w:w="4489" w:type="dxa"/>
+          </w:tcPr>
+          <w:p>
+            <w:pPr>
+              <w:cnfStyle w:val="000000100000" w:firstRow="0" w:lastRow="0" w:firstColumn="0" w:lastColumn="0" w:oddVBand="0" w:evenVBand="0" w:oddHBand="1" w:evenHBand="0" w:firstRowFirstColumn="0" w:firstRowLastColumn="0" w:lastRowFirstColumn="0" w:lastRowLastColumn="0"/>
+              <w:rPr>
+                <w:rFonts w:ascii="Verdana" w:hAnsi="Verdana" w:cs="Arial"/>
+              </w:rPr>
+            </w:pPr>
+            <w:r>
+              <w:rPr>
+                <w:rFonts w:ascii="Verdana" w:hAnsi="Verdana" w:cs="Arial"/>
+              </w:rPr>
+              <w:t>(Por confirmar)</w:t>
+            </w:r>
+          </w:p>
+        </w:tc>
+      </w:tr>
+      <w:tr>
+        <w:tc>
+          <w:tcPr>
+            <w:cnfStyle w:val="001000000000" w:firstRow="0" w:lastRow="0" w:firstColumn="1" w:lastColumn="0" w:oddVBand="0" w:evenVBand="0" w:oddHBand="0" w:evenHBand="0" w:firstRowFirstColumn="0" w:firstRowLastColumn="0" w:lastRowFirstColumn="0" w:lastRowLastColumn="0"/>
+            <w:tcW w:w="4489" w:type="dxa"/>
+          </w:tcPr>
+          <w:p>
+            <w:pPr>
+              <w:rPr>
+                <w:rFonts w:ascii="Verdana" w:hAnsi="Verdana" w:cs="Arial"/>
+              </w:rPr>
+            </w:pPr>
+            <w:r>
+              <w:rPr>
+                <w:rFonts w:ascii="Verdana" w:hAnsi="Verdana" w:cs="Arial"/>
+              </w:rPr>
+              <w:t>Nivel educacional</w:t>
+            </w:r>
+          </w:p>
+        </w:tc>
+        <w:tc>
+          <w:tcPr>
+            <w:tcW w:w="4489" w:type="dxa"/>
+          </w:tcPr>
+          <w:p>
+            <w:pPr>
+              <w:cnfStyle w:val="000000000000" w:firstRow="0" w:lastRow="0" w:firstColumn="0" w:lastColumn="0" w:oddVBand="0" w:evenVBand="0" w:oddHBand="0" w:evenHBand="0" w:firstRowFirstColumn="0" w:firstRowLastColumn="0" w:lastRowFirstColumn="0" w:lastRowLastColumn="0"/>
+              <w:rPr>
+                <w:rFonts w:ascii="Verdana" w:hAnsi="Verdana" w:cs="Arial"/>
+              </w:rPr>
+            </w:pPr>
+            <w:r>
+              <w:rPr>
+                <w:rFonts w:ascii="Verdana" w:hAnsi="Verdana" w:cs="Arial"/>
+              </w:rPr>
+              <w:t>Maestría</w:t>
+            </w:r>
+          </w:p>
+        </w:tc>
+      </w:tr>
+      <w:tr>
+        <w:trPr>
+          <w:cnfStyle w:val="000000100000" w:firstRow="0" w:lastRow="0" w:firstColumn="0" w:lastColumn="0" w:oddVBand="0" w:evenVBand="0" w:oddHBand="1" w:evenHBand="0" w:firstRowFirstColumn="0" w:firstRowLastColumn="0" w:lastRowFirstColumn="0" w:lastRowLastColumn="0"/>
+        </w:trPr>
+        <w:tc>
+          <w:tcPr>
+            <w:cnfStyle w:val="001000000000" w:firstRow="0" w:lastRow="0" w:firstColumn="1" w:lastColumn="0" w:oddVBand="0" w:evenVBand="0" w:oddHBand="0" w:evenHBand="0" w:firstRowFirstColumn="0" w:firstRowLastColumn="0" w:lastRowFirstColumn="0" w:lastRowLastColumn="0"/>
+            <w:tcW w:w="4489" w:type="dxa"/>
+          </w:tcPr>
+          <w:p>
+            <w:pPr>
+              <w:rPr>
+                <w:rFonts w:ascii="Verdana" w:hAnsi="Verdana" w:cs="Arial"/>
+              </w:rPr>
+            </w:pPr>
+            <w:r>
+              <w:rPr>
+                <w:rFonts w:ascii="Verdana" w:hAnsi="Verdana" w:cs="Arial"/>
+              </w:rPr>
+              <w:t>Actividades dentro del Sistema</w:t>
+            </w:r>
+          </w:p>
+        </w:tc>
+        <w:tc>
+          <w:tcPr>
+            <w:tcW w:w="4489" w:type="dxa"/>
+          </w:tcPr>
+          <w:p>
+            <w:pPr>
+              <w:cnfStyle w:val="000000100000" w:firstRow="0" w:lastRow="0" w:firstColumn="0" w:lastColumn="0" w:oddVBand="0" w:evenVBand="0" w:oddHBand="1" w:evenHBand="0" w:firstRowFirstColumn="0" w:firstRowLastColumn="0" w:lastRowFirstColumn="0" w:lastRowLastColumn="0"/>
+              <w:rPr>
+                <w:rFonts w:ascii="Verdana" w:hAnsi="Verdana" w:cs="Arial"/>
+              </w:rPr>
+            </w:pPr>
+            <w:r>
+              <w:rPr>
+                <w:rFonts w:ascii="Verdana" w:hAnsi="Verdana" w:cs="Arial"/>
+              </w:rPr>
+              <w:t>-Confirmar documentación que el Alumno registre.</w:t>
+            </w:r>
+          </w:p>
+          <w:p>
+            <w:pPr>
+              <w:cnfStyle w:val="000000100000" w:firstRow="0" w:lastRow="0" w:firstColumn="0" w:lastColumn="0" w:oddVBand="0" w:evenVBand="0" w:oddHBand="1" w:evenHBand="0" w:firstRowFirstColumn="0" w:firstRowLastColumn="0" w:lastRowFirstColumn="0" w:lastRowLastColumn="0"/>
+              <w:rPr>
+                <w:rFonts w:ascii="Verdana" w:hAnsi="Verdana" w:cs="Arial"/>
+              </w:rPr>
+            </w:pPr>
+            <w:r>
+              <w:rPr>
+                <w:rFonts w:ascii="Verdana" w:hAnsi="Verdana" w:cs="Arial"/>
+              </w:rPr>
+              <w:t>-Consultar registro de horas de los Alumnos.</w:t>
+            </w:r>
+          </w:p>
+          <w:p>
+            <w:pPr>
+              <w:cnfStyle w:val="000000100000" w:firstRow="0" w:lastRow="0" w:firstColumn="0" w:lastColumn="0" w:oddVBand="0" w:evenVBand="0" w:oddHBand="1" w:evenHBand="0" w:firstRowFirstColumn="0" w:firstRowLastColumn="0" w:lastRowFirstColumn="0" w:lastRowLastColumn="0"/>
+              <w:rPr>
+                <w:rFonts w:ascii="Verdana" w:hAnsi="Verdana" w:cs="Arial"/>
+              </w:rPr>
+            </w:pPr>
+            <w:r>
+              <w:rPr>
+                <w:rFonts w:ascii="Verdana" w:hAnsi="Verdana" w:cs="Arial"/>
+              </w:rPr>
+              <w:t>-Consultar Actividades de los alumnos.</w:t>
+            </w:r>
+          </w:p>
+          <w:p>
+            <w:pPr>
+              <w:cnfStyle w:val="000000100000" w:firstRow="0" w:lastRow="0" w:firstColumn="0" w:lastColumn="0" w:oddVBand="0" w:evenVBand="0" w:oddHBand="1" w:evenHBand="0" w:firstRowFirstColumn="0" w:firstRowLastColumn="0" w:lastRowFirstColumn="0" w:lastRowLastColumn="0"/>
+              <w:rPr>
+                <w:rFonts w:ascii="Verdana" w:hAnsi="Verdana" w:cs="Arial"/>
+              </w:rPr>
+            </w:pPr>
+            <w:r>
+              <w:rPr>
+                <w:rFonts w:ascii="Verdana" w:hAnsi="Verdana" w:cs="Arial"/>
+              </w:rPr>
+              <w:t>-Consultar Reportes de los Alumnos.</w:t>
+            </w:r>
+          </w:p>
+          <w:p>
+            <w:pPr>
+              <w:cnfStyle w:val="000000100000" w:firstRow="0" w:lastRow="0" w:firstColumn="0" w:lastColumn="0" w:oddVBand="0" w:evenVBand="0" w:oddHBand="1" w:evenHBand="0" w:firstRowFirstColumn="0" w:firstRowLastColumn="0" w:lastRowFirstColumn="0" w:lastRowLastColumn="0"/>
+              <w:rPr>
+                <w:rFonts w:ascii="Verdana" w:hAnsi="Verdana" w:cs="Arial"/>
+              </w:rPr>
+            </w:pPr>
+            <w:r>
+              <w:rPr>
+                <w:rFonts w:ascii="Verdana" w:hAnsi="Verdana" w:cs="Arial"/>
+              </w:rPr>
+              <w:t>-Iniciar y Cerrar sesión de su cuenta.</w:t>
+            </w:r>
+          </w:p>
+        </w:tc>
+      </w:tr>
     </w:tbl>
     <w:p>
       <w:pPr>
@@ -2304,12 +2578,6 @@
           <w:rFonts w:ascii="Verdana" w:hAnsi="Verdana" w:cs="Arial"/>
         </w:rPr>
       </w:pPr>
-      <w:r>
-        <w:rPr>
-          <w:rFonts w:ascii="Verdana" w:hAnsi="Verdana" w:cs="Arial"/>
-        </w:rPr>
-        <w:br w:type="page"/>
-      </w:r>
     </w:p>
     <w:tbl>
       <w:tblPr>
@@ -2340,7 +2608,6 @@
               <w:rPr>
                 <w:rFonts w:ascii="Verdana" w:hAnsi="Verdana" w:cs="Arial"/>
               </w:rPr>
-              <w:lastRenderedPageBreak/>
               <w:t>Tipo de Usuario</w:t>
             </w:r>
           </w:p>
@@ -2360,7 +2627,7 @@
               <w:rPr>
                 <w:rFonts w:ascii="Verdana" w:hAnsi="Verdana" w:cs="Arial"/>
               </w:rPr>
-              <w:t>Maestro de SS</w:t>
+              <w:t>Coordinador de SS</w:t>
             </w:r>
           </w:p>
         </w:tc>
@@ -2486,7 +2753,7 @@
               <w:rPr>
                 <w:rFonts w:ascii="Verdana" w:hAnsi="Verdana" w:cs="Arial"/>
               </w:rPr>
-              <w:t>-Confirmar documentación que el Alumno registre.</w:t>
+              <w:t>-Consultar expedientes generados por el Maestro de SS</w:t>
             </w:r>
           </w:p>
           <w:p>
@@ -2500,35 +2767,7 @@
               <w:rPr>
                 <w:rFonts w:ascii="Verdana" w:hAnsi="Verdana" w:cs="Arial"/>
               </w:rPr>
-              <w:t>-Consultar registro de horas de los Alumnos.</w:t>
-            </w:r>
-          </w:p>
-          <w:p>
-            <w:pPr>
-              <w:cnfStyle w:val="000000100000" w:firstRow="0" w:lastRow="0" w:firstColumn="0" w:lastColumn="0" w:oddVBand="0" w:evenVBand="0" w:oddHBand="1" w:evenHBand="0" w:firstRowFirstColumn="0" w:firstRowLastColumn="0" w:lastRowFirstColumn="0" w:lastRowLastColumn="0"/>
-              <w:rPr>
-                <w:rFonts w:ascii="Verdana" w:hAnsi="Verdana" w:cs="Arial"/>
-              </w:rPr>
-            </w:pPr>
-            <w:r>
-              <w:rPr>
-                <w:rFonts w:ascii="Verdana" w:hAnsi="Verdana" w:cs="Arial"/>
-              </w:rPr>
-              <w:t>-Consultar Actividades de los alumnos.</w:t>
-            </w:r>
-          </w:p>
-          <w:p>
-            <w:pPr>
-              <w:cnfStyle w:val="000000100000" w:firstRow="0" w:lastRow="0" w:firstColumn="0" w:lastColumn="0" w:oddVBand="0" w:evenVBand="0" w:oddHBand="1" w:evenHBand="0" w:firstRowFirstColumn="0" w:firstRowLastColumn="0" w:lastRowFirstColumn="0" w:lastRowLastColumn="0"/>
-              <w:rPr>
-                <w:rFonts w:ascii="Verdana" w:hAnsi="Verdana" w:cs="Arial"/>
-              </w:rPr>
-            </w:pPr>
-            <w:r>
-              <w:rPr>
-                <w:rFonts w:ascii="Verdana" w:hAnsi="Verdana" w:cs="Arial"/>
-              </w:rPr>
-              <w:t>-Consultar Reportes de los Alumnos.</w:t>
+              <w:t>-Registrar cuentas de Maestros de SS o Alumnos</w:t>
             </w:r>
           </w:p>
           <w:p>
@@ -2603,7 +2842,7 @@
               <w:rPr>
                 <w:rFonts w:ascii="Verdana" w:hAnsi="Verdana" w:cs="Arial"/>
               </w:rPr>
-              <w:t>Coordinador de SS</w:t>
+              <w:t>Responsable de la Dependencia</w:t>
             </w:r>
           </w:p>
         </w:tc>
@@ -2686,7 +2925,7 @@
               <w:rPr>
                 <w:rFonts w:ascii="Verdana" w:hAnsi="Verdana" w:cs="Arial"/>
               </w:rPr>
-              <w:t>Maestría</w:t>
+              <w:t>Licenciatura</w:t>
             </w:r>
           </w:p>
         </w:tc>
@@ -2729,7 +2968,7 @@
               <w:rPr>
                 <w:rFonts w:ascii="Verdana" w:hAnsi="Verdana" w:cs="Arial"/>
               </w:rPr>
-              <w:t>-Consultar expedientes generados por el Maestro de SS</w:t>
+              <w:t>-Registrarse en el Sistema.</w:t>
             </w:r>
           </w:p>
           <w:p>
@@ -2743,7 +2982,7 @@
               <w:rPr>
                 <w:rFonts w:ascii="Verdana" w:hAnsi="Verdana" w:cs="Arial"/>
               </w:rPr>
-              <w:t>-Registrar cuentas de Maestros de SS o Alumnos</w:t>
+              <w:t>-Registrar Plan de Trabajo.</w:t>
             </w:r>
           </w:p>
           <w:p>
@@ -2770,255 +3009,122 @@
         </w:rPr>
       </w:pPr>
     </w:p>
-    <w:tbl>
-      <w:tblPr>
-        <w:tblStyle w:val="Tabladecuadrcula4-nfasis6"/>
-        <w:tblW w:w="0" w:type="auto"/>
-        <w:tblLook w:val="04A0" w:firstRow="1" w:lastRow="0" w:firstColumn="1" w:lastColumn="0" w:noHBand="0" w:noVBand="1"/>
-      </w:tblPr>
-      <w:tblGrid>
-        <w:gridCol w:w="4489"/>
-        <w:gridCol w:w="4489"/>
-      </w:tblGrid>
-      <w:tr>
-        <w:trPr>
-          <w:cnfStyle w:val="100000000000" w:firstRow="1" w:lastRow="0" w:firstColumn="0" w:lastColumn="0" w:oddVBand="0" w:evenVBand="0" w:oddHBand="0" w:evenHBand="0" w:firstRowFirstColumn="0" w:firstRowLastColumn="0" w:lastRowFirstColumn="0" w:lastRowLastColumn="0"/>
-        </w:trPr>
-        <w:tc>
-          <w:tcPr>
-            <w:cnfStyle w:val="001000000000" w:firstRow="0" w:lastRow="0" w:firstColumn="1" w:lastColumn="0" w:oddVBand="0" w:evenVBand="0" w:oddHBand="0" w:evenHBand="0" w:firstRowFirstColumn="0" w:firstRowLastColumn="0" w:lastRowFirstColumn="0" w:lastRowLastColumn="0"/>
-            <w:tcW w:w="4489" w:type="dxa"/>
-          </w:tcPr>
-          <w:p>
-            <w:pPr>
-              <w:rPr>
-                <w:rFonts w:ascii="Verdana" w:hAnsi="Verdana" w:cs="Arial"/>
-              </w:rPr>
-            </w:pPr>
-            <w:r>
-              <w:rPr>
-                <w:rFonts w:ascii="Verdana" w:hAnsi="Verdana" w:cs="Arial"/>
-              </w:rPr>
-              <w:t>Tipo de Usuario</w:t>
-            </w:r>
-          </w:p>
-        </w:tc>
-        <w:tc>
-          <w:tcPr>
-            <w:tcW w:w="4489" w:type="dxa"/>
-          </w:tcPr>
-          <w:p>
-            <w:pPr>
-              <w:cnfStyle w:val="100000000000" w:firstRow="1" w:lastRow="0" w:firstColumn="0" w:lastColumn="0" w:oddVBand="0" w:evenVBand="0" w:oddHBand="0" w:evenHBand="0" w:firstRowFirstColumn="0" w:firstRowLastColumn="0" w:lastRowFirstColumn="0" w:lastRowLastColumn="0"/>
-              <w:rPr>
-                <w:rFonts w:ascii="Verdana" w:hAnsi="Verdana" w:cs="Arial"/>
-              </w:rPr>
-            </w:pPr>
-            <w:r>
-              <w:rPr>
-                <w:rFonts w:ascii="Verdana" w:hAnsi="Verdana" w:cs="Arial"/>
-              </w:rPr>
-              <w:t>Responsable de la Dependencia</w:t>
-            </w:r>
-          </w:p>
-        </w:tc>
-      </w:tr>
-      <w:tr>
-        <w:trPr>
-          <w:cnfStyle w:val="000000100000" w:firstRow="0" w:lastRow="0" w:firstColumn="0" w:lastColumn="0" w:oddVBand="0" w:evenVBand="0" w:oddHBand="1" w:evenHBand="0" w:firstRowFirstColumn="0" w:firstRowLastColumn="0" w:lastRowFirstColumn="0" w:lastRowLastColumn="0"/>
-        </w:trPr>
-        <w:tc>
-          <w:tcPr>
-            <w:cnfStyle w:val="001000000000" w:firstRow="0" w:lastRow="0" w:firstColumn="1" w:lastColumn="0" w:oddVBand="0" w:evenVBand="0" w:oddHBand="0" w:evenHBand="0" w:firstRowFirstColumn="0" w:firstRowLastColumn="0" w:lastRowFirstColumn="0" w:lastRowLastColumn="0"/>
-            <w:tcW w:w="4489" w:type="dxa"/>
-          </w:tcPr>
-          <w:p>
-            <w:pPr>
-              <w:rPr>
-                <w:rFonts w:ascii="Verdana" w:hAnsi="Verdana" w:cs="Arial"/>
-              </w:rPr>
-            </w:pPr>
-            <w:r>
-              <w:rPr>
-                <w:rFonts w:ascii="Verdana" w:hAnsi="Verdana" w:cs="Arial"/>
-              </w:rPr>
-              <w:t>Experiencia</w:t>
-            </w:r>
-          </w:p>
-        </w:tc>
-        <w:tc>
-          <w:tcPr>
-            <w:tcW w:w="4489" w:type="dxa"/>
-          </w:tcPr>
-          <w:p>
-            <w:pPr>
-              <w:cnfStyle w:val="000000100000" w:firstRow="0" w:lastRow="0" w:firstColumn="0" w:lastColumn="0" w:oddVBand="0" w:evenVBand="0" w:oddHBand="1" w:evenHBand="0" w:firstRowFirstColumn="0" w:firstRowLastColumn="0" w:lastRowFirstColumn="0" w:lastRowLastColumn="0"/>
-              <w:rPr>
-                <w:rFonts w:ascii="Verdana" w:hAnsi="Verdana" w:cs="Arial"/>
-              </w:rPr>
-            </w:pPr>
-            <w:r>
-              <w:rPr>
-                <w:rFonts w:ascii="Verdana" w:hAnsi="Verdana" w:cs="Arial"/>
-              </w:rPr>
-              <w:t>(Por confirmar)</w:t>
-            </w:r>
-          </w:p>
-        </w:tc>
-      </w:tr>
-      <w:tr>
-        <w:tc>
-          <w:tcPr>
-            <w:cnfStyle w:val="001000000000" w:firstRow="0" w:lastRow="0" w:firstColumn="1" w:lastColumn="0" w:oddVBand="0" w:evenVBand="0" w:oddHBand="0" w:evenHBand="0" w:firstRowFirstColumn="0" w:firstRowLastColumn="0" w:lastRowFirstColumn="0" w:lastRowLastColumn="0"/>
-            <w:tcW w:w="4489" w:type="dxa"/>
-          </w:tcPr>
-          <w:p>
-            <w:pPr>
-              <w:rPr>
-                <w:rFonts w:ascii="Verdana" w:hAnsi="Verdana" w:cs="Arial"/>
-              </w:rPr>
-            </w:pPr>
-            <w:r>
-              <w:rPr>
-                <w:rFonts w:ascii="Verdana" w:hAnsi="Verdana" w:cs="Arial"/>
-              </w:rPr>
-              <w:t>Nivel educacional</w:t>
-            </w:r>
-          </w:p>
-        </w:tc>
-        <w:tc>
-          <w:tcPr>
-            <w:tcW w:w="4489" w:type="dxa"/>
-          </w:tcPr>
-          <w:p>
-            <w:pPr>
-              <w:cnfStyle w:val="000000000000" w:firstRow="0" w:lastRow="0" w:firstColumn="0" w:lastColumn="0" w:oddVBand="0" w:evenVBand="0" w:oddHBand="0" w:evenHBand="0" w:firstRowFirstColumn="0" w:firstRowLastColumn="0" w:lastRowFirstColumn="0" w:lastRowLastColumn="0"/>
-              <w:rPr>
-                <w:rFonts w:ascii="Verdana" w:hAnsi="Verdana" w:cs="Arial"/>
-              </w:rPr>
-            </w:pPr>
-            <w:r>
-              <w:rPr>
-                <w:rFonts w:ascii="Verdana" w:hAnsi="Verdana" w:cs="Arial"/>
-              </w:rPr>
-              <w:t>Licenciatura</w:t>
-            </w:r>
-          </w:p>
-        </w:tc>
-      </w:tr>
-      <w:tr>
-        <w:trPr>
-          <w:cnfStyle w:val="000000100000" w:firstRow="0" w:lastRow="0" w:firstColumn="0" w:lastColumn="0" w:oddVBand="0" w:evenVBand="0" w:oddHBand="1" w:evenHBand="0" w:firstRowFirstColumn="0" w:firstRowLastColumn="0" w:lastRowFirstColumn="0" w:lastRowLastColumn="0"/>
-        </w:trPr>
-        <w:tc>
-          <w:tcPr>
-            <w:cnfStyle w:val="001000000000" w:firstRow="0" w:lastRow="0" w:firstColumn="1" w:lastColumn="0" w:oddVBand="0" w:evenVBand="0" w:oddHBand="0" w:evenHBand="0" w:firstRowFirstColumn="0" w:firstRowLastColumn="0" w:lastRowFirstColumn="0" w:lastRowLastColumn="0"/>
-            <w:tcW w:w="4489" w:type="dxa"/>
-          </w:tcPr>
-          <w:p>
-            <w:pPr>
-              <w:rPr>
-                <w:rFonts w:ascii="Verdana" w:hAnsi="Verdana" w:cs="Arial"/>
-              </w:rPr>
-            </w:pPr>
-            <w:r>
-              <w:rPr>
-                <w:rFonts w:ascii="Verdana" w:hAnsi="Verdana" w:cs="Arial"/>
-              </w:rPr>
-              <w:t>Actividades dentro del Sistema</w:t>
-            </w:r>
-          </w:p>
-        </w:tc>
-        <w:tc>
-          <w:tcPr>
-            <w:tcW w:w="4489" w:type="dxa"/>
-          </w:tcPr>
-          <w:p>
-            <w:pPr>
-              <w:cnfStyle w:val="000000100000" w:firstRow="0" w:lastRow="0" w:firstColumn="0" w:lastColumn="0" w:oddVBand="0" w:evenVBand="0" w:oddHBand="1" w:evenHBand="0" w:firstRowFirstColumn="0" w:firstRowLastColumn="0" w:lastRowFirstColumn="0" w:lastRowLastColumn="0"/>
-              <w:rPr>
-                <w:rFonts w:ascii="Verdana" w:hAnsi="Verdana" w:cs="Arial"/>
-              </w:rPr>
-            </w:pPr>
-            <w:r>
-              <w:rPr>
-                <w:rFonts w:ascii="Verdana" w:hAnsi="Verdana" w:cs="Arial"/>
-              </w:rPr>
-              <w:t>-Registrarse en el Sistema.</w:t>
-            </w:r>
-          </w:p>
-          <w:p>
-            <w:pPr>
-              <w:cnfStyle w:val="000000100000" w:firstRow="0" w:lastRow="0" w:firstColumn="0" w:lastColumn="0" w:oddVBand="0" w:evenVBand="0" w:oddHBand="1" w:evenHBand="0" w:firstRowFirstColumn="0" w:firstRowLastColumn="0" w:lastRowFirstColumn="0" w:lastRowLastColumn="0"/>
-              <w:rPr>
-                <w:rFonts w:ascii="Verdana" w:hAnsi="Verdana" w:cs="Arial"/>
-              </w:rPr>
-            </w:pPr>
-            <w:r>
-              <w:rPr>
-                <w:rFonts w:ascii="Verdana" w:hAnsi="Verdana" w:cs="Arial"/>
-              </w:rPr>
-              <w:t>-Registrar Plan de Trabajo.</w:t>
-            </w:r>
-          </w:p>
-          <w:p>
-            <w:pPr>
-              <w:cnfStyle w:val="000000100000" w:firstRow="0" w:lastRow="0" w:firstColumn="0" w:lastColumn="0" w:oddVBand="0" w:evenVBand="0" w:oddHBand="1" w:evenHBand="0" w:firstRowFirstColumn="0" w:firstRowLastColumn="0" w:lastRowFirstColumn="0" w:lastRowLastColumn="0"/>
-              <w:rPr>
-                <w:rFonts w:ascii="Verdana" w:hAnsi="Verdana" w:cs="Arial"/>
-              </w:rPr>
-            </w:pPr>
-            <w:r>
-              <w:rPr>
-                <w:rFonts w:ascii="Verdana" w:hAnsi="Verdana" w:cs="Arial"/>
-              </w:rPr>
-              <w:t>-Iniciar y Cerrar sesión de su cuenta.</w:t>
-            </w:r>
-          </w:p>
-        </w:tc>
-      </w:tr>
-    </w:tbl>
-    <w:p>
-      <w:pPr>
-        <w:rPr>
-          <w:rFonts w:ascii="Verdana" w:hAnsi="Verdana" w:cs="Arial"/>
-        </w:rPr>
-      </w:pPr>
-    </w:p>
-    <w:p>
-      <w:pPr>
-        <w:rPr>
-          <w:rFonts w:ascii="Verdana" w:hAnsi="Verdana" w:cs="Arial"/>
-        </w:rPr>
-      </w:pPr>
-    </w:p>
-    <w:p>
-      <w:pPr>
-        <w:rPr>
-          <w:rFonts w:ascii="Verdana" w:hAnsi="Verdana" w:cs="Arial"/>
-        </w:rPr>
-      </w:pPr>
-    </w:p>
-    <w:p>
-      <w:pPr>
-        <w:rPr>
-          <w:rFonts w:ascii="Verdana" w:hAnsi="Verdana" w:cs="Arial"/>
-          <w:sz w:val="26"/>
-          <w:szCs w:val="26"/>
-        </w:rPr>
-      </w:pPr>
-    </w:p>
-    <w:p>
-      <w:pPr>
-        <w:rPr>
-          <w:rFonts w:ascii="Verdana" w:hAnsi="Verdana" w:cs="Arial"/>
-        </w:rPr>
-      </w:pPr>
-      <w:r>
-        <w:rPr>
-          <w:rFonts w:ascii="Verdana" w:hAnsi="Verdana" w:cs="Arial"/>
-        </w:rPr>
-        <w:br w:type="page"/>
+    <w:p>
+      <w:pPr>
+        <w:rPr>
+          <w:rFonts w:ascii="Verdana" w:hAnsi="Verdana" w:cs="Arial"/>
+        </w:rPr>
+      </w:pPr>
+    </w:p>
+    <w:p>
+      <w:pPr>
+        <w:rPr>
+          <w:rFonts w:ascii="Verdana" w:hAnsi="Verdana" w:cs="Arial"/>
+          <w:b/>
+          <w:sz w:val="24"/>
+        </w:rPr>
+      </w:pPr>
+      <w:r>
+        <w:rPr>
+          <w:rFonts w:ascii="Verdana" w:hAnsi="Verdana" w:cs="Arial"/>
+          <w:b/>
+          <w:sz w:val="24"/>
+        </w:rPr>
+        <w:t>2.4 Restricciones.</w:t>
+      </w:r>
+    </w:p>
+    <w:p>
+      <w:pPr>
+        <w:rPr>
+          <w:rFonts w:ascii="Verdana" w:hAnsi="Verdana" w:cs="Arial"/>
+        </w:rPr>
+      </w:pPr>
+      <w:r>
+        <w:rPr>
+          <w:rFonts w:ascii="Verdana" w:hAnsi="Verdana" w:cs="Arial"/>
+        </w:rPr>
+        <w:t>El sistema se</w:t>
+      </w:r>
+      <w:r>
+        <w:rPr>
+          <w:rFonts w:ascii="Verdana" w:hAnsi="Verdana" w:cs="Arial"/>
+        </w:rPr>
+        <w:t>rá desarrollado bajo los lineamientos de la Universidad Veracruzana para el desarrollo de sistemas.</w:t>
+      </w:r>
+    </w:p>
+    <w:p>
+      <w:pPr>
+        <w:rPr>
+          <w:rFonts w:ascii="Verdana" w:hAnsi="Verdana" w:cs="Arial"/>
+        </w:rPr>
+      </w:pPr>
+    </w:p>
+    <w:p>
+      <w:pPr>
+        <w:rPr>
+          <w:rFonts w:ascii="Verdana" w:hAnsi="Verdana" w:cs="Arial"/>
+        </w:rPr>
+      </w:pPr>
+    </w:p>
+    <w:p>
+      <w:pPr>
+        <w:rPr>
+          <w:rFonts w:ascii="Verdana" w:hAnsi="Verdana" w:cs="Arial"/>
+        </w:rPr>
+      </w:pPr>
+    </w:p>
+    <w:p>
+      <w:pPr>
+        <w:rPr>
+          <w:rFonts w:ascii="Verdana" w:hAnsi="Verdana" w:cs="Arial"/>
+        </w:rPr>
+      </w:pPr>
+    </w:p>
+    <w:p>
+      <w:pPr>
+        <w:rPr>
+          <w:rFonts w:ascii="Verdana" w:hAnsi="Verdana" w:cs="Arial"/>
+        </w:rPr>
+      </w:pPr>
+    </w:p>
+    <w:p>
+      <w:pPr>
+        <w:rPr>
+          <w:rFonts w:ascii="Verdana" w:hAnsi="Verdana" w:cs="Arial"/>
+        </w:rPr>
+      </w:pPr>
+    </w:p>
+    <w:p>
+      <w:pPr>
+        <w:rPr>
+          <w:rFonts w:ascii="Verdana" w:hAnsi="Verdana" w:cs="Arial"/>
+        </w:rPr>
+      </w:pPr>
+    </w:p>
+    <w:p>
+      <w:pPr>
+        <w:rPr>
+          <w:rFonts w:ascii="Verdana" w:hAnsi="Verdana" w:cs="Arial"/>
+          <w:b/>
+          <w:sz w:val="28"/>
+        </w:rPr>
+      </w:pPr>
+      <w:r>
+        <w:rPr>
+          <w:rFonts w:ascii="Verdana" w:hAnsi="Verdana" w:cs="Arial"/>
+          <w:b/>
+          <w:sz w:val="28"/>
+        </w:rPr>
+        <w:lastRenderedPageBreak/>
+        <w:t xml:space="preserve">3. </w:t>
+      </w:r>
+      <w:r>
+        <w:rPr>
+          <w:rFonts w:ascii="Verdana" w:hAnsi="Verdana" w:cs="Arial"/>
+          <w:b/>
+          <w:sz w:val="28"/>
+        </w:rPr>
+        <w:t>Requisitos específicos.</w:t>
       </w:r>
     </w:p>
     <w:p>
@@ -3029,26 +3135,16 @@
           <w:sz w:val="36"/>
         </w:rPr>
       </w:pPr>
-    </w:p>
-    <w:p>
-      <w:pPr>
-        <w:jc w:val="center"/>
-        <w:rPr>
-          <w:rFonts w:ascii="Verdana" w:hAnsi="Verdana" w:cs="Arial"/>
-          <w:b/>
-          <w:sz w:val="36"/>
-        </w:rPr>
-      </w:pPr>
       <w:r>
         <w:rPr>
           <w:rFonts w:ascii="Verdana" w:hAnsi="Verdana" w:cs="Arial"/>
           <w:b/>
           <w:noProof/>
-          <w:sz w:val="36"/>
+          <w:sz w:val="24"/>
           <w:lang w:eastAsia="es-MX"/>
         </w:rPr>
         <w:drawing>
-          <wp:anchor distT="0" distB="0" distL="114300" distR="114300" simplePos="0" relativeHeight="251652096" behindDoc="1" locked="0" layoutInCell="1" allowOverlap="1" wp14:anchorId="04917D8E" wp14:editId="5C8A73DF">
+          <wp:anchor distT="0" distB="0" distL="114300" distR="114300" simplePos="0" relativeHeight="251653120" behindDoc="1" locked="0" layoutInCell="1" allowOverlap="1" wp14:anchorId="6A033794" wp14:editId="18781869">
             <wp:simplePos x="0" y="0"/>
             <wp:positionH relativeFrom="margin">
               <wp:align>center</wp:align>
@@ -3115,48 +3211,55 @@
         <w:rPr>
           <w:rFonts w:ascii="Verdana" w:hAnsi="Verdana" w:cs="Arial"/>
           <w:b/>
+          <w:sz w:val="24"/>
+        </w:rPr>
+        <w:t xml:space="preserve">3.1 </w:t>
+      </w:r>
+      <w:r>
+        <w:rPr>
+          <w:rFonts w:ascii="Verdana" w:hAnsi="Verdana" w:cs="Arial"/>
+          <w:b/>
+          <w:sz w:val="24"/>
+        </w:rPr>
+        <w:t>Modelo de dominio</w:t>
+      </w:r>
+    </w:p>
+    <w:p>
+      <w:pPr>
+        <w:rPr>
+          <w:rFonts w:ascii="Verdana" w:hAnsi="Verdana" w:cs="Arial"/>
+          <w:b/>
+          <w:sz w:val="28"/>
+        </w:rPr>
+      </w:pPr>
+      <w:r>
+        <w:rPr>
+          <w:rFonts w:ascii="Verdana" w:hAnsi="Verdana" w:cs="Arial"/>
+          <w:b/>
+          <w:sz w:val="28"/>
+        </w:rPr>
+        <w:br w:type="page"/>
+      </w:r>
+    </w:p>
+    <w:p>
+      <w:pPr>
+        <w:rPr>
+          <w:rFonts w:ascii="Verdana" w:hAnsi="Verdana" w:cs="Arial"/>
+          <w:b/>
           <w:sz w:val="36"/>
         </w:rPr>
-        <w:t>Modelo de dominio</w:t>
-      </w:r>
-    </w:p>
-    <w:p>
-      <w:pPr>
-        <w:rPr>
-          <w:rFonts w:ascii="Verdana" w:hAnsi="Verdana" w:cs="Arial"/>
-          <w:b/>
-          <w:sz w:val="28"/>
-        </w:rPr>
-      </w:pPr>
-      <w:r>
-        <w:rPr>
-          <w:rFonts w:ascii="Verdana" w:hAnsi="Verdana" w:cs="Arial"/>
-          <w:b/>
-          <w:sz w:val="28"/>
-        </w:rPr>
-        <w:br w:type="page"/>
-      </w:r>
-    </w:p>
-    <w:p>
-      <w:pPr>
-        <w:jc w:val="center"/>
-        <w:rPr>
-          <w:rFonts w:ascii="Verdana" w:hAnsi="Verdana" w:cs="Arial"/>
-          <w:b/>
-          <w:sz w:val="36"/>
-        </w:rPr>
       </w:pPr>
       <w:r>
         <w:rPr>
           <w:rFonts w:ascii="Verdana" w:hAnsi="Verdana" w:cs="Arial"/>
           <w:b/>
           <w:noProof/>
-          <w:sz w:val="36"/>
+          <w:sz w:val="24"/>
           <w:lang w:eastAsia="es-MX"/>
         </w:rPr>
         <w:lastRenderedPageBreak/>
         <w:drawing>
-          <wp:anchor distT="0" distB="0" distL="114300" distR="114300" simplePos="0" relativeHeight="251658240" behindDoc="0" locked="0" layoutInCell="1" allowOverlap="1" wp14:anchorId="2071774B" wp14:editId="3BFA4247">
+          <wp:anchor distT="0" distB="0" distL="114300" distR="114300" simplePos="0" relativeHeight="251662336" behindDoc="0" locked="0" layoutInCell="1" allowOverlap="1" wp14:anchorId="79292746" wp14:editId="3AD4941A">
             <wp:simplePos x="0" y="0"/>
             <wp:positionH relativeFrom="page">
               <wp:posOffset>4048125</wp:posOffset>
@@ -3222,7 +3325,15 @@
         <w:rPr>
           <w:rFonts w:ascii="Verdana" w:hAnsi="Verdana" w:cs="Arial"/>
           <w:b/>
-          <w:sz w:val="36"/>
+          <w:sz w:val="24"/>
+        </w:rPr>
+        <w:t xml:space="preserve">3.2 </w:t>
+      </w:r>
+      <w:r>
+        <w:rPr>
+          <w:rFonts w:ascii="Verdana" w:hAnsi="Verdana" w:cs="Arial"/>
+          <w:b/>
+          <w:sz w:val="24"/>
         </w:rPr>
         <w:t>Casos de uso con diagrama</w:t>
       </w:r>
@@ -3244,7 +3355,7 @@
           <w:lang w:eastAsia="es-MX"/>
         </w:rPr>
         <w:drawing>
-          <wp:anchor distT="0" distB="0" distL="114300" distR="114300" simplePos="0" relativeHeight="251656192" behindDoc="1" locked="0" layoutInCell="1" allowOverlap="1" wp14:anchorId="29A7D966" wp14:editId="274BF5DF">
+          <wp:anchor distT="0" distB="0" distL="114300" distR="114300" simplePos="0" relativeHeight="251657216" behindDoc="1" locked="0" layoutInCell="1" allowOverlap="1" wp14:anchorId="29A7D966" wp14:editId="274BF5DF">
             <wp:simplePos x="0" y="0"/>
             <wp:positionH relativeFrom="margin">
               <wp:posOffset>-795020</wp:posOffset>
@@ -3316,7 +3427,7 @@
           <w:lang w:eastAsia="es-MX"/>
         </w:rPr>
         <w:drawing>
-          <wp:anchor distT="0" distB="0" distL="114300" distR="114300" simplePos="0" relativeHeight="251660288" behindDoc="1" locked="0" layoutInCell="1" allowOverlap="1" wp14:anchorId="6A1F7D13" wp14:editId="550E2E66">
+          <wp:anchor distT="0" distB="0" distL="114300" distR="114300" simplePos="0" relativeHeight="251664384" behindDoc="1" locked="0" layoutInCell="1" allowOverlap="1" wp14:anchorId="6A1F7D13" wp14:editId="550E2E66">
             <wp:simplePos x="0" y="0"/>
             <wp:positionH relativeFrom="page">
               <wp:posOffset>85090</wp:posOffset>
@@ -3395,7 +3506,7 @@
           <w:lang w:eastAsia="es-MX"/>
         </w:rPr>
         <w:drawing>
-          <wp:anchor distT="0" distB="0" distL="114300" distR="114300" simplePos="0" relativeHeight="251654144" behindDoc="1" locked="0" layoutInCell="1" allowOverlap="1" wp14:anchorId="1C16D97F" wp14:editId="33A299D4">
+          <wp:anchor distT="0" distB="0" distL="114300" distR="114300" simplePos="0" relativeHeight="251655168" behindDoc="1" locked="0" layoutInCell="1" allowOverlap="1" wp14:anchorId="1C16D97F" wp14:editId="33A299D4">
             <wp:simplePos x="0" y="0"/>
             <wp:positionH relativeFrom="margin">
               <wp:posOffset>3396615</wp:posOffset>
@@ -3476,20 +3587,27 @@
     </w:p>
     <w:p>
       <w:pPr>
-        <w:jc w:val="center"/>
-        <w:rPr>
-          <w:rFonts w:ascii="Verdana" w:hAnsi="Verdana" w:cs="Arial"/>
-          <w:b/>
-          <w:sz w:val="36"/>
-        </w:rPr>
-      </w:pPr>
-      <w:r>
-        <w:rPr>
-          <w:rFonts w:ascii="Verdana" w:hAnsi="Verdana" w:cs="Arial"/>
-          <w:b/>
-          <w:sz w:val="36"/>
+        <w:rPr>
+          <w:rFonts w:ascii="Verdana" w:hAnsi="Verdana" w:cs="Arial"/>
+          <w:b/>
+          <w:sz w:val="24"/>
+        </w:rPr>
+      </w:pPr>
+      <w:r>
+        <w:rPr>
+          <w:rFonts w:ascii="Verdana" w:hAnsi="Verdana" w:cs="Arial"/>
+          <w:b/>
+          <w:sz w:val="24"/>
         </w:rPr>
         <w:lastRenderedPageBreak/>
+        <w:t xml:space="preserve">3.3 </w:t>
+      </w:r>
+      <w:r>
+        <w:rPr>
+          <w:rFonts w:ascii="Verdana" w:hAnsi="Verdana" w:cs="Arial"/>
+          <w:b/>
+          <w:sz w:val="24"/>
+        </w:rPr>
         <w:t>Casos de uso con narrativa</w:t>
       </w:r>
     </w:p>
@@ -3498,6 +3616,340 @@
         <w:rPr>
           <w:rFonts w:ascii="Verdana" w:hAnsi="Verdana" w:cs="Arial"/>
           <w:b/>
+        </w:rPr>
+      </w:pPr>
+      <w:r>
+        <w:rPr>
+          <w:rFonts w:ascii="Verdana" w:hAnsi="Verdana" w:cs="Arial"/>
+          <w:b/>
+        </w:rPr>
+        <w:t xml:space="preserve">Caso de uso 1.  </w:t>
+      </w:r>
+      <w:r>
+        <w:rPr>
+          <w:rFonts w:ascii="Verdana" w:hAnsi="Verdana" w:cs="Arial"/>
+          <w:b/>
+          <w:u w:val="single"/>
+        </w:rPr>
+        <w:t>Iniciar Sesión</w:t>
+      </w:r>
+    </w:p>
+    <w:p>
+      <w:pPr>
+        <w:rPr>
+          <w:rFonts w:ascii="Verdana" w:hAnsi="Verdana" w:cs="Arial"/>
+        </w:rPr>
+      </w:pPr>
+      <w:r>
+        <w:rPr>
+          <w:rFonts w:ascii="Verdana" w:hAnsi="Verdana" w:cs="Arial"/>
+          <w:b/>
+          <w:sz w:val="20"/>
+        </w:rPr>
+        <w:t>Objetivo:</w:t>
+      </w:r>
+      <w:r>
+        <w:rPr>
+          <w:rFonts w:ascii="Verdana" w:hAnsi="Verdana" w:cs="Arial"/>
+          <w:sz w:val="20"/>
+        </w:rPr>
+        <w:t xml:space="preserve"> </w:t>
+      </w:r>
+      <w:r>
+        <w:rPr>
+          <w:rFonts w:ascii="Verdana" w:hAnsi="Verdana" w:cs="Arial"/>
+        </w:rPr>
+        <w:t>Entrar a la página principal del Sistema con los datos del usuario.</w:t>
+      </w:r>
+    </w:p>
+    <w:p>
+      <w:pPr>
+        <w:rPr>
+          <w:rFonts w:ascii="Verdana" w:hAnsi="Verdana" w:cs="Arial"/>
+          <w:b/>
+          <w:sz w:val="20"/>
+        </w:rPr>
+      </w:pPr>
+      <w:r>
+        <w:rPr>
+          <w:rFonts w:ascii="Verdana" w:hAnsi="Verdana" w:cs="Arial"/>
+          <w:b/>
+          <w:sz w:val="20"/>
+        </w:rPr>
+        <w:t>Actor(es):</w:t>
+      </w:r>
+      <w:r>
+        <w:rPr>
+          <w:rFonts w:ascii="Verdana" w:hAnsi="Verdana" w:cs="Arial"/>
+          <w:b/>
+          <w:sz w:val="20"/>
+        </w:rPr>
+        <w:t xml:space="preserve"> </w:t>
+      </w:r>
+    </w:p>
+    <w:p>
+      <w:pPr>
+        <w:jc w:val="both"/>
+        <w:rPr>
+          <w:rFonts w:ascii="Verdana" w:hAnsi="Verdana" w:cs="Arial"/>
+        </w:rPr>
+      </w:pPr>
+      <w:r>
+        <w:rPr>
+          <w:rFonts w:ascii="Verdana" w:hAnsi="Verdana" w:cs="Arial"/>
+          <w:b/>
+        </w:rPr>
+        <w:t xml:space="preserve">Alumno Servicio Social. </w:t>
+      </w:r>
+      <w:r>
+        <w:rPr>
+          <w:rFonts w:ascii="Verdana" w:hAnsi="Verdana" w:cs="Arial"/>
+        </w:rPr>
+        <w:t>El alumno deberá ingresar su matrícula y su contraseña que ya tendrá por su registro en la página de la UV. Cuando el alumno presiona en el botón de entrar, el sistema validará los datos que el alumno ingreso, en caso de que los datos que ingresó sean correctos, entrara a la página personal de tu Servicio Social, en caso contrario que los datos que ingreso sean incorrectos, mandará un mensaje “Error en los datos”.</w:t>
+      </w:r>
+    </w:p>
+    <w:p>
+      <w:pPr>
+        <w:jc w:val="both"/>
+        <w:rPr>
+          <w:rFonts w:ascii="Verdana" w:hAnsi="Verdana" w:cs="Arial"/>
+        </w:rPr>
+      </w:pPr>
+      <w:r>
+        <w:rPr>
+          <w:rFonts w:ascii="Verdana" w:hAnsi="Verdana" w:cs="Arial"/>
+          <w:b/>
+        </w:rPr>
+        <w:t xml:space="preserve">Maestro de Servicio Social. </w:t>
+      </w:r>
+      <w:r>
+        <w:rPr>
+          <w:rFonts w:ascii="Verdana" w:hAnsi="Verdana" w:cs="Arial"/>
+        </w:rPr>
+        <w:t>El maestro deberá ingresar su número de empleado y contraseña que ya tendrá por su registro en la página de la UV. Cuando el maestro presiona en el botón de entrar, el sistema validará los datos que el maestro ingreso, en caso de que los datos que ingresó sean correctos, entrara a la página personal del Maestro de Servicio Social, en caso contrario que los datos que ingreso sean incorrectos, mandara un mensaje “Error en los datos”.</w:t>
+      </w:r>
+    </w:p>
+    <w:p>
+      <w:pPr>
+        <w:jc w:val="both"/>
+        <w:rPr>
+          <w:rFonts w:ascii="Verdana" w:hAnsi="Verdana" w:cs="Arial"/>
+          <w:b/>
+        </w:rPr>
+      </w:pPr>
+      <w:r>
+        <w:rPr>
+          <w:rFonts w:ascii="Verdana" w:hAnsi="Verdana" w:cs="Arial"/>
+          <w:b/>
+        </w:rPr>
+        <w:t xml:space="preserve">Coordinador del Servicio Social. </w:t>
+      </w:r>
+      <w:r>
+        <w:rPr>
+          <w:rFonts w:ascii="Verdana" w:hAnsi="Verdana" w:cs="Arial"/>
+        </w:rPr>
+        <w:t>El coordinador del Servicio Social ingresara u número de empleado y contraseña que ya tendrá por su registro en la página de la UV. Cuando el coordinador presiona en el botón entrar, el sistema validará los datos que el coordinador ingreso, en caso de que los datos que ingresó sean correctos, entrara a la página personal del Coordinador del Servicio Social, en caso contrario que los datos que ingreso sean incorrectos, mandara un mensaje “Error en los datos”.</w:t>
+      </w:r>
+    </w:p>
+    <w:p>
+      <w:pPr>
+        <w:jc w:val="both"/>
+        <w:rPr>
+          <w:rFonts w:ascii="Verdana" w:hAnsi="Verdana" w:cs="Arial"/>
+        </w:rPr>
+      </w:pPr>
+      <w:r>
+        <w:rPr>
+          <w:rFonts w:ascii="Verdana" w:hAnsi="Verdana" w:cs="Arial"/>
+          <w:b/>
+        </w:rPr>
+        <w:t xml:space="preserve">Responsable. </w:t>
+      </w:r>
+      <w:r>
+        <w:rPr>
+          <w:rFonts w:ascii="Verdana" w:hAnsi="Verdana" w:cs="Arial"/>
+        </w:rPr>
+        <w:t>El responsable deberá ingresar su número de empleado y contraseña que ya tendrá por su registro en la página de la UV. Cuando el Responsable presiona en el botón de entrar, el sistema validará los datos que el Responsable ingreso, en caso de que los datos que ingresó sean correctos, entrara a la página personal del Servicio Social, en caso contrario que los datos que ingreso sean incorrectos, mandará un mensaje “Error de los datos”.</w:t>
+      </w:r>
+    </w:p>
+    <w:p>
+      <w:pPr>
+        <w:jc w:val="both"/>
+        <w:rPr>
+          <w:rFonts w:ascii="Verdana" w:hAnsi="Verdana" w:cs="Arial"/>
+        </w:rPr>
+      </w:pPr>
+      <w:r>
+        <w:rPr>
+          <w:rFonts w:ascii="Verdana" w:hAnsi="Verdana" w:cs="Arial"/>
+          <w:b/>
+        </w:rPr>
+        <w:t xml:space="preserve">Sistema. </w:t>
+      </w:r>
+      <w:r>
+        <w:rPr>
+          <w:rFonts w:ascii="Verdana" w:hAnsi="Verdana" w:cs="Arial"/>
+        </w:rPr>
+        <w:t>El sistema estará a la espera que el usuario presione en el botón entrar, cuando sea presionado el botón, validara el registro con los datos guardados de dicho usuario comparando su nombre de usuario (Matrícula o Número de empleado) y su contraseña. En caso de que sea correcto el Sistema mandara el link a la página personal de ese usuario, en caso contrario mandara un mensaje “Error en los datos”.</w:t>
+      </w:r>
+    </w:p>
+    <w:p>
+      <w:pPr>
+        <w:rPr>
+          <w:rFonts w:ascii="Verdana" w:hAnsi="Verdana" w:cs="Arial"/>
+        </w:rPr>
+      </w:pPr>
+    </w:p>
+    <w:p>
+      <w:pPr>
+        <w:rPr>
+          <w:rFonts w:ascii="Verdana" w:hAnsi="Verdana" w:cs="Arial"/>
+        </w:rPr>
+      </w:pPr>
+    </w:p>
+    <w:p>
+      <w:pPr>
+        <w:rPr>
+          <w:rFonts w:ascii="Verdana" w:hAnsi="Verdana" w:cs="Arial"/>
+        </w:rPr>
+      </w:pPr>
+    </w:p>
+    <w:p>
+      <w:pPr>
+        <w:rPr>
+          <w:rFonts w:ascii="Verdana" w:hAnsi="Verdana" w:cs="Arial"/>
+          <w:b/>
+          <w:sz w:val="20"/>
+        </w:rPr>
+      </w:pPr>
+      <w:r>
+        <w:rPr>
+          <w:rFonts w:ascii="Verdana" w:hAnsi="Verdana" w:cs="Arial"/>
+          <w:b/>
+        </w:rPr>
+        <w:lastRenderedPageBreak/>
+        <w:t xml:space="preserve">Caso de uso 2. </w:t>
+      </w:r>
+      <w:r>
+        <w:rPr>
+          <w:rFonts w:ascii="Verdana" w:hAnsi="Verdana" w:cs="Arial"/>
+          <w:b/>
+          <w:u w:val="single"/>
+        </w:rPr>
+        <w:t>Registro de Reportes</w:t>
+      </w:r>
+    </w:p>
+    <w:p>
+      <w:pPr>
+        <w:rPr>
+          <w:rFonts w:ascii="Verdana" w:hAnsi="Verdana" w:cs="Arial"/>
+        </w:rPr>
+      </w:pPr>
+      <w:r>
+        <w:rPr>
+          <w:rFonts w:ascii="Verdana" w:hAnsi="Verdana" w:cs="Arial"/>
+          <w:b/>
+        </w:rPr>
+        <w:t>Objetivo:</w:t>
+      </w:r>
+      <w:r>
+        <w:rPr>
+          <w:rFonts w:ascii="Verdana" w:hAnsi="Verdana" w:cs="Arial"/>
+        </w:rPr>
+        <w:t xml:space="preserve"> El alumno registrará la(s) actividad(es) de su día.</w:t>
+      </w:r>
+    </w:p>
+    <w:p>
+      <w:pPr>
+        <w:rPr>
+          <w:rFonts w:ascii="Verdana" w:hAnsi="Verdana" w:cs="Arial"/>
+        </w:rPr>
+      </w:pPr>
+      <w:r>
+        <w:rPr>
+          <w:rFonts w:ascii="Verdana" w:hAnsi="Verdana" w:cs="Arial"/>
+          <w:b/>
+        </w:rPr>
+        <w:t>Pre-condición:</w:t>
+      </w:r>
+      <w:r>
+        <w:rPr>
+          <w:rFonts w:ascii="Verdana" w:hAnsi="Verdana" w:cs="Arial"/>
+        </w:rPr>
+        <w:t xml:space="preserve"> El alumno deberá tener iniciada su sesión y deberá estar en la ventana “Registro de actividades”.</w:t>
+      </w:r>
+    </w:p>
+    <w:p>
+      <w:pPr>
+        <w:rPr>
+          <w:rFonts w:ascii="Verdana" w:hAnsi="Verdana" w:cs="Arial"/>
+          <w:b/>
+        </w:rPr>
+      </w:pPr>
+      <w:r>
+        <w:rPr>
+          <w:rFonts w:ascii="Verdana" w:hAnsi="Verdana" w:cs="Arial"/>
+          <w:b/>
+        </w:rPr>
+        <w:t>Actor(es):</w:t>
+      </w:r>
+    </w:p>
+    <w:p>
+      <w:pPr>
+        <w:jc w:val="both"/>
+        <w:rPr>
+          <w:rFonts w:ascii="Verdana" w:hAnsi="Verdana" w:cs="Arial"/>
+        </w:rPr>
+      </w:pPr>
+      <w:r>
+        <w:rPr>
+          <w:rFonts w:ascii="Verdana" w:hAnsi="Verdana" w:cs="Arial"/>
+          <w:b/>
+        </w:rPr>
+        <w:t xml:space="preserve">Alumno. </w:t>
+      </w:r>
+      <w:r>
+        <w:rPr>
+          <w:rFonts w:ascii="Verdana" w:hAnsi="Verdana" w:cs="Arial"/>
+        </w:rPr>
+        <w:t>Alumno deberá presionar el botón “Registrar actividad”, cuando el botón sea presionado, aparecerá una página nueva del sistema. El alumno deberá presionar en “Registrar Actividad”, aparecerá una ventana para explorar tus archivos, el alumno escogerá el archivo PDF, una vez ubicado el archivo, presiona el botón “abrir”. En caso de que el archivo no sea PDF el sistema mandara un mensaje “El archivo debe ser PDF”, en caso que el archivo no tengan ningún problema, se guardará.</w:t>
+      </w:r>
+    </w:p>
+    <w:p>
+      <w:pPr>
+        <w:jc w:val="both"/>
+        <w:rPr>
+          <w:rFonts w:ascii="Verdana" w:hAnsi="Verdana" w:cs="Arial"/>
+        </w:rPr>
+      </w:pPr>
+      <w:r>
+        <w:rPr>
+          <w:rFonts w:ascii="Verdana" w:hAnsi="Verdana" w:cs="Arial"/>
+          <w:b/>
+        </w:rPr>
+        <w:t xml:space="preserve">Sistema. </w:t>
+      </w:r>
+      <w:r>
+        <w:rPr>
+          <w:rFonts w:ascii="Verdana" w:hAnsi="Verdana" w:cs="Arial"/>
+        </w:rPr>
+        <w:t>El sistema estará a la espera que un archivo intente entrar. Cuando detecte que hay un archivo en progreso deberá validarlo, en caso de que no sea PDF mandara un mensaje “El archivo debe ser PDF”, en caso que el archivo sea correcto, lo guardara en el sistema. El sistema genera un link especial ubicado en “Consulta de Actividades” donde se podrá consultar la actividad registrada.</w:t>
+      </w:r>
+    </w:p>
+    <w:p>
+      <w:pPr>
+        <w:jc w:val="both"/>
+        <w:rPr>
+          <w:rFonts w:ascii="Verdana" w:hAnsi="Verdana" w:cs="Arial"/>
+        </w:rPr>
+      </w:pPr>
+    </w:p>
+    <w:p>
+      <w:pPr>
+        <w:jc w:val="both"/>
+        <w:rPr>
+          <w:rFonts w:ascii="Verdana" w:hAnsi="Verdana" w:cs="Arial"/>
+          <w:b/>
           <w:sz w:val="24"/>
         </w:rPr>
       </w:pPr>
@@ -3507,7 +3959,7 @@
           <w:b/>
           <w:sz w:val="24"/>
         </w:rPr>
-        <w:t xml:space="preserve">Caso de uso 1.  </w:t>
+        <w:t xml:space="preserve">Caso de uso 3. </w:t>
       </w:r>
       <w:r>
         <w:rPr>
@@ -3516,199 +3968,7 @@
           <w:sz w:val="24"/>
           <w:u w:val="single"/>
         </w:rPr>
-        <w:t>Iniciar Sesión</w:t>
-      </w:r>
-    </w:p>
-    <w:p>
-      <w:pPr>
-        <w:rPr>
-          <w:rFonts w:ascii="Verdana" w:hAnsi="Verdana" w:cs="Arial"/>
-        </w:rPr>
-      </w:pPr>
-      <w:r>
-        <w:rPr>
-          <w:rFonts w:ascii="Verdana" w:hAnsi="Verdana" w:cs="Arial"/>
-          <w:b/>
-        </w:rPr>
-        <w:t>Objetivo:</w:t>
-      </w:r>
-      <w:r>
-        <w:rPr>
-          <w:rFonts w:ascii="Verdana" w:hAnsi="Verdana" w:cs="Arial"/>
-        </w:rPr>
-        <w:t xml:space="preserve"> Entrar a la página principal del Sistema con los datos del usuario.</w:t>
-      </w:r>
-    </w:p>
-    <w:p>
-      <w:pPr>
-        <w:rPr>
-          <w:rFonts w:ascii="Verdana" w:hAnsi="Verdana" w:cs="Arial"/>
-          <w:b/>
-        </w:rPr>
-      </w:pPr>
-      <w:r>
-        <w:rPr>
-          <w:rFonts w:ascii="Verdana" w:hAnsi="Verdana" w:cs="Arial"/>
-          <w:b/>
-        </w:rPr>
-        <w:t>Actor(es):</w:t>
-      </w:r>
-    </w:p>
-    <w:p>
-      <w:pPr>
-        <w:jc w:val="both"/>
-        <w:rPr>
-          <w:rFonts w:ascii="Verdana" w:hAnsi="Verdana" w:cs="Arial"/>
-        </w:rPr>
-      </w:pPr>
-      <w:r>
-        <w:rPr>
-          <w:rFonts w:ascii="Verdana" w:hAnsi="Verdana" w:cs="Arial"/>
-          <w:b/>
-        </w:rPr>
-        <w:t xml:space="preserve">Alumno Servicio Social. </w:t>
-      </w:r>
-      <w:r>
-        <w:rPr>
-          <w:rFonts w:ascii="Verdana" w:hAnsi="Verdana" w:cs="Arial"/>
-        </w:rPr>
-        <w:t>El alumno deberá ingresar su matrícula y su contraseña que ya tendrá por su registro en la página de la UV. Cuando el alumno presiona en el botón de entrar, el sistema validará los datos que el alumno ingreso, en caso de que los datos que ingresó sean correctos, entrara a la página personal de tu Servicio Social, en caso contrario que los datos que ingreso sean incorrectos, mandará un mensaje “Error en los datos”.</w:t>
-      </w:r>
-    </w:p>
-    <w:p>
-      <w:pPr>
-        <w:jc w:val="both"/>
-        <w:rPr>
-          <w:rFonts w:ascii="Verdana" w:hAnsi="Verdana" w:cs="Arial"/>
-        </w:rPr>
-      </w:pPr>
-      <w:r>
-        <w:rPr>
-          <w:rFonts w:ascii="Verdana" w:hAnsi="Verdana" w:cs="Arial"/>
-          <w:b/>
-        </w:rPr>
-        <w:t xml:space="preserve">Maestro de Servicio Social. </w:t>
-      </w:r>
-      <w:r>
-        <w:rPr>
-          <w:rFonts w:ascii="Verdana" w:hAnsi="Verdana" w:cs="Arial"/>
-        </w:rPr>
-        <w:t>El maestro deberá ingresar su número de empleado y contraseña que ya tendrá por su registro en la página de la UV. Cuando el maestro presiona en el botón de entrar, el sistema validará los datos que el maestro ingreso, en caso de que los datos que ingresó sean correctos, entrara a la página personal del Maestro de Servicio Social, en caso contrario que los datos que ingreso sean incorrectos, mandara un mensaje “Error en los datos”.</w:t>
-      </w:r>
-    </w:p>
-    <w:p>
-      <w:pPr>
-        <w:jc w:val="both"/>
-        <w:rPr>
-          <w:rFonts w:ascii="Verdana" w:hAnsi="Verdana" w:cs="Arial"/>
-          <w:b/>
-        </w:rPr>
-      </w:pPr>
-      <w:r>
-        <w:rPr>
-          <w:rFonts w:ascii="Verdana" w:hAnsi="Verdana" w:cs="Arial"/>
-          <w:b/>
-        </w:rPr>
-        <w:t xml:space="preserve">Coordinador del Servicio Social. </w:t>
-      </w:r>
-      <w:r>
-        <w:rPr>
-          <w:rFonts w:ascii="Verdana" w:hAnsi="Verdana" w:cs="Arial"/>
-        </w:rPr>
-        <w:t>El coordinador del Servicio Social ingresara u número de empleado y contraseña que ya tendrá por su registro en la página de la UV. Cuando el coordinador presiona en el botón entrar, el sistema validará los datos que el coordinador ingreso, en caso de que los datos que ingresó sean correctos, entrara a la página personal del Coordinador del Servicio Social, en caso contrario que los datos que ingreso sean incorrectos, mandara un mensaje “Error en los datos”.</w:t>
-      </w:r>
-    </w:p>
-    <w:p>
-      <w:pPr>
-        <w:jc w:val="both"/>
-        <w:rPr>
-          <w:rFonts w:ascii="Verdana" w:hAnsi="Verdana" w:cs="Arial"/>
-        </w:rPr>
-      </w:pPr>
-      <w:r>
-        <w:rPr>
-          <w:rFonts w:ascii="Verdana" w:hAnsi="Verdana" w:cs="Arial"/>
-          <w:b/>
-        </w:rPr>
-        <w:t xml:space="preserve">Responsable. </w:t>
-      </w:r>
-      <w:r>
-        <w:rPr>
-          <w:rFonts w:ascii="Verdana" w:hAnsi="Verdana" w:cs="Arial"/>
-        </w:rPr>
-        <w:t>El responsable deberá ingresar su número de empleado y contraseña que ya tendrá por su registro en la página de la UV. Cuando el Responsable presiona en el botón de entrar, el sistema validará los datos que el Responsable ingreso, en caso de que los datos que ingresó sean correctos, entrara a la página personal del Servicio Social, en caso contrario que los datos que ingreso sean incorrectos, mandará un mensaje “Error de los datos”.</w:t>
-      </w:r>
-    </w:p>
-    <w:p>
-      <w:pPr>
-        <w:jc w:val="both"/>
-        <w:rPr>
-          <w:rFonts w:ascii="Verdana" w:hAnsi="Verdana" w:cs="Arial"/>
-        </w:rPr>
-      </w:pPr>
-      <w:r>
-        <w:rPr>
-          <w:rFonts w:ascii="Verdana" w:hAnsi="Verdana" w:cs="Arial"/>
-          <w:b/>
-        </w:rPr>
-        <w:t xml:space="preserve">Sistema. </w:t>
-      </w:r>
-      <w:r>
-        <w:rPr>
-          <w:rFonts w:ascii="Verdana" w:hAnsi="Verdana" w:cs="Arial"/>
-        </w:rPr>
-        <w:t>El sistema estará a la espera que el usuario presione en el botón entrar, cuando sea presionado el botón, validara el registro con los datos guardados de dicho usuario comparando su nombre de usuario (Matrícula o Número de empleado) y su contraseña. En caso de que sea correcto el Sistema mandara el link a la página personal de ese usuario, en caso contrario mandara un mensaje “Error en los datos”.</w:t>
-      </w:r>
-    </w:p>
-    <w:p>
-      <w:pPr>
-        <w:rPr>
-          <w:rFonts w:ascii="Verdana" w:hAnsi="Verdana" w:cs="Arial"/>
-        </w:rPr>
-      </w:pPr>
-    </w:p>
-    <w:p>
-      <w:pPr>
-        <w:rPr>
-          <w:rFonts w:ascii="Verdana" w:hAnsi="Verdana" w:cs="Arial"/>
-        </w:rPr>
-      </w:pPr>
-    </w:p>
-    <w:p>
-      <w:pPr>
-        <w:rPr>
-          <w:rFonts w:ascii="Verdana" w:hAnsi="Verdana" w:cs="Arial"/>
-        </w:rPr>
-      </w:pPr>
-    </w:p>
-    <w:p>
-      <w:pPr>
-        <w:rPr>
-          <w:rFonts w:ascii="Verdana" w:hAnsi="Verdana" w:cs="Arial"/>
-        </w:rPr>
-      </w:pPr>
-    </w:p>
-    <w:p>
-      <w:pPr>
-        <w:rPr>
-          <w:rFonts w:ascii="Verdana" w:hAnsi="Verdana" w:cs="Arial"/>
-        </w:rPr>
-      </w:pPr>
-    </w:p>
-    <w:p>
-      <w:pPr>
-        <w:rPr>
-          <w:rFonts w:ascii="Verdana" w:hAnsi="Verdana" w:cs="Arial"/>
-          <w:b/>
-        </w:rPr>
-      </w:pPr>
-      <w:r>
-        <w:rPr>
-          <w:rFonts w:ascii="Verdana" w:hAnsi="Verdana" w:cs="Arial"/>
-          <w:b/>
-          <w:sz w:val="24"/>
-        </w:rPr>
-        <w:t xml:space="preserve">Caso de uso 2. </w:t>
+        <w:t>Registro de B</w:t>
       </w:r>
       <w:r>
         <w:rPr>
@@ -3717,11 +3977,12 @@
           <w:sz w:val="24"/>
           <w:u w:val="single"/>
         </w:rPr>
-        <w:t>Registro de Reportes</w:t>
-      </w:r>
-    </w:p>
-    <w:p>
-      <w:pPr>
+        <w:t>itácora</w:t>
+      </w:r>
+    </w:p>
+    <w:p>
+      <w:pPr>
+        <w:jc w:val="both"/>
         <w:rPr>
           <w:rFonts w:ascii="Verdana" w:hAnsi="Verdana" w:cs="Arial"/>
         </w:rPr>
@@ -3737,11 +3998,12 @@
         <w:rPr>
           <w:rFonts w:ascii="Verdana" w:hAnsi="Verdana" w:cs="Arial"/>
         </w:rPr>
-        <w:t xml:space="preserve"> El alumno registrará la(s) actividad(es) de su día.</w:t>
-      </w:r>
-    </w:p>
-    <w:p>
-      <w:pPr>
+        <w:t xml:space="preserve"> El alumno registrará las bitácoras mensuales en el sistema.</w:t>
+      </w:r>
+    </w:p>
+    <w:p>
+      <w:pPr>
+        <w:jc w:val="both"/>
         <w:rPr>
           <w:rFonts w:ascii="Verdana" w:hAnsi="Verdana" w:cs="Arial"/>
         </w:rPr>
@@ -3757,11 +4019,12 @@
         <w:rPr>
           <w:rFonts w:ascii="Verdana" w:hAnsi="Verdana" w:cs="Arial"/>
         </w:rPr>
-        <w:t xml:space="preserve"> El alumno deberá tener iniciada su sesión y deberá estar en la ventana “Registro de actividades”.</w:t>
-      </w:r>
-    </w:p>
-    <w:p>
-      <w:pPr>
+        <w:t xml:space="preserve"> El alumno deberá tener iniciada su sesión y estar en la ventana “Registro de bitácoras”.</w:t>
+      </w:r>
+    </w:p>
+    <w:p>
+      <w:pPr>
+        <w:jc w:val="both"/>
         <w:rPr>
           <w:rFonts w:ascii="Verdana" w:hAnsi="Verdana" w:cs="Arial"/>
           <w:b/>
@@ -3787,192 +4050,20 @@
           <w:rFonts w:ascii="Verdana" w:hAnsi="Verdana" w:cs="Arial"/>
           <w:b/>
         </w:rPr>
-        <w:t xml:space="preserve">Alumno. </w:t>
-      </w:r>
-      <w:r>
-        <w:rPr>
-          <w:rFonts w:ascii="Verdana" w:hAnsi="Verdana" w:cs="Arial"/>
-        </w:rPr>
-        <w:t>Alumno deberá presionar el botón “Registrar actividad”, cuando el botón sea presionado, aparecerá una página nueva del sistema. El alumno deberá presionar en “Registrar Actividad”, aparecerá una ventana para explorar tus archivos, el alumno escogerá el archivo PDF, una vez ubicado el archivo, presiona el botón “abrir”. En caso de que el archivo no sea PDF el sistema mandara un mensaje “El archivo debe ser PDF”, en caso que el archivo no tengan ningún problema, se guardará.</w:t>
-      </w:r>
-    </w:p>
-    <w:p>
-      <w:pPr>
-        <w:jc w:val="both"/>
-        <w:rPr>
-          <w:rFonts w:ascii="Verdana" w:hAnsi="Verdana" w:cs="Arial"/>
-        </w:rPr>
-      </w:pPr>
-      <w:r>
-        <w:rPr>
-          <w:rFonts w:ascii="Verdana" w:hAnsi="Verdana" w:cs="Arial"/>
-          <w:b/>
-        </w:rPr>
-        <w:t xml:space="preserve">Sistema. </w:t>
-      </w:r>
-      <w:r>
-        <w:rPr>
-          <w:rFonts w:ascii="Verdana" w:hAnsi="Verdana" w:cs="Arial"/>
-        </w:rPr>
-        <w:t>El sistema estará a la espera que un archivo intente entrar. Cuando detecte que hay un archivo en progreso deberá validarlo, en caso de que no sea PDF mandara un mensaje “El archivo debe ser PDF”, en caso que el archivo sea correcto, lo guardara en el sistema. El sistema genera un link especial ubicado en “Consulta de Actividades” donde se podrá consultar la actividad registrada.</w:t>
-      </w:r>
-    </w:p>
-    <w:p>
-      <w:pPr>
-        <w:jc w:val="both"/>
-        <w:rPr>
-          <w:rFonts w:ascii="Verdana" w:hAnsi="Verdana" w:cs="Arial"/>
-        </w:rPr>
-      </w:pPr>
-      <w:r>
-        <w:rPr>
-          <w:rFonts w:ascii="Verdana" w:hAnsi="Verdana" w:cs="Arial"/>
-          <w:b/>
-        </w:rPr>
-        <w:t>Extensión:</w:t>
-      </w:r>
-      <w:r>
-        <w:rPr>
-          <w:rFonts w:ascii="Verdana" w:hAnsi="Verdana" w:cs="Arial"/>
-        </w:rPr>
-        <w:t xml:space="preserve"> El sistema validará las fechas, en caso de que la fecha sea antes o después del plazo de registro de la actividad, el botón de “Registrar actividad” estará desactivado.</w:t>
-      </w:r>
-      <w:r>
-        <w:rPr>
-          <w:rFonts w:ascii="Verdana" w:hAnsi="Verdana" w:cs="Arial"/>
-        </w:rPr>
-        <w:br/>
-        <w:t>En caso de que el sistema esté en mantenimiento, no se podrá registrar ninguna actividad  en el sistema.</w:t>
-      </w:r>
-    </w:p>
-    <w:p>
-      <w:pPr>
-        <w:jc w:val="both"/>
-        <w:rPr>
-          <w:rFonts w:ascii="Verdana" w:hAnsi="Verdana" w:cs="Arial"/>
-        </w:rPr>
-      </w:pPr>
-    </w:p>
-    <w:p>
-      <w:pPr>
-        <w:jc w:val="both"/>
-        <w:rPr>
-          <w:rFonts w:ascii="Verdana" w:hAnsi="Verdana" w:cs="Arial"/>
-          <w:b/>
-          <w:sz w:val="24"/>
-        </w:rPr>
-      </w:pPr>
-      <w:r>
-        <w:rPr>
-          <w:rFonts w:ascii="Verdana" w:hAnsi="Verdana" w:cs="Arial"/>
-          <w:b/>
-          <w:sz w:val="24"/>
-        </w:rPr>
-        <w:t xml:space="preserve">Caso de uso 3. </w:t>
-      </w:r>
-      <w:r>
-        <w:rPr>
-          <w:rFonts w:ascii="Verdana" w:hAnsi="Verdana" w:cs="Arial"/>
-          <w:b/>
-          <w:sz w:val="24"/>
-          <w:u w:val="single"/>
-        </w:rPr>
-        <w:t>Registro de B</w:t>
-      </w:r>
-      <w:r>
-        <w:rPr>
-          <w:rFonts w:ascii="Verdana" w:hAnsi="Verdana" w:cs="Arial"/>
-          <w:b/>
-          <w:sz w:val="24"/>
-          <w:u w:val="single"/>
-        </w:rPr>
-        <w:t>itácora</w:t>
-      </w:r>
-    </w:p>
-    <w:p>
-      <w:pPr>
-        <w:jc w:val="both"/>
-        <w:rPr>
-          <w:rFonts w:ascii="Verdana" w:hAnsi="Verdana" w:cs="Arial"/>
-        </w:rPr>
-      </w:pPr>
-      <w:r>
-        <w:rPr>
-          <w:rFonts w:ascii="Verdana" w:hAnsi="Verdana" w:cs="Arial"/>
-          <w:b/>
-        </w:rPr>
-        <w:t>Objetivo:</w:t>
-      </w:r>
-      <w:r>
-        <w:rPr>
-          <w:rFonts w:ascii="Verdana" w:hAnsi="Verdana" w:cs="Arial"/>
-        </w:rPr>
-        <w:t xml:space="preserve"> El alumno registrará las bitácoras mensuales en el sistema.</w:t>
-      </w:r>
-    </w:p>
-    <w:p>
-      <w:pPr>
-        <w:jc w:val="both"/>
-        <w:rPr>
-          <w:rFonts w:ascii="Verdana" w:hAnsi="Verdana" w:cs="Arial"/>
-        </w:rPr>
-      </w:pPr>
-      <w:r>
-        <w:rPr>
-          <w:rFonts w:ascii="Verdana" w:hAnsi="Verdana" w:cs="Arial"/>
-          <w:b/>
-        </w:rPr>
-        <w:t>Pre-condición:</w:t>
-      </w:r>
-      <w:r>
-        <w:rPr>
-          <w:rFonts w:ascii="Verdana" w:hAnsi="Verdana" w:cs="Arial"/>
-        </w:rPr>
-        <w:t xml:space="preserve"> El alumno deberá tener iniciada su sesión y estar en la ventana “Registro de bitácoras”.</w:t>
-      </w:r>
-    </w:p>
-    <w:p>
-      <w:pPr>
-        <w:jc w:val="both"/>
-        <w:rPr>
-          <w:rFonts w:ascii="Verdana" w:hAnsi="Verdana" w:cs="Arial"/>
-          <w:b/>
-        </w:rPr>
-      </w:pPr>
-      <w:r>
-        <w:rPr>
-          <w:rFonts w:ascii="Verdana" w:hAnsi="Verdana" w:cs="Arial"/>
-          <w:b/>
-        </w:rPr>
-        <w:t>Actor(es):</w:t>
-      </w:r>
-    </w:p>
-    <w:p>
-      <w:pPr>
-        <w:jc w:val="both"/>
-        <w:rPr>
-          <w:rFonts w:ascii="Verdana" w:hAnsi="Verdana" w:cs="Arial"/>
-        </w:rPr>
-      </w:pPr>
-      <w:r>
-        <w:rPr>
-          <w:rFonts w:ascii="Verdana" w:hAnsi="Verdana" w:cs="Arial"/>
-          <w:b/>
-        </w:rPr>
-        <w:t>Alumno y Sistema.</w:t>
-      </w:r>
-      <w:r>
-        <w:rPr>
-          <w:rFonts w:ascii="Verdana" w:hAnsi="Verdana" w:cs="Arial"/>
-        </w:rPr>
-        <w:t xml:space="preserve"> El alumno deberá presionar en el botón “Registrar bitácoras”, cuando el botón sea presionado, aparecerá una página nueva del sistema. El alumno deberá presionar en el botón “Registrar Bitácora”, aparecerá una nueva página de “Registro e Bitácora”. El alumno deberá llenar </w:t>
-      </w:r>
-      <w:r>
-        <w:rPr>
-          <w:rFonts w:ascii="Verdana" w:hAnsi="Verdana" w:cs="Arial"/>
-        </w:rPr>
-        <w:lastRenderedPageBreak/>
-        <w:t xml:space="preserve">los datos que aparecen: Nombre de actividades, fecha en que se iniciaron las actividades, fecha en que se finalizaron las actividades y los comentarios sobre las actividades. </w:t>
+        <w:t>Alumno</w:t>
+      </w:r>
+      <w:r>
+        <w:rPr>
+          <w:rFonts w:ascii="Verdana" w:hAnsi="Verdana" w:cs="Arial"/>
+          <w:b/>
+        </w:rPr>
+        <w:t>.</w:t>
+      </w:r>
+      <w:r>
+        <w:rPr>
+          <w:rFonts w:ascii="Verdana" w:hAnsi="Verdana" w:cs="Arial"/>
+        </w:rPr>
+        <w:t xml:space="preserve"> El alumno deberá presionar en el botón “Registrar bitácoras”, cuando el botón sea presionado, aparecerá una página nueva del sistema. El alumno deberá presionar en el botón “Registrar Bitácora”, aparecerá una nueva página de “Registro e Bitácora”. El alumno deberá llenar los datos que aparecen: Nombre de actividades, fecha en que se iniciaron las actividades, fecha en que se finalizaron las actividades y los comentarios sobre las actividades. </w:t>
       </w:r>
     </w:p>
     <w:p>
@@ -4031,6 +4122,7 @@
         <w:rPr>
           <w:rFonts w:ascii="Verdana" w:hAnsi="Verdana" w:cs="Arial"/>
         </w:rPr>
+        <w:lastRenderedPageBreak/>
         <w:t>-No lleno el campo de fecha en que se terminó la actividad, el sistema mandará un mensaje “Recuerda escribir la fecha de finalización de la actividad”.</w:t>
       </w:r>
     </w:p>
@@ -4060,7 +4152,100 @@
         <w:rPr>
           <w:rFonts w:ascii="Verdana" w:hAnsi="Verdana" w:cs="Arial"/>
         </w:rPr>
-        <w:t>En caso de que los datos sean correctos, el sistema registrara sus actividades en su base de datos.</w:t>
+        <w:t>En caso de que los datos sean correctos, el sistema registrara sus a</w:t>
+      </w:r>
+      <w:r>
+        <w:rPr>
+          <w:rFonts w:ascii="Verdana" w:hAnsi="Verdana" w:cs="Arial"/>
+        </w:rPr>
+        <w:t>ctividades en su base de datos.</w:t>
+      </w:r>
+    </w:p>
+    <w:p>
+      <w:pPr>
+        <w:rPr>
+          <w:rFonts w:ascii="Verdana" w:hAnsi="Verdana" w:cs="Arial"/>
+          <w:b/>
+          <w:u w:val="single"/>
+        </w:rPr>
+      </w:pPr>
+    </w:p>
+    <w:p>
+      <w:pPr>
+        <w:rPr>
+          <w:rFonts w:ascii="Verdana" w:hAnsi="Verdana" w:cs="Arial"/>
+          <w:b/>
+          <w:u w:val="single"/>
+        </w:rPr>
+      </w:pPr>
+      <w:r>
+        <w:rPr>
+          <w:rFonts w:ascii="Verdana" w:hAnsi="Verdana" w:cs="Arial"/>
+          <w:b/>
+          <w:u w:val="single"/>
+        </w:rPr>
+        <w:t>Caso de uso 4: Consultar actividades.</w:t>
+      </w:r>
+    </w:p>
+    <w:p>
+      <w:pPr>
+        <w:rPr>
+          <w:rFonts w:ascii="Verdana" w:hAnsi="Verdana" w:cs="Arial"/>
+        </w:rPr>
+      </w:pPr>
+      <w:r>
+        <w:rPr>
+          <w:rFonts w:ascii="Verdana" w:hAnsi="Verdana" w:cs="Arial"/>
+          <w:b/>
+        </w:rPr>
+        <w:t>Objetivo:</w:t>
+      </w:r>
+      <w:r>
+        <w:rPr>
+          <w:rFonts w:ascii="Verdana" w:hAnsi="Verdana" w:cs="Arial"/>
+        </w:rPr>
+        <w:t xml:space="preserve"> El alumno verá las actividades que tiene asignadas.</w:t>
+      </w:r>
+    </w:p>
+    <w:p>
+      <w:pPr>
+        <w:rPr>
+          <w:rFonts w:ascii="Verdana" w:hAnsi="Verdana" w:cs="Arial"/>
+        </w:rPr>
+      </w:pPr>
+      <w:r>
+        <w:rPr>
+          <w:rFonts w:ascii="Verdana" w:hAnsi="Verdana" w:cs="Arial"/>
+          <w:b/>
+        </w:rPr>
+        <w:t>Pre-condición:</w:t>
+      </w:r>
+      <w:r>
+        <w:rPr>
+          <w:rFonts w:ascii="Verdana" w:hAnsi="Verdana" w:cs="Arial"/>
+        </w:rPr>
+        <w:t xml:space="preserve"> Alumno, Maestro y R</w:t>
+      </w:r>
+      <w:r>
+        <w:rPr>
+          <w:rFonts w:ascii="Verdana" w:hAnsi="Verdana" w:cs="Arial"/>
+        </w:rPr>
+        <w:t xml:space="preserve">esponsable deberán tener iniciada su sesión. </w:t>
+      </w:r>
+    </w:p>
+    <w:p>
+      <w:pPr>
+        <w:rPr>
+          <w:rFonts w:ascii="Verdana" w:hAnsi="Verdana" w:cs="Arial"/>
+          <w:b/>
+        </w:rPr>
+      </w:pPr>
+      <w:r>
+        <w:rPr>
+          <w:rFonts w:ascii="Verdana" w:hAnsi="Verdana" w:cs="Arial"/>
+          <w:b/>
+        </w:rPr>
+        <w:t>Actor(es):</w:t>
       </w:r>
     </w:p>
     <w:p>
@@ -4075,27 +4260,97 @@
           <w:rFonts w:ascii="Verdana" w:hAnsi="Verdana" w:cs="Arial"/>
           <w:b/>
         </w:rPr>
-        <w:t>Extensión:</w:t>
-      </w:r>
-      <w:r>
-        <w:rPr>
-          <w:rFonts w:ascii="Verdana" w:hAnsi="Verdana" w:cs="Arial"/>
-        </w:rPr>
-        <w:t xml:space="preserve"> El sistema validará las fechas, en caso de que la fecha sea antes o después del plazo de tiempo de registro de la bitácora, el botón “Registrar bitácora” estará desactivado. Si el sistema está en mantenimiento, no se podrá registrar ninguna bitácora en el sistema.</w:t>
-      </w:r>
-      <w:r>
-        <w:rPr>
-          <w:rFonts w:ascii="Verdana" w:hAnsi="Verdana" w:cs="Arial"/>
-        </w:rPr>
-        <w:br/>
-      </w:r>
-    </w:p>
-    <w:p>
-      <w:pPr>
-        <w:rPr>
-          <w:rFonts w:ascii="Verdana" w:hAnsi="Verdana" w:cs="Arial"/>
-          <w:b/>
-          <w:sz w:val="24"/>
+        <w:t>Alumno</w:t>
+      </w:r>
+      <w:r>
+        <w:rPr>
+          <w:rFonts w:ascii="Verdana" w:hAnsi="Verdana" w:cs="Arial"/>
+          <w:b/>
+        </w:rPr>
+        <w:t>:</w:t>
+      </w:r>
+      <w:r>
+        <w:rPr>
+          <w:rFonts w:ascii="Verdana" w:hAnsi="Verdana" w:cs="Arial"/>
+        </w:rPr>
+        <w:t xml:space="preserve"> El alumno deberá seleccionar el botón de “Consultar Actividades”. Cuando dicho botón es seleccionado, se  direccionará al usuario hacia su pantalla de “Consultar Actividades”. En esta pantalla aparecen las actividades próximas, las actividades actuales y las actividades que ya han sido entregadas. El alumno puede seleccionar una actividad, si la actividad ya fue realizada, mostrará la retroalimentación y comentarios de dicha actividad y estará subrayada de color gris. Las actividades actuales (que se deben realizar en la fecha actual) estarán subrayadas de color verde y al seleccionarlas se abrirá una ventana nueva con indicaciones acerca de la actividad. Las actividades futuras estarán subrayadas de color azul y al seleccionarlas se abrirá una ventana que diga el nombre de la actividad, pero no mostrará las indicaciones de qué se debe de hacer.</w:t>
+      </w:r>
+    </w:p>
+    <w:p>
+      <w:pPr>
+        <w:jc w:val="both"/>
+        <w:rPr>
+          <w:rFonts w:ascii="Verdana" w:hAnsi="Verdana" w:cs="Arial"/>
+        </w:rPr>
+      </w:pPr>
+      <w:r>
+        <w:rPr>
+          <w:rFonts w:ascii="Verdana" w:hAnsi="Verdana" w:cs="Arial"/>
+          <w:b/>
+        </w:rPr>
+        <w:t>Maestro</w:t>
+      </w:r>
+      <w:r>
+        <w:rPr>
+          <w:rFonts w:ascii="Verdana" w:hAnsi="Verdana" w:cs="Arial"/>
+          <w:b/>
+        </w:rPr>
+        <w:t>:</w:t>
+      </w:r>
+      <w:r>
+        <w:rPr>
+          <w:rFonts w:ascii="Verdana" w:hAnsi="Verdana" w:cs="Arial"/>
+        </w:rPr>
+        <w:t xml:space="preserve"> El maestro deberá seleccionar  el botón “Consultar Actividades”. Cuando el botón es seleccionado, se direccionará al usuario hacia su pantalla “Consultar actividades”. En esta pantalla se desplegarán los alumnos que tiene asignado el maestro. El maestro deberá seleccionar el nombre del alumno que él quiera consultar. Al seleccionar un nombre se abrirá una nueva ventana, esta ventana muestra Todas las actividades que se han encargado en forma de rectángulo, en la esquina superior derecha aparecerá en letras verdes y mayúsculas la palabra “ACTIVIDAD REALIZADA” y en el caso contrario, si el alumno no realizó la actividad en la esquina superior derecha aparecerá en letras rojas y en mayúsculas la palabra “ACTIVIDAD NO REALIZADA”.</w:t>
+      </w:r>
+    </w:p>
+    <w:p>
+      <w:pPr>
+        <w:jc w:val="both"/>
+        <w:rPr>
+          <w:rFonts w:ascii="Verdana" w:hAnsi="Verdana" w:cs="Arial"/>
+        </w:rPr>
+      </w:pPr>
+      <w:r>
+        <w:rPr>
+          <w:rFonts w:ascii="Verdana" w:hAnsi="Verdana" w:cs="Arial"/>
+          <w:b/>
+        </w:rPr>
+        <w:t>Responsable</w:t>
+      </w:r>
+      <w:r>
+        <w:rPr>
+          <w:rFonts w:ascii="Verdana" w:hAnsi="Verdana" w:cs="Arial"/>
+          <w:b/>
+        </w:rPr>
+        <w:t>:</w:t>
+      </w:r>
+      <w:r>
+        <w:rPr>
+          <w:rFonts w:ascii="Verdana" w:hAnsi="Verdana" w:cs="Arial"/>
+        </w:rPr>
+        <w:t xml:space="preserve"> El responsable deberá seleccionar el  botón “Consultar Actividades”. Cuando el botón es seleccionado, se direccionará al usuario hacia su pantalla “Consultar Actividades”. En esta pantalla se desplegará una lista de </w:t>
+      </w:r>
+      <w:r>
+        <w:rPr>
+          <w:rFonts w:ascii="Verdana" w:hAnsi="Verdana" w:cs="Arial"/>
+        </w:rPr>
+        <w:lastRenderedPageBreak/>
+        <w:t>asignados (Alumnos). El Responsable deberá seleccionar a un asignado, al hacerlo, se mostrará la lista de actividades que el asignado ha realizado. El responsable seleccionará una actividad, esto lo direccionará a una pantalla, esta nueva pantalla  mostrará si el asignado ha realizado la actividad, el responsable lo podrá comprobar y marcar la actividad como “ACTIVIDAD REALIZADA” o “ACTIVIDAD NO REALIZADA”.</w:t>
+      </w:r>
+    </w:p>
+    <w:p>
+      <w:pPr>
+        <w:rPr>
+          <w:rFonts w:ascii="Verdana" w:hAnsi="Verdana" w:cs="Arial"/>
+        </w:rPr>
+      </w:pPr>
+    </w:p>
+    <w:p>
+      <w:pPr>
+        <w:rPr>
+          <w:rFonts w:ascii="Verdana" w:hAnsi="Verdana" w:cs="Arial"/>
+          <w:b/>
           <w:u w:val="single"/>
         </w:rPr>
       </w:pPr>
@@ -4103,14 +4358,183 @@
         <w:rPr>
           <w:rFonts w:ascii="Verdana" w:hAnsi="Verdana" w:cs="Arial"/>
           <w:b/>
-          <w:sz w:val="24"/>
           <w:u w:val="single"/>
         </w:rPr>
-        <w:t>Caso de uso 4: Consultar actividades.</w:t>
-      </w:r>
-    </w:p>
-    <w:p>
-      <w:pPr>
+        <w:t xml:space="preserve">Caso de uso 5: Imprimir bitácoras. </w:t>
+      </w:r>
+    </w:p>
+    <w:p>
+      <w:pPr>
+        <w:rPr>
+          <w:rFonts w:ascii="Verdana" w:hAnsi="Verdana" w:cs="Arial"/>
+        </w:rPr>
+      </w:pPr>
+      <w:r>
+        <w:rPr>
+          <w:rFonts w:ascii="Verdana" w:hAnsi="Verdana" w:cs="Arial"/>
+          <w:b/>
+        </w:rPr>
+        <w:t xml:space="preserve">Objetivo: </w:t>
+      </w:r>
+      <w:r>
+        <w:rPr>
+          <w:rFonts w:ascii="Verdana" w:hAnsi="Verdana" w:cs="Arial"/>
+        </w:rPr>
+        <w:t>El alumno podrá imprimir sus bitácoras para que estas sean firmadas y selladas.</w:t>
+      </w:r>
+    </w:p>
+    <w:p>
+      <w:pPr>
+        <w:rPr>
+          <w:rFonts w:ascii="Verdana" w:hAnsi="Verdana" w:cs="Arial"/>
+        </w:rPr>
+      </w:pPr>
+      <w:r>
+        <w:rPr>
+          <w:rFonts w:ascii="Verdana" w:hAnsi="Verdana" w:cs="Arial"/>
+          <w:b/>
+        </w:rPr>
+        <w:t>Pre-condición:</w:t>
+      </w:r>
+      <w:r>
+        <w:rPr>
+          <w:rFonts w:ascii="Verdana" w:hAnsi="Verdana" w:cs="Arial"/>
+        </w:rPr>
+        <w:t xml:space="preserve"> El alumno deberá tener su sesión iniciada y encontrarse en la ventana “Registrar bitácoras”.</w:t>
+      </w:r>
+    </w:p>
+    <w:p>
+      <w:pPr>
+        <w:rPr>
+          <w:rFonts w:ascii="Verdana" w:hAnsi="Verdana" w:cs="Arial"/>
+          <w:b/>
+        </w:rPr>
+      </w:pPr>
+      <w:r>
+        <w:rPr>
+          <w:rFonts w:ascii="Verdana" w:hAnsi="Verdana" w:cs="Arial"/>
+          <w:b/>
+        </w:rPr>
+        <w:t>Actor(es):</w:t>
+      </w:r>
+      <w:r>
+        <w:rPr>
+          <w:rFonts w:ascii="Verdana" w:hAnsi="Verdana" w:cs="Arial"/>
+          <w:b/>
+        </w:rPr>
+        <w:t xml:space="preserve"> </w:t>
+      </w:r>
+      <w:r>
+        <w:rPr>
+          <w:rFonts w:ascii="Verdana" w:hAnsi="Verdana" w:cs="Arial"/>
+        </w:rPr>
+        <w:t>Alumno</w:t>
+      </w:r>
+      <w:r>
+        <w:rPr>
+          <w:rFonts w:ascii="Verdana" w:hAnsi="Verdana" w:cs="Arial"/>
+        </w:rPr>
+        <w:t>.</w:t>
+      </w:r>
+    </w:p>
+    <w:p>
+      <w:pPr>
+        <w:jc w:val="both"/>
+        <w:rPr>
+          <w:rFonts w:ascii="Verdana" w:hAnsi="Verdana" w:cs="Arial"/>
+        </w:rPr>
+      </w:pPr>
+      <w:r>
+        <w:rPr>
+          <w:rFonts w:ascii="Verdana" w:hAnsi="Verdana" w:cs="Arial"/>
+        </w:rPr>
+        <w:t>En la ventana donde se registran</w:t>
+      </w:r>
+      <w:r>
+        <w:rPr>
+          <w:rFonts w:ascii="Verdana" w:hAnsi="Verdana" w:cs="Arial"/>
+        </w:rPr>
+        <w:t xml:space="preserve"> las bitácoras</w:t>
+      </w:r>
+      <w:r>
+        <w:rPr>
+          <w:rFonts w:ascii="Verdana" w:hAnsi="Verdana" w:cs="Arial"/>
+        </w:rPr>
+        <w:t xml:space="preserve"> y aparecen todas las bitácoras, aparecerá un</w:t>
+      </w:r>
+      <w:r>
+        <w:rPr>
+          <w:rFonts w:ascii="Verdana" w:hAnsi="Verdana" w:cs="Arial"/>
+        </w:rPr>
+        <w:t>a opción llamada</w:t>
+      </w:r>
+      <w:r>
+        <w:rPr>
+          <w:rFonts w:ascii="Verdana" w:hAnsi="Verdana" w:cs="Arial"/>
+        </w:rPr>
+        <w:t xml:space="preserve"> “Imprimir Bitáco</w:t>
+      </w:r>
+      <w:r>
+        <w:rPr>
+          <w:rFonts w:ascii="Verdana" w:hAnsi="Verdana" w:cs="Arial"/>
+        </w:rPr>
+        <w:t>ras”. Al seleccionar esa opción</w:t>
+      </w:r>
+      <w:r>
+        <w:rPr>
+          <w:rFonts w:ascii="Verdana" w:hAnsi="Verdana" w:cs="Arial"/>
+        </w:rPr>
+        <w:t xml:space="preserve"> se abrirá una ventana con la lista de bitácoras, el alumno deberá seleccionar la bitácora que desea imprimir</w:t>
+      </w:r>
+      <w:r>
+        <w:rPr>
+          <w:rFonts w:ascii="Verdana" w:hAnsi="Verdana" w:cs="Arial"/>
+        </w:rPr>
+        <w:t>, cuando la bitácora que desea imprimir sea seleccionada aparecerá una ventana para poder imprimirla</w:t>
+      </w:r>
+      <w:r>
+        <w:rPr>
+          <w:rFonts w:ascii="Verdana" w:hAnsi="Verdana" w:cs="Arial"/>
+        </w:rPr>
+        <w:t xml:space="preserve">. </w:t>
+      </w:r>
+    </w:p>
+    <w:p>
+      <w:pPr>
+        <w:rPr>
+          <w:rFonts w:ascii="Verdana" w:hAnsi="Verdana" w:cs="Arial"/>
+        </w:rPr>
+      </w:pPr>
+    </w:p>
+    <w:p>
+      <w:pPr>
+        <w:jc w:val="both"/>
+        <w:rPr>
+          <w:rFonts w:ascii="Verdana" w:hAnsi="Verdana" w:cs="Arial"/>
+          <w:b/>
+          <w:u w:val="single"/>
+        </w:rPr>
+      </w:pPr>
+      <w:r>
+        <w:rPr>
+          <w:rFonts w:ascii="Verdana" w:hAnsi="Verdana" w:cs="Arial"/>
+          <w:b/>
+          <w:u w:val="single"/>
+        </w:rPr>
+        <w:t>Caso de uso 6</w:t>
+      </w:r>
+      <w:r>
+        <w:rPr>
+          <w:rFonts w:ascii="Verdana" w:hAnsi="Verdana" w:cs="Arial"/>
+          <w:b/>
+          <w:u w:val="single"/>
+        </w:rPr>
+        <w:t>.  Cerrar Sesión.</w:t>
+      </w:r>
+    </w:p>
+    <w:p>
+      <w:pPr>
+        <w:jc w:val="both"/>
         <w:rPr>
           <w:rFonts w:ascii="Verdana" w:hAnsi="Verdana" w:cs="Arial"/>
         </w:rPr>
@@ -4126,11 +4550,59 @@
         <w:rPr>
           <w:rFonts w:ascii="Verdana" w:hAnsi="Verdana" w:cs="Arial"/>
         </w:rPr>
-        <w:t xml:space="preserve"> El alumno verá las actividades que tiene asignadas.</w:t>
-      </w:r>
-    </w:p>
-    <w:p>
-      <w:pPr>
+        <w:t xml:space="preserve"> Salir de l</w:t>
+      </w:r>
+      <w:r>
+        <w:rPr>
+          <w:rFonts w:ascii="Verdana" w:hAnsi="Verdana" w:cs="Arial"/>
+        </w:rPr>
+        <w:t>a cuenta de usuario para ir menú</w:t>
+      </w:r>
+      <w:r>
+        <w:rPr>
+          <w:rFonts w:ascii="Verdana" w:hAnsi="Verdana" w:cs="Arial"/>
+        </w:rPr>
+        <w:t xml:space="preserve"> de inicio de </w:t>
+      </w:r>
+      <w:r>
+        <w:rPr>
+          <w:rFonts w:ascii="Verdana" w:hAnsi="Verdana" w:cs="Arial"/>
+        </w:rPr>
+        <w:t>sesión</w:t>
+      </w:r>
+    </w:p>
+    <w:p>
+      <w:pPr>
+        <w:jc w:val="both"/>
+        <w:rPr>
+          <w:rFonts w:ascii="Verdana" w:hAnsi="Verdana" w:cs="Arial"/>
+          <w:b/>
+        </w:rPr>
+      </w:pPr>
+      <w:r>
+        <w:rPr>
+          <w:rFonts w:ascii="Verdana" w:hAnsi="Verdana" w:cs="Arial"/>
+          <w:b/>
+        </w:rPr>
+        <w:t>Actor(es):</w:t>
+      </w:r>
+      <w:r>
+        <w:rPr>
+          <w:rFonts w:ascii="Verdana" w:hAnsi="Verdana" w:cs="Arial"/>
+          <w:b/>
+        </w:rPr>
+        <w:t xml:space="preserve"> </w:t>
+      </w:r>
+      <w:r>
+        <w:rPr>
+          <w:rFonts w:ascii="Verdana" w:hAnsi="Verdana" w:cs="Arial"/>
+        </w:rPr>
+        <w:t>Alumno Servicio Social, Responsable, Coordinador y Maestro de servicio social.</w:t>
+      </w:r>
+    </w:p>
+    <w:p>
+      <w:pPr>
+        <w:jc w:val="both"/>
         <w:rPr>
           <w:rFonts w:ascii="Verdana" w:hAnsi="Verdana" w:cs="Arial"/>
         </w:rPr>
@@ -4146,195 +4618,49 @@
         <w:rPr>
           <w:rFonts w:ascii="Verdana" w:hAnsi="Verdana" w:cs="Arial"/>
         </w:rPr>
-        <w:t xml:space="preserve"> Alumno, Maestro y R</w:t>
-      </w:r>
-      <w:r>
-        <w:rPr>
-          <w:rFonts w:ascii="Verdana" w:hAnsi="Verdana" w:cs="Arial"/>
-        </w:rPr>
-        <w:t xml:space="preserve">esponsable deberán tener iniciada su sesión. </w:t>
-      </w:r>
-    </w:p>
-    <w:p>
-      <w:pPr>
-        <w:rPr>
-          <w:rFonts w:ascii="Verdana" w:hAnsi="Verdana" w:cs="Arial"/>
-          <w:b/>
-        </w:rPr>
-      </w:pPr>
-      <w:r>
-        <w:rPr>
-          <w:rFonts w:ascii="Verdana" w:hAnsi="Verdana" w:cs="Arial"/>
-          <w:b/>
-        </w:rPr>
-        <w:t>Actor(es):</w:t>
-      </w:r>
-    </w:p>
-    <w:p>
-      <w:pPr>
-        <w:rPr>
-          <w:rFonts w:ascii="Verdana" w:hAnsi="Verdana" w:cs="Arial"/>
-        </w:rPr>
-      </w:pPr>
-      <w:r>
-        <w:rPr>
-          <w:rFonts w:ascii="Verdana" w:hAnsi="Verdana" w:cs="Arial"/>
-          <w:b/>
-        </w:rPr>
-        <w:t>Alumno</w:t>
-      </w:r>
-      <w:r>
-        <w:rPr>
-          <w:rFonts w:ascii="Verdana" w:hAnsi="Verdana" w:cs="Arial"/>
-          <w:b/>
-        </w:rPr>
-        <w:t>:</w:t>
-      </w:r>
-      <w:r>
-        <w:rPr>
-          <w:rFonts w:ascii="Verdana" w:hAnsi="Verdana" w:cs="Arial"/>
-        </w:rPr>
-        <w:t xml:space="preserve"> El alumno deberá seleccionar el botón de “Consultar Actividades”. Cuando dicho botón es seleccionado, se  direccionará al usuario hacia su pantalla de “Consultar Actividades”. En esta pantalla aparecen las actividades próximas, las actividades actuales y las actividades que ya han sido entregadas. El alumno puede seleccionar una actividad, si la actividad ya fue realizada, mostrará la retroalimentación y comentarios de dicha actividad y estará subrayada de color gris. Las actividades actuales (que se deben realizar en la fecha actual) estarán subrayadas de color verde y al seleccionarlas se abrirá una ventana nueva con indicaciones acerca de la actividad. Las actividades futuras estarán subrayadas de color azul y al seleccionarlas se </w:t>
-      </w:r>
-      <w:r>
-        <w:rPr>
-          <w:rFonts w:ascii="Verdana" w:hAnsi="Verdana" w:cs="Arial"/>
-        </w:rPr>
-        <w:lastRenderedPageBreak/>
-        <w:t>abrirá una ventana que diga el nombre de la actividad, pero no mostrará las indicaciones de qué se debe de hacer.</w:t>
-      </w:r>
-    </w:p>
-    <w:p>
-      <w:pPr>
-        <w:rPr>
-          <w:rFonts w:ascii="Verdana" w:hAnsi="Verdana" w:cs="Arial"/>
-        </w:rPr>
-      </w:pPr>
-      <w:r>
-        <w:rPr>
-          <w:rFonts w:ascii="Verdana" w:hAnsi="Verdana" w:cs="Arial"/>
-          <w:b/>
-        </w:rPr>
-        <w:t>Maestro</w:t>
-      </w:r>
-      <w:r>
-        <w:rPr>
-          <w:rFonts w:ascii="Verdana" w:hAnsi="Verdana" w:cs="Arial"/>
-          <w:b/>
-        </w:rPr>
-        <w:t>:</w:t>
-      </w:r>
-      <w:r>
-        <w:rPr>
-          <w:rFonts w:ascii="Verdana" w:hAnsi="Verdana" w:cs="Arial"/>
-        </w:rPr>
-        <w:t xml:space="preserve"> El maestro deberá seleccionar  el botón “Consultar Actividades”. Cuando el botón es seleccionado, se direccionará al usuario hacia su pantalla “Consultar actividades”. En esta pantalla se desplegarán los alumnos que tiene asignado el maestro. El maestro deberá seleccionar el nombre del alumno que él quiera consultar. Al seleccionar un nombre se abrirá una nueva ventana, esta ventana muestra Todas las actividades que se han encargado en forma de rectángulo, en la esquina superior derecha aparecerá en letras verdes y mayúsculas la palabra “ACTIVIDAD REALIZADA” y en el caso contrario, si el alumno no realizó la actividad en la esquina superior derecha aparecerá en letras rojas y en mayúsculas la palabra “ACTIVIDAD NO REALIZADA”.</w:t>
-      </w:r>
-    </w:p>
-    <w:p>
-      <w:pPr>
-        <w:rPr>
-          <w:rFonts w:ascii="Verdana" w:hAnsi="Verdana" w:cs="Arial"/>
-        </w:rPr>
-      </w:pPr>
-      <w:r>
-        <w:rPr>
-          <w:rFonts w:ascii="Verdana" w:hAnsi="Verdana" w:cs="Arial"/>
-          <w:b/>
-        </w:rPr>
-        <w:t>Responsable</w:t>
-      </w:r>
-      <w:r>
-        <w:rPr>
-          <w:rFonts w:ascii="Verdana" w:hAnsi="Verdana" w:cs="Arial"/>
-          <w:b/>
-        </w:rPr>
-        <w:t>:</w:t>
-      </w:r>
-      <w:r>
-        <w:rPr>
-          <w:rFonts w:ascii="Verdana" w:hAnsi="Verdana" w:cs="Arial"/>
-        </w:rPr>
-        <w:t xml:space="preserve"> El responsable deberá seleccionar el  botón “Consultar Actividades”. Cuando el botón es seleccionado, se direccionará al usuario hacia su pantalla “Consultar Actividades”. En esta pantalla se desplegará una lista de asignados (Alumnos). El Responsable deberá seleccionar a un asignado, al hacerlo, se mostrará la lista de actividades que el asignado ha realizado. El responsable seleccionará una actividad, esto lo direccionará a una pantalla, esta nueva pantalla  mostrará si el asignado ha realizado la actividad, el responsable lo podrá comprobar y marcar la actividad como “ACTIVIDAD REALIZADA” o “ACTIVIDAD NO REALIZADA”.</w:t>
-      </w:r>
-    </w:p>
-    <w:p>
-      <w:pPr>
-        <w:rPr>
-          <w:rFonts w:ascii="Verdana" w:hAnsi="Verdana" w:cs="Arial"/>
-          <w:b/>
-          <w:sz w:val="24"/>
-          <w:u w:val="single"/>
-        </w:rPr>
-      </w:pPr>
-      <w:r>
-        <w:rPr>
-          <w:rFonts w:ascii="Verdana" w:hAnsi="Verdana" w:cs="Arial"/>
-          <w:b/>
-          <w:sz w:val="24"/>
-          <w:u w:val="single"/>
-        </w:rPr>
-        <w:t xml:space="preserve">Caso de uso 5: Imprimir bitácoras. </w:t>
-      </w:r>
-    </w:p>
-    <w:p>
-      <w:pPr>
-        <w:rPr>
-          <w:rFonts w:ascii="Verdana" w:hAnsi="Verdana" w:cs="Arial"/>
-        </w:rPr>
-      </w:pPr>
-      <w:r>
-        <w:rPr>
-          <w:rFonts w:ascii="Verdana" w:hAnsi="Verdana" w:cs="Arial"/>
-          <w:b/>
-        </w:rPr>
-        <w:t xml:space="preserve">Objetivo: </w:t>
-      </w:r>
-      <w:r>
-        <w:rPr>
-          <w:rFonts w:ascii="Verdana" w:hAnsi="Verdana" w:cs="Arial"/>
-        </w:rPr>
-        <w:t>El alumno podrá imprimir sus bitácoras para que estas sean firmadas y selladas.</w:t>
-      </w:r>
-    </w:p>
-    <w:p>
-      <w:pPr>
-        <w:rPr>
-          <w:rFonts w:ascii="Verdana" w:hAnsi="Verdana" w:cs="Arial"/>
-        </w:rPr>
-      </w:pPr>
-      <w:r>
-        <w:rPr>
-          <w:rFonts w:ascii="Verdana" w:hAnsi="Verdana" w:cs="Arial"/>
-          <w:b/>
-        </w:rPr>
-        <w:t>Pre-condición:</w:t>
-      </w:r>
-      <w:r>
-        <w:rPr>
-          <w:rFonts w:ascii="Verdana" w:hAnsi="Verdana" w:cs="Arial"/>
-        </w:rPr>
-        <w:t xml:space="preserve"> El alumno deberá tener su sesión iniciada y encontrarse en la ventana “Registrar bitácoras”.</w:t>
-      </w:r>
-    </w:p>
-    <w:p>
-      <w:pPr>
-        <w:rPr>
-          <w:rFonts w:ascii="Verdana" w:hAnsi="Verdana" w:cs="Arial"/>
-          <w:b/>
-        </w:rPr>
-      </w:pPr>
-      <w:r>
-        <w:rPr>
-          <w:rFonts w:ascii="Verdana" w:hAnsi="Verdana" w:cs="Arial"/>
-          <w:b/>
-        </w:rPr>
-        <w:t>Actor(es):</w:t>
-      </w:r>
-      <w:r>
-        <w:rPr>
-          <w:rFonts w:ascii="Verdana" w:hAnsi="Verdana" w:cs="Arial"/>
-          <w:b/>
+        <w:t xml:space="preserve"> El usuario deberá tener iniciada su sesión.</w:t>
+      </w:r>
+    </w:p>
+    <w:p>
+      <w:pPr>
+        <w:jc w:val="both"/>
+        <w:rPr>
+          <w:rFonts w:ascii="Verdana" w:hAnsi="Verdana" w:cs="Arial"/>
+        </w:rPr>
+      </w:pPr>
+      <w:r>
+        <w:rPr>
+          <w:rFonts w:ascii="Verdana" w:hAnsi="Verdana" w:cs="Arial"/>
+        </w:rPr>
+        <w:t>En cualquier parte de</w:t>
+      </w:r>
+      <w:r>
+        <w:rPr>
+          <w:rFonts w:ascii="Verdana" w:hAnsi="Verdana" w:cs="Arial"/>
+        </w:rPr>
+        <w:t xml:space="preserve"> la</w:t>
+      </w:r>
+      <w:r>
+        <w:rPr>
+          <w:rFonts w:ascii="Verdana" w:hAnsi="Verdana" w:cs="Arial"/>
+        </w:rPr>
+        <w:t xml:space="preserve"> página web el usuario deberá </w:t>
+      </w:r>
+      <w:r>
+        <w:rPr>
+          <w:rFonts w:ascii="Verdana" w:hAnsi="Verdana" w:cs="Arial"/>
+        </w:rPr>
+        <w:t>presionar</w:t>
+      </w:r>
+      <w:r>
+        <w:rPr>
+          <w:rFonts w:ascii="Verdana" w:hAnsi="Verdana" w:cs="Arial"/>
+        </w:rPr>
+        <w:t xml:space="preserve"> sobre la opción</w:t>
+      </w:r>
+      <w:r>
+        <w:rPr>
+          <w:rFonts w:ascii="Verdana" w:hAnsi="Verdana" w:cs="Arial"/>
         </w:rPr>
         <w:t xml:space="preserve"> </w:t>
       </w:r>
@@ -4342,68 +4668,61 @@
         <w:rPr>
           <w:rFonts w:ascii="Verdana" w:hAnsi="Verdana" w:cs="Arial"/>
         </w:rPr>
-        <w:t>Alumno</w:t>
-      </w:r>
-    </w:p>
-    <w:p>
-      <w:pPr>
-        <w:rPr>
-          <w:rFonts w:ascii="Verdana" w:hAnsi="Verdana" w:cs="Arial"/>
-        </w:rPr>
-      </w:pPr>
-      <w:r>
-        <w:rPr>
-          <w:rFonts w:ascii="Verdana" w:hAnsi="Verdana" w:cs="Arial"/>
-        </w:rPr>
-        <w:t>En la ventana donde se registran</w:t>
-      </w:r>
-      <w:r>
-        <w:rPr>
-          <w:rFonts w:ascii="Verdana" w:hAnsi="Verdana" w:cs="Arial"/>
-        </w:rPr>
-        <w:t xml:space="preserve"> las bitácoras</w:t>
-      </w:r>
-      <w:r>
-        <w:rPr>
-          <w:rFonts w:ascii="Verdana" w:hAnsi="Verdana" w:cs="Arial"/>
-        </w:rPr>
-        <w:t xml:space="preserve"> y aparecen todas las bitácoras, aparecerá un</w:t>
-      </w:r>
-      <w:r>
-        <w:rPr>
-          <w:rFonts w:ascii="Verdana" w:hAnsi="Verdana" w:cs="Arial"/>
-        </w:rPr>
-        <w:t>a opción llamada</w:t>
-      </w:r>
-      <w:r>
-        <w:rPr>
-          <w:rFonts w:ascii="Verdana" w:hAnsi="Verdana" w:cs="Arial"/>
-        </w:rPr>
-        <w:t xml:space="preserve"> “Imprimir Bitáco</w:t>
-      </w:r>
-      <w:r>
-        <w:rPr>
-          <w:rFonts w:ascii="Verdana" w:hAnsi="Verdana" w:cs="Arial"/>
-        </w:rPr>
-        <w:t>ras”. Al seleccionar esa opción</w:t>
-      </w:r>
-      <w:r>
-        <w:rPr>
-          <w:rFonts w:ascii="Verdana" w:hAnsi="Verdana" w:cs="Arial"/>
-        </w:rPr>
-        <w:t xml:space="preserve"> se abrirá una ventana con la lista de bitácoras, el alumno deberá seleccionar la bitácora que desea imprimir</w:t>
-      </w:r>
-      <w:r>
-        <w:rPr>
-          <w:rFonts w:ascii="Verdana" w:hAnsi="Verdana" w:cs="Arial"/>
-        </w:rPr>
-        <w:t>, cuando la bitácora que desea imprimir sea seleccionada aparecerá una ventana para poder imprimirla</w:t>
-      </w:r>
-      <w:r>
-        <w:rPr>
-          <w:rFonts w:ascii="Verdana" w:hAnsi="Verdana" w:cs="Arial"/>
-        </w:rPr>
-        <w:t xml:space="preserve">. </w:t>
+        <w:t>“</w:t>
+      </w:r>
+      <w:r>
+        <w:rPr>
+          <w:rFonts w:ascii="Verdana" w:hAnsi="Verdana" w:cs="Arial"/>
+        </w:rPr>
+        <w:t>cerrar sesión</w:t>
+      </w:r>
+      <w:r>
+        <w:rPr>
+          <w:rFonts w:ascii="Verdana" w:hAnsi="Verdana" w:cs="Arial"/>
+        </w:rPr>
+        <w:t>” ubicada en la parte superior derecha de la pantalla</w:t>
+      </w:r>
+      <w:r>
+        <w:rPr>
+          <w:rFonts w:ascii="Verdana" w:hAnsi="Verdana" w:cs="Arial"/>
+        </w:rPr>
+        <w:t>.</w:t>
+      </w:r>
+      <w:r>
+        <w:rPr>
+          <w:rFonts w:ascii="Verdana" w:hAnsi="Verdana" w:cs="Arial"/>
+        </w:rPr>
+        <w:t xml:space="preserve"> </w:t>
+      </w:r>
+      <w:r>
+        <w:rPr>
+          <w:rFonts w:ascii="Verdana" w:hAnsi="Verdana" w:cs="Arial"/>
+        </w:rPr>
+        <w:t>Cuando el usuario pre</w:t>
+      </w:r>
+      <w:r>
+        <w:rPr>
+          <w:rFonts w:ascii="Verdana" w:hAnsi="Verdana" w:cs="Arial"/>
+        </w:rPr>
+        <w:t>sione en el botón, el sistema re direccionará</w:t>
+      </w:r>
+      <w:r>
+        <w:rPr>
+          <w:rFonts w:ascii="Verdana" w:hAnsi="Verdana" w:cs="Arial"/>
+        </w:rPr>
+        <w:t xml:space="preserve"> a la página del men</w:t>
+      </w:r>
+      <w:r>
+        <w:rPr>
+          <w:rFonts w:ascii="Verdana" w:hAnsi="Verdana" w:cs="Arial"/>
+        </w:rPr>
+        <w:t>ú</w:t>
+      </w:r>
+      <w:r>
+        <w:rPr>
+          <w:rFonts w:ascii="Verdana" w:hAnsi="Verdana" w:cs="Arial"/>
+        </w:rPr>
+        <w:t xml:space="preserve"> de inicio de sesión.</w:t>
       </w:r>
     </w:p>
     <w:p>
@@ -4411,242 +4730,15 @@
         <w:jc w:val="both"/>
         <w:rPr>
           <w:rFonts w:ascii="Verdana" w:hAnsi="Verdana" w:cs="Arial"/>
-          <w:b/>
-          <w:sz w:val="24"/>
-          <w:u w:val="single"/>
-        </w:rPr>
-      </w:pPr>
-      <w:r>
-        <w:rPr>
-          <w:rFonts w:ascii="Verdana" w:hAnsi="Verdana" w:cs="Arial"/>
-          <w:b/>
-          <w:sz w:val="24"/>
-          <w:u w:val="single"/>
-        </w:rPr>
-        <w:t>Caso de uso 6</w:t>
-      </w:r>
-      <w:r>
-        <w:rPr>
-          <w:rFonts w:ascii="Verdana" w:hAnsi="Verdana" w:cs="Arial"/>
-          <w:b/>
-          <w:sz w:val="24"/>
-          <w:u w:val="single"/>
-        </w:rPr>
-        <w:t>.  Cerrar Sesión.</w:t>
-      </w:r>
+        </w:rPr>
+      </w:pPr>
     </w:p>
     <w:p>
       <w:pPr>
         <w:jc w:val="both"/>
         <w:rPr>
           <w:rFonts w:ascii="Verdana" w:hAnsi="Verdana" w:cs="Arial"/>
-        </w:rPr>
-      </w:pPr>
-      <w:r>
-        <w:rPr>
-          <w:rFonts w:ascii="Verdana" w:hAnsi="Verdana" w:cs="Arial"/>
-          <w:b/>
-        </w:rPr>
-        <w:t>Objetivo:</w:t>
-      </w:r>
-      <w:r>
-        <w:rPr>
-          <w:rFonts w:ascii="Verdana" w:hAnsi="Verdana" w:cs="Arial"/>
-        </w:rPr>
-        <w:t xml:space="preserve"> Salir de l</w:t>
-      </w:r>
-      <w:r>
-        <w:rPr>
-          <w:rFonts w:ascii="Verdana" w:hAnsi="Verdana" w:cs="Arial"/>
-        </w:rPr>
-        <w:t>a cuenta de usuario para ir menú</w:t>
-      </w:r>
-      <w:r>
-        <w:rPr>
-          <w:rFonts w:ascii="Verdana" w:hAnsi="Verdana" w:cs="Arial"/>
-        </w:rPr>
-        <w:t xml:space="preserve"> de inicio de </w:t>
-      </w:r>
-      <w:r>
-        <w:rPr>
-          <w:rFonts w:ascii="Verdana" w:hAnsi="Verdana" w:cs="Arial"/>
-        </w:rPr>
-        <w:t>sesión</w:t>
-      </w:r>
-    </w:p>
-    <w:p>
-      <w:pPr>
-        <w:jc w:val="both"/>
-        <w:rPr>
-          <w:rFonts w:ascii="Verdana" w:hAnsi="Verdana" w:cs="Arial"/>
-          <w:b/>
-        </w:rPr>
-      </w:pPr>
-      <w:r>
-        <w:rPr>
-          <w:rFonts w:ascii="Verdana" w:hAnsi="Verdana" w:cs="Arial"/>
-          <w:b/>
-        </w:rPr>
-        <w:t>Actor(es):</w:t>
-      </w:r>
-    </w:p>
-    <w:p>
-      <w:pPr>
-        <w:jc w:val="both"/>
-        <w:rPr>
-          <w:rFonts w:ascii="Verdana" w:hAnsi="Verdana" w:cs="Arial"/>
-        </w:rPr>
-      </w:pPr>
-      <w:r>
-        <w:rPr>
-          <w:rFonts w:ascii="Verdana" w:hAnsi="Verdana" w:cs="Arial"/>
-        </w:rPr>
-        <w:t>Alumno Servicio Social, Responsable, Coordinador y Maestro de servicio social.</w:t>
-      </w:r>
-    </w:p>
-    <w:p>
-      <w:pPr>
-        <w:jc w:val="both"/>
-        <w:rPr>
-          <w:rFonts w:ascii="Verdana" w:hAnsi="Verdana" w:cs="Arial"/>
-        </w:rPr>
-      </w:pPr>
-      <w:r>
-        <w:rPr>
-          <w:rFonts w:ascii="Verdana" w:hAnsi="Verdana" w:cs="Arial"/>
-          <w:b/>
-        </w:rPr>
-        <w:t>Pre-condición:</w:t>
-      </w:r>
-      <w:r>
-        <w:rPr>
-          <w:rFonts w:ascii="Verdana" w:hAnsi="Verdana" w:cs="Arial"/>
-        </w:rPr>
-        <w:t xml:space="preserve"> El usuario deberá tener iniciada su sesión.</w:t>
-      </w:r>
-    </w:p>
-    <w:p>
-      <w:pPr>
-        <w:jc w:val="both"/>
-        <w:rPr>
-          <w:rFonts w:ascii="Verdana" w:hAnsi="Verdana" w:cs="Arial"/>
-        </w:rPr>
-      </w:pPr>
-      <w:r>
-        <w:rPr>
-          <w:rFonts w:ascii="Verdana" w:hAnsi="Verdana" w:cs="Arial"/>
-        </w:rPr>
-        <w:lastRenderedPageBreak/>
-        <w:t>En cualquier parte de</w:t>
-      </w:r>
-      <w:r>
-        <w:rPr>
-          <w:rFonts w:ascii="Verdana" w:hAnsi="Verdana" w:cs="Arial"/>
-        </w:rPr>
-        <w:t xml:space="preserve"> la</w:t>
-      </w:r>
-      <w:r>
-        <w:rPr>
-          <w:rFonts w:ascii="Verdana" w:hAnsi="Verdana" w:cs="Arial"/>
-        </w:rPr>
-        <w:t xml:space="preserve"> página web el usuario deberá </w:t>
-      </w:r>
-      <w:r>
-        <w:rPr>
-          <w:rFonts w:ascii="Verdana" w:hAnsi="Verdana" w:cs="Arial"/>
-        </w:rPr>
-        <w:t>presionar</w:t>
-      </w:r>
-      <w:r>
-        <w:rPr>
-          <w:rFonts w:ascii="Verdana" w:hAnsi="Verdana" w:cs="Arial"/>
-        </w:rPr>
-        <w:t xml:space="preserve"> sobre la opción</w:t>
-      </w:r>
-      <w:r>
-        <w:rPr>
-          <w:rFonts w:ascii="Verdana" w:hAnsi="Verdana" w:cs="Arial"/>
-        </w:rPr>
-        <w:t xml:space="preserve"> </w:t>
-      </w:r>
-      <w:r>
-        <w:rPr>
-          <w:rFonts w:ascii="Verdana" w:hAnsi="Verdana" w:cs="Arial"/>
-        </w:rPr>
-        <w:t>“</w:t>
-      </w:r>
-      <w:r>
-        <w:rPr>
-          <w:rFonts w:ascii="Verdana" w:hAnsi="Verdana" w:cs="Arial"/>
-        </w:rPr>
-        <w:t>cerrar sesión</w:t>
-      </w:r>
-      <w:r>
-        <w:rPr>
-          <w:rFonts w:ascii="Verdana" w:hAnsi="Verdana" w:cs="Arial"/>
-        </w:rPr>
-        <w:t>” ubicada en la parte superior derecha de la pantalla</w:t>
-      </w:r>
-      <w:r>
-        <w:rPr>
-          <w:rFonts w:ascii="Verdana" w:hAnsi="Verdana" w:cs="Arial"/>
-        </w:rPr>
-        <w:t>.</w:t>
-      </w:r>
-    </w:p>
-    <w:p>
-      <w:pPr>
-        <w:jc w:val="both"/>
-        <w:rPr>
-          <w:rFonts w:ascii="Verdana" w:hAnsi="Verdana" w:cs="Arial"/>
-        </w:rPr>
-      </w:pPr>
-      <w:r>
-        <w:rPr>
-          <w:rFonts w:ascii="Verdana" w:hAnsi="Verdana" w:cs="Arial"/>
-        </w:rPr>
-        <w:t>Cuando el usuario pre</w:t>
-      </w:r>
-      <w:r>
-        <w:rPr>
-          <w:rFonts w:ascii="Verdana" w:hAnsi="Verdana" w:cs="Arial"/>
-        </w:rPr>
-        <w:t>sione en el botón, el sistema re direccionará</w:t>
-      </w:r>
-      <w:r>
-        <w:rPr>
-          <w:rFonts w:ascii="Verdana" w:hAnsi="Verdana" w:cs="Arial"/>
-        </w:rPr>
-        <w:t xml:space="preserve"> a la página del men</w:t>
-      </w:r>
-      <w:r>
-        <w:rPr>
-          <w:rFonts w:ascii="Verdana" w:hAnsi="Verdana" w:cs="Arial"/>
-        </w:rPr>
-        <w:t>ú</w:t>
-      </w:r>
-      <w:r>
-        <w:rPr>
-          <w:rFonts w:ascii="Verdana" w:hAnsi="Verdana" w:cs="Arial"/>
-        </w:rPr>
-        <w:t xml:space="preserve"> de inicio de sesión.</w:t>
-      </w:r>
-    </w:p>
-    <w:p>
-      <w:pPr>
-        <w:jc w:val="both"/>
-        <w:rPr>
-          <w:rFonts w:ascii="Verdana" w:hAnsi="Verdana" w:cs="Arial"/>
-        </w:rPr>
-      </w:pPr>
-    </w:p>
-    <w:p>
-      <w:pPr>
-        <w:jc w:val="both"/>
-        <w:rPr>
-          <w:rFonts w:ascii="Verdana" w:hAnsi="Verdana" w:cs="Arial"/>
-          <w:b/>
-          <w:sz w:val="24"/>
+          <w:b/>
           <w:szCs w:val="24"/>
           <w:u w:val="single"/>
         </w:rPr>
@@ -4655,7 +4747,6 @@
         <w:rPr>
           <w:rFonts w:ascii="Verdana" w:hAnsi="Verdana" w:cs="Arial"/>
           <w:b/>
-          <w:sz w:val="24"/>
           <w:szCs w:val="24"/>
           <w:u w:val="single"/>
         </w:rPr>
@@ -4665,7 +4756,6 @@
         <w:rPr>
           <w:rFonts w:ascii="Verdana" w:hAnsi="Verdana" w:cs="Arial"/>
           <w:b/>
-          <w:sz w:val="24"/>
           <w:szCs w:val="24"/>
           <w:u w:val="single"/>
         </w:rPr>
@@ -4675,7 +4765,6 @@
         <w:rPr>
           <w:rFonts w:ascii="Verdana" w:hAnsi="Verdana" w:cs="Arial"/>
           <w:b/>
-          <w:sz w:val="24"/>
           <w:szCs w:val="24"/>
           <w:u w:val="single"/>
         </w:rPr>
@@ -4685,7 +4774,6 @@
         <w:rPr>
           <w:rFonts w:ascii="Verdana" w:hAnsi="Verdana" w:cs="Arial"/>
           <w:b/>
-          <w:sz w:val="24"/>
           <w:szCs w:val="24"/>
           <w:u w:val="single"/>
         </w:rPr>
@@ -4791,6 +4879,7 @@
         <w:rPr>
           <w:rFonts w:ascii="Verdana" w:hAnsi="Verdana" w:cs="Arial"/>
         </w:rPr>
+        <w:lastRenderedPageBreak/>
         <w:t>Automáticamente</w:t>
       </w:r>
       <w:r>
@@ -4814,7 +4903,6 @@
         <w:rPr>
           <w:rFonts w:ascii="Verdana" w:hAnsi="Verdana" w:cs="Arial"/>
           <w:b/>
-          <w:sz w:val="24"/>
           <w:u w:val="single"/>
         </w:rPr>
       </w:pPr>
@@ -4822,7 +4910,6 @@
         <w:rPr>
           <w:rFonts w:ascii="Verdana" w:hAnsi="Verdana" w:cs="Arial"/>
           <w:b/>
-          <w:sz w:val="24"/>
           <w:u w:val="single"/>
         </w:rPr>
         <w:t>Caso de uso 8</w:t>
@@ -4831,7 +4918,6 @@
         <w:rPr>
           <w:rFonts w:ascii="Verdana" w:hAnsi="Verdana" w:cs="Arial"/>
           <w:b/>
-          <w:sz w:val="24"/>
           <w:u w:val="single"/>
         </w:rPr>
         <w:t>. Registrar Hora de Salida.</w:t>
@@ -5142,7 +5228,6 @@
         <w:rPr>
           <w:rFonts w:ascii="Verdana" w:hAnsi="Verdana" w:cs="Arial"/>
         </w:rPr>
-        <w:lastRenderedPageBreak/>
         <w:tab/>
         <w:t xml:space="preserve">El sistema guardará las 5 o </w:t>
       </w:r>
@@ -5185,7 +5270,6 @@
         <w:rPr>
           <w:rFonts w:ascii="Verdana" w:hAnsi="Verdana" w:cs="Arial"/>
           <w:b/>
-          <w:sz w:val="24"/>
           <w:szCs w:val="24"/>
           <w:u w:val="single"/>
         </w:rPr>
@@ -5194,209 +5278,239 @@
         <w:rPr>
           <w:rFonts w:ascii="Verdana" w:hAnsi="Verdana" w:cs="Arial"/>
           <w:b/>
-          <w:sz w:val="24"/>
           <w:szCs w:val="24"/>
           <w:u w:val="single"/>
         </w:rPr>
-        <w:t xml:space="preserve">Caso de uso 8. </w:t>
-      </w:r>
-      <w:r>
-        <w:rPr>
-          <w:rFonts w:ascii="Verdana" w:hAnsi="Verdana" w:cs="Arial"/>
-          <w:b/>
-          <w:sz w:val="24"/>
+        <w:t>Caso de uso 9</w:t>
+      </w:r>
+      <w:r>
+        <w:rPr>
+          <w:rFonts w:ascii="Verdana" w:hAnsi="Verdana" w:cs="Arial"/>
+          <w:b/>
           <w:szCs w:val="24"/>
           <w:u w:val="single"/>
         </w:rPr>
-        <w:t>Imprime Reportes</w:t>
-      </w:r>
-    </w:p>
-    <w:p>
-      <w:pPr>
-        <w:jc w:val="both"/>
-        <w:rPr>
-          <w:rFonts w:ascii="Verdana" w:hAnsi="Verdana" w:cs="Arial"/>
-        </w:rPr>
-      </w:pPr>
-      <w:r>
-        <w:rPr>
-          <w:rFonts w:ascii="Verdana" w:hAnsi="Verdana" w:cs="Arial"/>
-          <w:b/>
-        </w:rPr>
-        <w:t>Objetivo:</w:t>
-      </w:r>
-      <w:r>
-        <w:rPr>
-          <w:rFonts w:ascii="Verdana" w:hAnsi="Verdana" w:cs="Arial"/>
-        </w:rPr>
-        <w:t xml:space="preserve"> </w:t>
-      </w:r>
-      <w:r>
-        <w:rPr>
-          <w:rFonts w:ascii="Verdana" w:hAnsi="Verdana" w:cs="Arial"/>
-        </w:rPr>
-        <w:t>El alumno imprimirá los reportes para que sean sellados por el responsable.</w:t>
-      </w:r>
-    </w:p>
-    <w:p>
-      <w:pPr>
-        <w:jc w:val="both"/>
-        <w:rPr>
-          <w:rFonts w:ascii="Verdana" w:hAnsi="Verdana" w:cs="Arial"/>
-        </w:rPr>
-      </w:pPr>
-      <w:r>
-        <w:rPr>
-          <w:rFonts w:ascii="Verdana" w:hAnsi="Verdana" w:cs="Arial"/>
-          <w:b/>
-        </w:rPr>
-        <w:t>Actor(es):</w:t>
-      </w:r>
-      <w:r>
-        <w:rPr>
-          <w:rFonts w:ascii="Verdana" w:hAnsi="Verdana" w:cs="Arial"/>
-          <w:b/>
-        </w:rPr>
-        <w:t xml:space="preserve"> </w:t>
-      </w:r>
-      <w:r>
-        <w:rPr>
-          <w:rFonts w:ascii="Verdana" w:hAnsi="Verdana" w:cs="Arial"/>
-        </w:rPr>
-        <w:t>Alum</w:t>
-      </w:r>
-      <w:r>
-        <w:rPr>
-          <w:rFonts w:ascii="Verdana" w:hAnsi="Verdana" w:cs="Arial"/>
-        </w:rPr>
-        <w:t>n</w:t>
-      </w:r>
-      <w:r>
-        <w:rPr>
-          <w:rFonts w:ascii="Verdana" w:hAnsi="Verdana" w:cs="Arial"/>
-        </w:rPr>
-        <w:t>o Servicio Social.</w:t>
-      </w:r>
-    </w:p>
-    <w:p>
-      <w:pPr>
-        <w:jc w:val="both"/>
-        <w:rPr>
-          <w:rFonts w:ascii="Verdana" w:hAnsi="Verdana" w:cs="Arial"/>
-        </w:rPr>
-      </w:pPr>
-      <w:r>
-        <w:rPr>
-          <w:rFonts w:ascii="Verdana" w:hAnsi="Verdana" w:cs="Arial"/>
-          <w:b/>
-        </w:rPr>
-        <w:t>Pre-condición:</w:t>
-      </w:r>
-      <w:r>
-        <w:rPr>
-          <w:rFonts w:ascii="Verdana" w:hAnsi="Verdana" w:cs="Arial"/>
-        </w:rPr>
-        <w:t xml:space="preserve"> El alumno deberá tener iniciada su sesión y estar en la ventana “Registrar Bitácoras”</w:t>
-      </w:r>
-    </w:p>
-    <w:p>
-      <w:pPr>
-        <w:jc w:val="both"/>
-        <w:rPr>
-          <w:rFonts w:ascii="Verdana" w:hAnsi="Verdana" w:cs="Arial"/>
-          <w:b/>
-        </w:rPr>
-      </w:pPr>
-      <w:r>
-        <w:rPr>
-          <w:rFonts w:ascii="Verdana" w:hAnsi="Verdana" w:cs="Arial"/>
-          <w:b/>
-        </w:rPr>
-        <w:t>Narrativa:</w:t>
-      </w:r>
-    </w:p>
-    <w:p>
-      <w:pPr>
-        <w:jc w:val="both"/>
-        <w:rPr>
-          <w:rFonts w:ascii="Verdana" w:hAnsi="Verdana" w:cs="Arial"/>
-        </w:rPr>
-      </w:pPr>
-      <w:r>
-        <w:rPr>
-          <w:rFonts w:ascii="Verdana" w:hAnsi="Verdana" w:cs="Arial"/>
-        </w:rPr>
-        <w:t>En la ventana “Registrar Reportes” estará una opción de que se llama “Imprimir Reportes”, cuando el alumno presione sobre ese botón, saldrá una ventana con todos los reportes ordenados por lista con fecha en que se registró para que el usuario escoja cual será el que desea imprimir, cuando seleccione o pulso en el reporte deseado, se abrirá otra ventana para imprimir el reporte seleccionado.</w:t>
-      </w:r>
-    </w:p>
-    <w:p>
-      <w:pPr>
-        <w:jc w:val="both"/>
-        <w:rPr>
-          <w:rFonts w:ascii="Verdana" w:hAnsi="Verdana" w:cs="Arial"/>
-        </w:rPr>
-      </w:pPr>
-    </w:p>
-    <w:p>
-      <w:pPr>
-        <w:jc w:val="both"/>
-        <w:rPr>
-          <w:rFonts w:ascii="Verdana" w:hAnsi="Verdana" w:cs="Arial"/>
-        </w:rPr>
-      </w:pPr>
-    </w:p>
-    <w:p>
-      <w:pPr>
-        <w:jc w:val="both"/>
-        <w:rPr>
-          <w:rFonts w:ascii="Verdana" w:hAnsi="Verdana" w:cs="Arial"/>
-        </w:rPr>
-      </w:pPr>
-    </w:p>
-    <w:p>
-      <w:pPr>
-        <w:jc w:val="both"/>
-        <w:rPr>
-          <w:rFonts w:ascii="Verdana" w:hAnsi="Verdana" w:cs="Arial"/>
-        </w:rPr>
-      </w:pPr>
-    </w:p>
-    <w:p>
-      <w:pPr>
-        <w:jc w:val="both"/>
-        <w:rPr>
-          <w:rFonts w:ascii="Verdana" w:hAnsi="Verdana" w:cs="Arial"/>
-        </w:rPr>
-      </w:pPr>
-    </w:p>
-    <w:p>
-      <w:pPr>
-        <w:rPr>
-          <w:rFonts w:ascii="Verdana" w:hAnsi="Verdana" w:cs="Arial"/>
-          <w:b/>
-          <w:sz w:val="24"/>
+        <w:t xml:space="preserve">. </w:t>
+      </w:r>
+      <w:r>
+        <w:rPr>
+          <w:rFonts w:ascii="Verdana" w:hAnsi="Verdana" w:cs="Arial"/>
+          <w:b/>
           <w:szCs w:val="24"/>
           <w:u w:val="single"/>
         </w:rPr>
-      </w:pPr>
-      <w:r>
-        <w:rPr>
-          <w:rFonts w:ascii="Verdana" w:hAnsi="Verdana" w:cs="Arial"/>
-          <w:b/>
-          <w:sz w:val="24"/>
+        <w:t>Imprime Reportes</w:t>
+      </w:r>
+    </w:p>
+    <w:p>
+      <w:pPr>
+        <w:jc w:val="both"/>
+        <w:rPr>
+          <w:rFonts w:ascii="Verdana" w:hAnsi="Verdana" w:cs="Arial"/>
+        </w:rPr>
+      </w:pPr>
+      <w:r>
+        <w:rPr>
+          <w:rFonts w:ascii="Verdana" w:hAnsi="Verdana" w:cs="Arial"/>
+          <w:b/>
+        </w:rPr>
+        <w:t>Objetivo:</w:t>
+      </w:r>
+      <w:r>
+        <w:rPr>
+          <w:rFonts w:ascii="Verdana" w:hAnsi="Verdana" w:cs="Arial"/>
+        </w:rPr>
+        <w:t xml:space="preserve"> </w:t>
+      </w:r>
+      <w:r>
+        <w:rPr>
+          <w:rFonts w:ascii="Verdana" w:hAnsi="Verdana" w:cs="Arial"/>
+        </w:rPr>
+        <w:t>El alumno imprimirá los reportes para que sean sellados por el responsable.</w:t>
+      </w:r>
+    </w:p>
+    <w:p>
+      <w:pPr>
+        <w:jc w:val="both"/>
+        <w:rPr>
+          <w:rFonts w:ascii="Verdana" w:hAnsi="Verdana" w:cs="Arial"/>
+        </w:rPr>
+      </w:pPr>
+      <w:r>
+        <w:rPr>
+          <w:rFonts w:ascii="Verdana" w:hAnsi="Verdana" w:cs="Arial"/>
+          <w:b/>
+        </w:rPr>
+        <w:t>Actor(es):</w:t>
+      </w:r>
+      <w:r>
+        <w:rPr>
+          <w:rFonts w:ascii="Verdana" w:hAnsi="Verdana" w:cs="Arial"/>
+          <w:b/>
+        </w:rPr>
+        <w:t xml:space="preserve"> </w:t>
+      </w:r>
+      <w:r>
+        <w:rPr>
+          <w:rFonts w:ascii="Verdana" w:hAnsi="Verdana" w:cs="Arial"/>
+        </w:rPr>
+        <w:t>Alum</w:t>
+      </w:r>
+      <w:r>
+        <w:rPr>
+          <w:rFonts w:ascii="Verdana" w:hAnsi="Verdana" w:cs="Arial"/>
+        </w:rPr>
+        <w:t>n</w:t>
+      </w:r>
+      <w:r>
+        <w:rPr>
+          <w:rFonts w:ascii="Verdana" w:hAnsi="Verdana" w:cs="Arial"/>
+        </w:rPr>
+        <w:t>o Servicio Social.</w:t>
+      </w:r>
+    </w:p>
+    <w:p>
+      <w:pPr>
+        <w:jc w:val="both"/>
+        <w:rPr>
+          <w:rFonts w:ascii="Verdana" w:hAnsi="Verdana" w:cs="Arial"/>
+        </w:rPr>
+      </w:pPr>
+      <w:r>
+        <w:rPr>
+          <w:rFonts w:ascii="Verdana" w:hAnsi="Verdana" w:cs="Arial"/>
+          <w:b/>
+        </w:rPr>
+        <w:t>Pre-condición:</w:t>
+      </w:r>
+      <w:r>
+        <w:rPr>
+          <w:rFonts w:ascii="Verdana" w:hAnsi="Verdana" w:cs="Arial"/>
+        </w:rPr>
+        <w:t xml:space="preserve"> El alumno deberá tener iniciada su sesión y estar en la ventana “Registrar Bitácoras”</w:t>
+      </w:r>
+    </w:p>
+    <w:p>
+      <w:pPr>
+        <w:jc w:val="both"/>
+        <w:rPr>
+          <w:rFonts w:ascii="Verdana" w:hAnsi="Verdana" w:cs="Arial"/>
+        </w:rPr>
+      </w:pPr>
+    </w:p>
+    <w:p>
+      <w:pPr>
+        <w:jc w:val="both"/>
+        <w:rPr>
+          <w:rFonts w:ascii="Verdana" w:hAnsi="Verdana" w:cs="Arial"/>
+        </w:rPr>
+      </w:pPr>
+    </w:p>
+    <w:p>
+      <w:pPr>
+        <w:jc w:val="both"/>
+        <w:rPr>
+          <w:rFonts w:ascii="Verdana" w:hAnsi="Verdana" w:cs="Arial"/>
+          <w:b/>
+        </w:rPr>
+      </w:pPr>
+      <w:r>
+        <w:rPr>
+          <w:rFonts w:ascii="Verdana" w:hAnsi="Verdana" w:cs="Arial"/>
+          <w:b/>
+        </w:rPr>
+        <w:lastRenderedPageBreak/>
+        <w:t>Narrativa:</w:t>
+      </w:r>
+    </w:p>
+    <w:p>
+      <w:pPr>
+        <w:jc w:val="both"/>
+        <w:rPr>
+          <w:rFonts w:ascii="Verdana" w:hAnsi="Verdana" w:cs="Arial"/>
+        </w:rPr>
+      </w:pPr>
+      <w:r>
+        <w:rPr>
+          <w:rFonts w:ascii="Verdana" w:hAnsi="Verdana" w:cs="Arial"/>
+        </w:rPr>
+        <w:t>En la ventana “Registrar Reportes” estará una opción de que se llama “Imprimir Reportes”, cuando el alumno presione sobre ese botón, saldrá una ventana con todos los reportes ordenados por lista con fecha en que se registró para que el usuario escoja cual será el que desea imprimir, cuando seleccione o pulso en el reporte deseado, se abrirá otra ventana para imprimir el reporte seleccionado.</w:t>
+      </w:r>
+    </w:p>
+    <w:p>
+      <w:pPr>
+        <w:jc w:val="both"/>
+        <w:rPr>
+          <w:rFonts w:ascii="Verdana" w:hAnsi="Verdana" w:cs="Arial"/>
+        </w:rPr>
+      </w:pPr>
+    </w:p>
+    <w:p>
+      <w:pPr>
+        <w:jc w:val="both"/>
+        <w:rPr>
+          <w:rFonts w:ascii="Verdana" w:hAnsi="Verdana" w:cs="Arial"/>
+        </w:rPr>
+      </w:pPr>
+    </w:p>
+    <w:p>
+      <w:pPr>
+        <w:jc w:val="both"/>
+        <w:rPr>
+          <w:rFonts w:ascii="Verdana" w:hAnsi="Verdana" w:cs="Arial"/>
+        </w:rPr>
+      </w:pPr>
+    </w:p>
+    <w:p>
+      <w:pPr>
+        <w:jc w:val="both"/>
+        <w:rPr>
+          <w:rFonts w:ascii="Verdana" w:hAnsi="Verdana" w:cs="Arial"/>
+        </w:rPr>
+      </w:pPr>
+    </w:p>
+    <w:p>
+      <w:pPr>
+        <w:jc w:val="both"/>
+        <w:rPr>
+          <w:rFonts w:ascii="Verdana" w:hAnsi="Verdana" w:cs="Arial"/>
+        </w:rPr>
+      </w:pPr>
+    </w:p>
+    <w:p>
+      <w:pPr>
+        <w:rPr>
+          <w:rFonts w:ascii="Verdana" w:hAnsi="Verdana" w:cs="Arial"/>
+          <w:b/>
           <w:szCs w:val="24"/>
           <w:u w:val="single"/>
         </w:rPr>
-        <w:t>Caso de uso 9</w:t>
-      </w:r>
-      <w:r>
-        <w:rPr>
-          <w:rFonts w:ascii="Verdana" w:hAnsi="Verdana" w:cs="Arial"/>
-          <w:b/>
-          <w:sz w:val="24"/>
+      </w:pPr>
+      <w:r>
+        <w:rPr>
+          <w:rFonts w:ascii="Verdana" w:hAnsi="Verdana" w:cs="Arial"/>
+          <w:b/>
           <w:szCs w:val="24"/>
           <w:u w:val="single"/>
         </w:rPr>
+        <w:t xml:space="preserve">Caso de uso </w:t>
+      </w:r>
+      <w:r>
+        <w:rPr>
+          <w:rFonts w:ascii="Verdana" w:hAnsi="Verdana" w:cs="Arial"/>
+          <w:b/>
+          <w:szCs w:val="24"/>
+          <w:u w:val="single"/>
+        </w:rPr>
+        <w:t>10</w:t>
+      </w:r>
+      <w:r>
+        <w:rPr>
+          <w:rFonts w:ascii="Verdana" w:hAnsi="Verdana" w:cs="Arial"/>
+          <w:b/>
+          <w:szCs w:val="24"/>
+          <w:u w:val="single"/>
+        </w:rPr>
         <w:t>. Imprimir Acuse de Liberación</w:t>
       </w:r>
     </w:p>
@@ -5505,56 +5619,372 @@
     </w:p>
     <w:p>
       <w:pPr>
+        <w:jc w:val="both"/>
+        <w:rPr>
+          <w:rFonts w:ascii="Verdana" w:hAnsi="Verdana" w:cs="Arial"/>
+          <w:b/>
+          <w:u w:val="single"/>
+        </w:rPr>
+      </w:pPr>
+      <w:r>
+        <w:rPr>
+          <w:rFonts w:ascii="Verdana" w:hAnsi="Verdana" w:cs="Arial"/>
+          <w:b/>
+          <w:u w:val="single"/>
+        </w:rPr>
+        <w:t>Caso de uso 11. Registrar alumnos</w:t>
+      </w:r>
+    </w:p>
+    <w:p>
+      <w:pPr>
+        <w:jc w:val="both"/>
+        <w:rPr>
+          <w:rFonts w:ascii="Verdana" w:hAnsi="Verdana" w:cs="Arial"/>
+        </w:rPr>
+      </w:pPr>
+      <w:r>
+        <w:rPr>
+          <w:rFonts w:ascii="Verdana" w:hAnsi="Verdana" w:cs="Arial"/>
+          <w:b/>
+        </w:rPr>
+        <w:t xml:space="preserve">Objetivo: </w:t>
+      </w:r>
+      <w:r>
+        <w:rPr>
+          <w:rFonts w:ascii="Verdana" w:hAnsi="Verdana" w:cs="Arial"/>
+        </w:rPr>
+        <w:t xml:space="preserve">El coordinador registrará los alumnos de caso especial en el sistema. </w:t>
+      </w:r>
+    </w:p>
+    <w:p>
+      <w:pPr>
+        <w:jc w:val="both"/>
+        <w:rPr>
+          <w:rFonts w:ascii="Verdana" w:hAnsi="Verdana" w:cs="Arial"/>
+        </w:rPr>
+      </w:pPr>
+      <w:r>
+        <w:rPr>
+          <w:rFonts w:ascii="Verdana" w:hAnsi="Verdana" w:cs="Arial"/>
+          <w:b/>
+        </w:rPr>
+        <w:t xml:space="preserve">Actor(es): </w:t>
+      </w:r>
+      <w:r>
+        <w:rPr>
+          <w:rFonts w:ascii="Verdana" w:hAnsi="Verdana" w:cs="Arial"/>
+        </w:rPr>
+        <w:t>Coordinador.</w:t>
+      </w:r>
+    </w:p>
+    <w:p>
+      <w:pPr>
+        <w:jc w:val="both"/>
+        <w:rPr>
+          <w:rFonts w:ascii="Verdana" w:hAnsi="Verdana" w:cs="Arial"/>
+        </w:rPr>
+      </w:pPr>
+      <w:r>
+        <w:rPr>
+          <w:rFonts w:ascii="Verdana" w:hAnsi="Verdana" w:cs="Arial"/>
+          <w:b/>
+        </w:rPr>
+        <w:t xml:space="preserve">Pre-condición: </w:t>
+      </w:r>
+      <w:r>
+        <w:rPr>
+          <w:rFonts w:ascii="Verdana" w:hAnsi="Verdana" w:cs="Arial"/>
+        </w:rPr>
+        <w:t>El coordinador deberá tener iniciada su sesión y estar en la ventana “Registrar Nuevo Alumno”.</w:t>
+      </w:r>
+    </w:p>
+    <w:p>
+      <w:pPr>
+        <w:jc w:val="both"/>
+        <w:rPr>
+          <w:rFonts w:ascii="Verdana" w:hAnsi="Verdana" w:cs="Arial"/>
+        </w:rPr>
+      </w:pPr>
+      <w:r>
+        <w:rPr>
+          <w:rFonts w:ascii="Verdana" w:hAnsi="Verdana" w:cs="Arial"/>
+          <w:b/>
+        </w:rPr>
+        <w:t xml:space="preserve">Narrativa: </w:t>
+      </w:r>
+    </w:p>
+    <w:p>
+      <w:pPr>
+        <w:jc w:val="both"/>
+        <w:rPr>
+          <w:rFonts w:ascii="Verdana" w:hAnsi="Verdana" w:cs="Arial"/>
+        </w:rPr>
+      </w:pPr>
+      <w:r>
+        <w:rPr>
+          <w:rFonts w:ascii="Verdana" w:hAnsi="Verdana" w:cs="Arial"/>
+        </w:rPr>
+        <w:t xml:space="preserve">El coordinador deberá llenar todos los datos que el sistema pide para el registro del nuevo alumno, cuando el coordinador termine de llenar los datos, </w:t>
+      </w:r>
+      <w:r>
+        <w:rPr>
+          <w:rFonts w:ascii="Verdana" w:hAnsi="Verdana" w:cs="Arial"/>
+        </w:rPr>
+        <w:lastRenderedPageBreak/>
+        <w:t>presionará en la opción de “Registrar Alumno” ubicado en la parte inferior de la ventana.</w:t>
+      </w:r>
+    </w:p>
+    <w:p>
+      <w:pPr>
+        <w:rPr>
+          <w:rFonts w:ascii="Verdana" w:hAnsi="Verdana" w:cs="Arial"/>
+          <w:b/>
+          <w:u w:val="single"/>
+        </w:rPr>
+      </w:pPr>
+      <w:r>
+        <w:rPr>
+          <w:rFonts w:ascii="Verdana" w:hAnsi="Verdana" w:cs="Arial"/>
+          <w:b/>
+          <w:u w:val="single"/>
+        </w:rPr>
+        <w:t xml:space="preserve">Caso de uso 12. Consulta de </w:t>
+      </w:r>
+      <w:r>
+        <w:rPr>
+          <w:rFonts w:ascii="Verdana" w:hAnsi="Verdana" w:cs="Arial"/>
+          <w:b/>
+          <w:u w:val="single"/>
+        </w:rPr>
+        <w:t>horas</w:t>
+      </w:r>
+      <w:r>
+        <w:rPr>
+          <w:rFonts w:ascii="Verdana" w:hAnsi="Verdana" w:cs="Arial"/>
+          <w:b/>
+          <w:u w:val="single"/>
+        </w:rPr>
+        <w:t xml:space="preserve"> Alumno.</w:t>
+      </w:r>
+    </w:p>
+    <w:p>
+      <w:pPr>
+        <w:rPr>
+          <w:rFonts w:ascii="Verdana" w:hAnsi="Verdana" w:cs="Arial"/>
+        </w:rPr>
+      </w:pPr>
+      <w:r>
+        <w:rPr>
+          <w:rFonts w:ascii="Verdana" w:hAnsi="Verdana" w:cs="Arial"/>
+          <w:b/>
+        </w:rPr>
+        <w:t xml:space="preserve">Objetivo: </w:t>
+      </w:r>
+      <w:r>
+        <w:rPr>
+          <w:rFonts w:ascii="Verdana" w:hAnsi="Verdana" w:cs="Arial"/>
+        </w:rPr>
+        <w:t>El Responsable de la institución accederá a una ventana con el registro de horas que un Alumno de la UV que haga su SS en esa institución tenga.</w:t>
+      </w:r>
+    </w:p>
+    <w:p>
+      <w:pPr>
+        <w:rPr>
+          <w:rFonts w:ascii="Verdana" w:hAnsi="Verdana" w:cs="Arial"/>
+        </w:rPr>
+      </w:pPr>
+      <w:r>
+        <w:rPr>
+          <w:rFonts w:ascii="Verdana" w:hAnsi="Verdana" w:cs="Arial"/>
+          <w:b/>
+        </w:rPr>
+        <w:t xml:space="preserve">Actor(es): </w:t>
+      </w:r>
+      <w:r>
+        <w:rPr>
+          <w:rFonts w:ascii="Verdana" w:hAnsi="Verdana" w:cs="Arial"/>
+        </w:rPr>
+        <w:t>Responsable y Maestro.</w:t>
+      </w:r>
+    </w:p>
+    <w:p>
+      <w:pPr>
+        <w:rPr>
+          <w:rFonts w:ascii="Verdana" w:hAnsi="Verdana" w:cs="Arial"/>
+        </w:rPr>
+      </w:pPr>
+      <w:r>
+        <w:rPr>
+          <w:rFonts w:ascii="Verdana" w:hAnsi="Verdana" w:cs="Arial"/>
+          <w:b/>
+        </w:rPr>
+        <w:t xml:space="preserve">Pre-condición: </w:t>
+      </w:r>
+      <w:r>
+        <w:rPr>
+          <w:rFonts w:ascii="Verdana" w:hAnsi="Verdana" w:cs="Arial"/>
+        </w:rPr>
+        <w:t>El Responsable deberá tener iniciada su sesión y estar en la ventana “Consulta de horas”.</w:t>
+      </w:r>
+    </w:p>
+    <w:p>
+      <w:pPr>
+        <w:rPr>
+          <w:rFonts w:ascii="Verdana" w:hAnsi="Verdana" w:cs="Arial"/>
+          <w:b/>
+        </w:rPr>
+      </w:pPr>
+      <w:r>
+        <w:rPr>
+          <w:rFonts w:ascii="Verdana" w:hAnsi="Verdana" w:cs="Arial"/>
+          <w:b/>
+        </w:rPr>
+        <w:t>Narrativa:</w:t>
+      </w:r>
+    </w:p>
+    <w:p>
+      <w:pPr>
+        <w:jc w:val="both"/>
+        <w:rPr>
+          <w:rFonts w:ascii="Verdana" w:hAnsi="Verdana" w:cs="Arial"/>
+        </w:rPr>
+      </w:pPr>
+      <w:r>
+        <w:rPr>
+          <w:rFonts w:ascii="Verdana" w:hAnsi="Verdana" w:cs="Arial"/>
+        </w:rPr>
+        <w:t>El Usuario seleccionara uno de los alumnos que se despliegue en la ventana “Consulta de horas”, seleccionara la opción de “Ver horas” ubicada en la parte derecha del nombre del alumno y se desplegará otra ventana con una tabla llena de las fechas, horas de entrada y salida, horas totales, horas faltantes que el Alumno tiene.</w:t>
+      </w:r>
+    </w:p>
+    <w:p>
+      <w:pPr>
+        <w:rPr>
+          <w:rFonts w:ascii="Verdana" w:hAnsi="Verdana" w:cs="Arial"/>
+        </w:rPr>
+      </w:pPr>
+    </w:p>
+    <w:p>
+      <w:pPr>
         <w:rPr>
           <w:rFonts w:ascii="Verdana" w:hAnsi="Verdana" w:cs="Arial"/>
           <w:b/>
           <w:sz w:val="36"/>
         </w:rPr>
       </w:pPr>
-      <w:r>
+    </w:p>
+    <w:p>
+      <w:pPr>
         <w:rPr>
           <w:rFonts w:ascii="Verdana" w:hAnsi="Verdana" w:cs="Arial"/>
           <w:b/>
           <w:sz w:val="36"/>
         </w:rPr>
+      </w:pPr>
+    </w:p>
+    <w:p>
+      <w:pPr>
+        <w:rPr>
+          <w:rFonts w:ascii="Verdana" w:hAnsi="Verdana" w:cs="Arial"/>
+          <w:b/>
+          <w:sz w:val="36"/>
+        </w:rPr>
+      </w:pPr>
+    </w:p>
+    <w:p>
+      <w:pPr>
+        <w:rPr>
+          <w:rFonts w:ascii="Verdana" w:hAnsi="Verdana" w:cs="Arial"/>
+          <w:b/>
+          <w:sz w:val="36"/>
+        </w:rPr>
+      </w:pPr>
+    </w:p>
+    <w:p>
+      <w:pPr>
+        <w:rPr>
+          <w:rFonts w:ascii="Verdana" w:hAnsi="Verdana" w:cs="Arial"/>
+          <w:b/>
+          <w:sz w:val="36"/>
+        </w:rPr>
+      </w:pPr>
+    </w:p>
+    <w:p>
+      <w:pPr>
+        <w:rPr>
+          <w:rFonts w:ascii="Verdana" w:hAnsi="Verdana" w:cs="Arial"/>
+          <w:b/>
+          <w:sz w:val="36"/>
+        </w:rPr>
+      </w:pPr>
+    </w:p>
+    <w:p>
+      <w:pPr>
+        <w:rPr>
+          <w:rFonts w:ascii="Verdana" w:hAnsi="Verdana" w:cs="Arial"/>
+          <w:b/>
+          <w:sz w:val="36"/>
+        </w:rPr>
+      </w:pPr>
+    </w:p>
+    <w:p>
+      <w:pPr>
+        <w:rPr>
+          <w:rFonts w:ascii="Verdana" w:hAnsi="Verdana" w:cs="Arial"/>
+          <w:b/>
+          <w:sz w:val="36"/>
+        </w:rPr>
+      </w:pPr>
+    </w:p>
+    <w:p>
+      <w:pPr>
+        <w:rPr>
+          <w:rFonts w:ascii="Verdana" w:hAnsi="Verdana" w:cs="Arial"/>
+          <w:b/>
+          <w:sz w:val="36"/>
+        </w:rPr>
+      </w:pPr>
+    </w:p>
+    <w:p>
+      <w:pPr>
+        <w:rPr>
+          <w:rFonts w:ascii="Verdana" w:hAnsi="Verdana" w:cs="Arial"/>
+          <w:b/>
+          <w:sz w:val="36"/>
+        </w:rPr>
+      </w:pPr>
+    </w:p>
+    <w:p>
+      <w:pPr>
+        <w:rPr>
+          <w:rFonts w:ascii="Verdana" w:hAnsi="Verdana" w:cs="Arial"/>
+          <w:b/>
+          <w:sz w:val="36"/>
+        </w:rPr>
+      </w:pPr>
+    </w:p>
+    <w:p>
+      <w:pPr>
+        <w:rPr>
+          <w:rFonts w:ascii="Verdana" w:hAnsi="Verdana" w:cs="Arial"/>
+          <w:b/>
+          <w:sz w:val="36"/>
+        </w:rPr>
+      </w:pPr>
+      <w:r>
+        <w:rPr>
+          <w:rFonts w:ascii="Verdana" w:hAnsi="Verdana" w:cs="Arial"/>
+          <w:b/>
+          <w:sz w:val="24"/>
+        </w:rPr>
         <w:lastRenderedPageBreak/>
-        <w:br w:type="page"/>
-      </w:r>
-    </w:p>
-    <w:p>
-      <w:pPr>
-        <w:rPr>
-          <w:rFonts w:ascii="Verdana" w:hAnsi="Verdana" w:cs="Arial"/>
-          <w:b/>
-          <w:sz w:val="36"/>
-        </w:rPr>
-      </w:pPr>
-      <w:r>
-        <w:rPr>
-          <w:rFonts w:ascii="Verdana" w:hAnsi="Verdana" w:cs="Arial"/>
-          <w:b/>
-          <w:sz w:val="36"/>
-        </w:rPr>
-        <w:lastRenderedPageBreak/>
-        <w:br w:type="page"/>
-      </w:r>
-    </w:p>
-    <w:p>
-      <w:pPr>
-        <w:jc w:val="center"/>
-        <w:rPr>
-          <w:rFonts w:ascii="Verdana" w:hAnsi="Verdana" w:cs="Arial"/>
-          <w:b/>
-          <w:sz w:val="36"/>
-        </w:rPr>
-      </w:pPr>
-      <w:r>
-        <w:rPr>
-          <w:rFonts w:ascii="Verdana" w:hAnsi="Verdana" w:cs="Arial"/>
-          <w:b/>
-          <w:sz w:val="36"/>
-        </w:rPr>
-        <w:lastRenderedPageBreak/>
+        <w:t xml:space="preserve">3.4 </w:t>
+      </w:r>
+      <w:r>
+        <w:rPr>
+          <w:rFonts w:ascii="Verdana" w:hAnsi="Verdana" w:cs="Arial"/>
+          <w:b/>
+          <w:sz w:val="24"/>
+        </w:rPr>
         <w:t>Casos de uso Extendido</w:t>
       </w:r>
     </w:p>
@@ -11552,6 +11982,25 @@
           <w:sz w:val="36"/>
         </w:rPr>
       </w:pPr>
+      <w:r>
+        <w:rPr>
+          <w:rFonts w:ascii="Verdana" w:hAnsi="Verdana" w:cs="Arial"/>
+          <w:b/>
+          <w:sz w:val="36"/>
+        </w:rPr>
+        <w:br w:type="page"/>
+      </w:r>
+    </w:p>
+    <w:p>
+      <w:pPr>
+        <w:rPr>
+          <w:rFonts w:ascii="Verdana" w:hAnsi="Verdana" w:cs="Arial"/>
+          <w:b/>
+          <w:sz w:val="36"/>
+        </w:rPr>
+      </w:pPr>
+      <w:bookmarkStart w:id="0" w:name="_GoBack"/>
+      <w:bookmarkEnd w:id="0"/>
     </w:p>
     <w:sectPr>
       <w:pgSz w:w="12240" w:h="15840"/>

</xml_diff>